<commit_message>
TS 1.2 Jatai Corrections - 28/11/2022
</commit_message>
<xml_diff>
--- a/TS Jatai Ghanam Project/TS 1.2/TS 1.2 Jatai Sanskrit Corrections.docx
+++ b/TS Jatai Ghanam Project/TS 1.2/TS 1.2 Jatai Sanskrit Corrections.docx
@@ -144,27 +144,7 @@
           <w:sz w:val="28"/>
           <w:szCs w:val="32"/>
         </w:rPr>
-        <w:t>(</w:t>
-      </w:r>
-      <w:proofErr w:type="gramStart"/>
-      <w:r>
-        <w:rPr>
-          <w:b/>
-          <w:bCs/>
-          <w:sz w:val="28"/>
-          <w:szCs w:val="32"/>
-        </w:rPr>
-        <w:t>ignore</w:t>
-      </w:r>
-      <w:proofErr w:type="gramEnd"/>
-      <w:r>
-        <w:rPr>
-          <w:b/>
-          <w:bCs/>
-          <w:sz w:val="28"/>
-          <w:szCs w:val="32"/>
-        </w:rPr>
-        <w:t xml:space="preserve"> those which are already incorporated in your book’s version and date)</w:t>
+        <w:t>(ignore those which are already incorporated in your book’s version and date)</w:t>
       </w:r>
     </w:p>
     <w:tbl>
@@ -389,27 +369,7 @@
                 <w:sz w:val="32"/>
                 <w:szCs w:val="40"/>
               </w:rPr>
-              <w:t>)</w:t>
-            </w:r>
-            <w:proofErr w:type="gramStart"/>
-            <w:r>
-              <w:rPr>
-                <w:rFonts w:ascii="BRH Devanagari Extra" w:hAnsi="BRH Devanagari Extra" w:cs="BRH Devanagari Extra"/>
-                <w:color w:val="000000"/>
-                <w:sz w:val="32"/>
-                <w:szCs w:val="40"/>
-              </w:rPr>
-              <w:t>-  AÉmÉþÈ</w:t>
-            </w:r>
-            <w:proofErr w:type="gramEnd"/>
-            <w:r>
-              <w:rPr>
-                <w:rFonts w:ascii="BRH Devanagari Extra" w:hAnsi="BRH Devanagari Extra" w:cs="BRH Devanagari Extra"/>
-                <w:color w:val="000000"/>
-                <w:sz w:val="32"/>
-                <w:szCs w:val="40"/>
-              </w:rPr>
-              <w:t xml:space="preserve"> | E</w:t>
+              <w:t>)-  AÉmÉþÈ | E</w:t>
             </w:r>
             <w:r>
               <w:rPr>
@@ -654,19 +614,8 @@
                 <w:sz w:val="32"/>
                 <w:szCs w:val="40"/>
               </w:rPr>
-              <w:t>)</w:t>
-            </w:r>
-            <w:proofErr w:type="gramStart"/>
-            <w:r>
-              <w:rPr>
-                <w:rFonts w:ascii="BRH Devanagari Extra" w:hAnsi="BRH Devanagari Extra" w:cs="BRH Devanagari Extra"/>
-                <w:color w:val="000000"/>
-                <w:sz w:val="32"/>
-                <w:szCs w:val="40"/>
-              </w:rPr>
-              <w:t>-  E</w:t>
-            </w:r>
-            <w:proofErr w:type="gramEnd"/>
+              <w:t>)-  E</w:t>
+            </w:r>
             <w:r>
               <w:rPr>
                 <w:rFonts w:ascii="BRH Malayalam Extra" w:hAnsi="BRH Malayalam Extra" w:cs="BRH Devanagari Extra"/>
@@ -1011,27 +960,7 @@
                 <w:sz w:val="32"/>
                 <w:szCs w:val="40"/>
               </w:rPr>
-              <w:t>)</w:t>
-            </w:r>
-            <w:proofErr w:type="gramStart"/>
-            <w:r>
-              <w:rPr>
-                <w:rFonts w:ascii="BRH Devanagari Extra" w:hAnsi="BRH Devanagari Extra" w:cs="BRH Devanagari Extra"/>
-                <w:color w:val="000000"/>
-                <w:sz w:val="32"/>
-                <w:szCs w:val="40"/>
-              </w:rPr>
-              <w:t>-  AÉmÉþÈ</w:t>
-            </w:r>
-            <w:proofErr w:type="gramEnd"/>
-            <w:r>
-              <w:rPr>
-                <w:rFonts w:ascii="BRH Devanagari Extra" w:hAnsi="BRH Devanagari Extra" w:cs="BRH Devanagari Extra"/>
-                <w:color w:val="000000"/>
-                <w:sz w:val="32"/>
-                <w:szCs w:val="40"/>
-              </w:rPr>
-              <w:t xml:space="preserve"> | E</w:t>
+              <w:t>)-  AÉmÉþÈ | E</w:t>
             </w:r>
             <w:r>
               <w:rPr>
@@ -1276,19 +1205,8 @@
                 <w:sz w:val="32"/>
                 <w:szCs w:val="40"/>
               </w:rPr>
-              <w:t>)</w:t>
-            </w:r>
-            <w:proofErr w:type="gramStart"/>
-            <w:r>
-              <w:rPr>
-                <w:rFonts w:ascii="BRH Devanagari Extra" w:hAnsi="BRH Devanagari Extra" w:cs="BRH Devanagari Extra"/>
-                <w:color w:val="000000"/>
-                <w:sz w:val="32"/>
-                <w:szCs w:val="40"/>
-              </w:rPr>
-              <w:t>-  E</w:t>
-            </w:r>
-            <w:proofErr w:type="gramEnd"/>
+              <w:t>)-  E</w:t>
+            </w:r>
             <w:r>
               <w:rPr>
                 <w:rFonts w:ascii="BRH Malayalam Extra" w:hAnsi="BRH Malayalam Extra" w:cs="BRH Devanagari Extra"/>
@@ -1640,19 +1558,8 @@
                 <w:sz w:val="32"/>
                 <w:szCs w:val="40"/>
               </w:rPr>
-              <w:t>)</w:t>
-            </w:r>
-            <w:proofErr w:type="gramStart"/>
-            <w:r>
-              <w:rPr>
-                <w:rFonts w:ascii="BRH Devanagari Extra" w:hAnsi="BRH Devanagari Extra" w:cs="BRH Devanagari Extra"/>
-                <w:color w:val="000000"/>
-                <w:sz w:val="32"/>
-                <w:szCs w:val="40"/>
-              </w:rPr>
-              <w:t>-  xuÉ</w:t>
-            </w:r>
-            <w:proofErr w:type="gramEnd"/>
+              <w:t>)-  xuÉ</w:t>
+            </w:r>
             <w:r>
               <w:rPr>
                 <w:rFonts w:ascii="BRH Malayalam Extra" w:hAnsi="BRH Malayalam Extra" w:cs="BRH Devanagari Extra"/>
@@ -1928,27 +1835,7 @@
                 <w:sz w:val="32"/>
                 <w:szCs w:val="40"/>
               </w:rPr>
-              <w:t>)</w:t>
-            </w:r>
-            <w:proofErr w:type="gramStart"/>
-            <w:r>
-              <w:rPr>
-                <w:rFonts w:ascii="BRH Devanagari Extra" w:hAnsi="BRH Devanagari Extra" w:cs="BRH Devanagari Extra"/>
-                <w:color w:val="000000"/>
-                <w:sz w:val="32"/>
-                <w:szCs w:val="40"/>
-              </w:rPr>
-              <w:t>-  E</w:t>
-            </w:r>
-            <w:proofErr w:type="gramEnd"/>
-            <w:r>
-              <w:rPr>
-                <w:rFonts w:ascii="BRH Devanagari Extra" w:hAnsi="BRH Devanagari Extra" w:cs="BRH Devanagari Extra"/>
-                <w:color w:val="000000"/>
-                <w:sz w:val="32"/>
-                <w:szCs w:val="40"/>
-              </w:rPr>
-              <w:t>¨ÉþUÉ</w:t>
+              <w:t>)-  E¨ÉþUÉ</w:t>
             </w:r>
             <w:r>
               <w:rPr>
@@ -2225,27 +2112,7 @@
                 <w:sz w:val="32"/>
                 <w:szCs w:val="40"/>
               </w:rPr>
-              <w:t>)</w:t>
-            </w:r>
-            <w:proofErr w:type="gramStart"/>
-            <w:r>
-              <w:rPr>
-                <w:rFonts w:ascii="BRH Devanagari Extra" w:hAnsi="BRH Devanagari Extra" w:cs="BRH Devanagari Extra"/>
-                <w:color w:val="000000"/>
-                <w:sz w:val="32"/>
-                <w:szCs w:val="40"/>
-              </w:rPr>
-              <w:t>-  E</w:t>
-            </w:r>
-            <w:proofErr w:type="gramEnd"/>
-            <w:r>
-              <w:rPr>
-                <w:rFonts w:ascii="BRH Devanagari Extra" w:hAnsi="BRH Devanagari Extra" w:cs="BRH Devanagari Extra"/>
-                <w:color w:val="000000"/>
-                <w:sz w:val="32"/>
-                <w:szCs w:val="40"/>
-              </w:rPr>
-              <w:t>¨ÉþUÉ</w:t>
+              <w:t>)-  E¨ÉþUÉ</w:t>
             </w:r>
             <w:r>
               <w:rPr>
@@ -2487,19 +2354,8 @@
                 <w:sz w:val="32"/>
                 <w:szCs w:val="40"/>
               </w:rPr>
-              <w:t>)</w:t>
-            </w:r>
-            <w:proofErr w:type="gramStart"/>
-            <w:r>
-              <w:rPr>
-                <w:rFonts w:ascii="BRH Devanagari Extra" w:hAnsi="BRH Devanagari Extra" w:cs="BRH Devanagari Extra"/>
-                <w:color w:val="000000"/>
-                <w:sz w:val="32"/>
-                <w:szCs w:val="40"/>
-              </w:rPr>
-              <w:t>-  xuÉ</w:t>
-            </w:r>
-            <w:proofErr w:type="gramEnd"/>
+              <w:t>)-  xuÉ</w:t>
+            </w:r>
             <w:r>
               <w:rPr>
                 <w:rFonts w:ascii="BRH Malayalam Extra" w:hAnsi="BRH Malayalam Extra" w:cs="BRH Devanagari Extra"/>
@@ -2781,27 +2637,7 @@
                 <w:sz w:val="32"/>
                 <w:szCs w:val="40"/>
               </w:rPr>
-              <w:t>)</w:t>
-            </w:r>
-            <w:proofErr w:type="gramStart"/>
-            <w:r>
-              <w:rPr>
-                <w:rFonts w:ascii="BRH Devanagari Extra" w:hAnsi="BRH Devanagari Extra" w:cs="BRH Devanagari Extra"/>
-                <w:color w:val="000000"/>
-                <w:sz w:val="32"/>
-                <w:szCs w:val="40"/>
-              </w:rPr>
-              <w:t>-  E</w:t>
-            </w:r>
-            <w:proofErr w:type="gramEnd"/>
-            <w:r>
-              <w:rPr>
-                <w:rFonts w:ascii="BRH Devanagari Extra" w:hAnsi="BRH Devanagari Extra" w:cs="BRH Devanagari Extra"/>
-                <w:color w:val="000000"/>
-                <w:sz w:val="32"/>
-                <w:szCs w:val="40"/>
-              </w:rPr>
-              <w:t>¨Éþ</w:t>
+              <w:t>)-  E¨Éþ</w:t>
             </w:r>
             <w:r>
               <w:rPr>
@@ -3103,27 +2939,7 @@
                 <w:sz w:val="32"/>
                 <w:szCs w:val="40"/>
               </w:rPr>
-              <w:t>)</w:t>
-            </w:r>
-            <w:proofErr w:type="gramStart"/>
-            <w:r>
-              <w:rPr>
-                <w:rFonts w:ascii="BRH Devanagari Extra" w:hAnsi="BRH Devanagari Extra" w:cs="BRH Devanagari Extra"/>
-                <w:color w:val="000000"/>
-                <w:sz w:val="32"/>
-                <w:szCs w:val="40"/>
-              </w:rPr>
-              <w:t>-  E</w:t>
-            </w:r>
-            <w:proofErr w:type="gramEnd"/>
-            <w:r>
-              <w:rPr>
-                <w:rFonts w:ascii="BRH Devanagari Extra" w:hAnsi="BRH Devanagari Extra" w:cs="BRH Devanagari Extra"/>
-                <w:color w:val="000000"/>
-                <w:sz w:val="32"/>
-                <w:szCs w:val="40"/>
-              </w:rPr>
-              <w:t>¨Éþ</w:t>
+              <w:t>)-  E¨Éþ</w:t>
             </w:r>
             <w:r>
               <w:rPr>
@@ -3403,27 +3219,7 @@
                 <w:sz w:val="32"/>
                 <w:szCs w:val="40"/>
               </w:rPr>
-              <w:t>)</w:t>
-            </w:r>
-            <w:proofErr w:type="gramStart"/>
-            <w:r>
-              <w:rPr>
-                <w:rFonts w:ascii="BRH Devanagari Extra" w:hAnsi="BRH Devanagari Extra" w:cs="BRH Devanagari Extra"/>
-                <w:color w:val="000000"/>
-                <w:sz w:val="32"/>
-                <w:szCs w:val="40"/>
-              </w:rPr>
-              <w:t>-  ClSìÉÿalÉÏ</w:t>
-            </w:r>
-            <w:proofErr w:type="gramEnd"/>
-            <w:r>
-              <w:rPr>
-                <w:rFonts w:ascii="BRH Devanagari Extra" w:hAnsi="BRH Devanagari Extra" w:cs="BRH Devanagari Extra"/>
-                <w:color w:val="000000"/>
-                <w:sz w:val="32"/>
-                <w:szCs w:val="40"/>
-              </w:rPr>
-              <w:t xml:space="preserve"> |</w:t>
+              <w:t>)-  ClSìÉÿalÉÏ |</w:t>
             </w:r>
           </w:p>
           <w:p>
@@ -3649,27 +3445,7 @@
                 <w:sz w:val="32"/>
                 <w:szCs w:val="40"/>
               </w:rPr>
-              <w:t>)</w:t>
-            </w:r>
-            <w:proofErr w:type="gramStart"/>
-            <w:r>
-              <w:rPr>
-                <w:rFonts w:ascii="BRH Devanagari Extra" w:hAnsi="BRH Devanagari Extra" w:cs="BRH Devanagari Extra"/>
-                <w:color w:val="000000"/>
-                <w:sz w:val="32"/>
-                <w:szCs w:val="40"/>
-              </w:rPr>
-              <w:t>-  ClSìÉÿalÉÏ</w:t>
-            </w:r>
-            <w:proofErr w:type="gramEnd"/>
-            <w:r>
-              <w:rPr>
-                <w:rFonts w:ascii="BRH Devanagari Extra" w:hAnsi="BRH Devanagari Extra" w:cs="BRH Devanagari Extra"/>
-                <w:color w:val="000000"/>
-                <w:sz w:val="32"/>
-                <w:szCs w:val="40"/>
-              </w:rPr>
-              <w:t xml:space="preserve"> |</w:t>
+              <w:t>)-  ClSìÉÿalÉÏ |</w:t>
             </w:r>
           </w:p>
           <w:p>
@@ -3900,27 +3676,7 @@
                 <w:sz w:val="32"/>
                 <w:szCs w:val="40"/>
               </w:rPr>
-              <w:t>)</w:t>
-            </w:r>
-            <w:proofErr w:type="gramStart"/>
-            <w:r>
-              <w:rPr>
-                <w:rFonts w:ascii="BRH Devanagari Extra" w:hAnsi="BRH Devanagari Extra" w:cs="BRH Devanagari Extra"/>
-                <w:color w:val="000000"/>
-                <w:sz w:val="32"/>
-                <w:szCs w:val="40"/>
-              </w:rPr>
-              <w:t>-  xuÉÉWûÉÿ</w:t>
-            </w:r>
-            <w:proofErr w:type="gramEnd"/>
-            <w:r>
-              <w:rPr>
-                <w:rFonts w:ascii="BRH Devanagari Extra" w:hAnsi="BRH Devanagari Extra" w:cs="BRH Devanagari Extra"/>
-                <w:color w:val="000000"/>
-                <w:sz w:val="32"/>
-                <w:szCs w:val="40"/>
-              </w:rPr>
-              <w:t xml:space="preserve"> | G</w:t>
+              <w:t>)-  xuÉÉWûÉÿ | G</w:t>
             </w:r>
             <w:r>
               <w:rPr>
@@ -4199,19 +3955,8 @@
                 <w:sz w:val="32"/>
                 <w:szCs w:val="40"/>
               </w:rPr>
-              <w:t>)</w:t>
-            </w:r>
-            <w:proofErr w:type="gramStart"/>
-            <w:r>
-              <w:rPr>
-                <w:rFonts w:ascii="BRH Devanagari Extra" w:hAnsi="BRH Devanagari Extra" w:cs="BRH Devanagari Extra"/>
-                <w:color w:val="000000"/>
-                <w:sz w:val="32"/>
-                <w:szCs w:val="40"/>
-              </w:rPr>
-              <w:t>-  G</w:t>
-            </w:r>
-            <w:proofErr w:type="gramEnd"/>
+              <w:t>)-  G</w:t>
+            </w:r>
             <w:r>
               <w:rPr>
                 <w:rFonts w:ascii="BRH Malayalam Extra" w:hAnsi="BRH Malayalam Extra" w:cs="BRH Devanagari Extra"/>
@@ -4540,27 +4285,7 @@
                 <w:sz w:val="32"/>
                 <w:szCs w:val="40"/>
               </w:rPr>
-              <w:t>)</w:t>
-            </w:r>
-            <w:proofErr w:type="gramStart"/>
-            <w:r>
-              <w:rPr>
-                <w:rFonts w:ascii="BRH Devanagari Extra" w:hAnsi="BRH Devanagari Extra" w:cs="BRH Devanagari Extra"/>
-                <w:color w:val="000000"/>
-                <w:sz w:val="32"/>
-                <w:szCs w:val="40"/>
-              </w:rPr>
-              <w:t>-  xuÉÉWûÉÿ</w:t>
-            </w:r>
-            <w:proofErr w:type="gramEnd"/>
-            <w:r>
-              <w:rPr>
-                <w:rFonts w:ascii="BRH Devanagari Extra" w:hAnsi="BRH Devanagari Extra" w:cs="BRH Devanagari Extra"/>
-                <w:color w:val="000000"/>
-                <w:sz w:val="32"/>
-                <w:szCs w:val="40"/>
-              </w:rPr>
-              <w:t xml:space="preserve"> | G</w:t>
+              <w:t>)-  xuÉÉWûÉÿ | G</w:t>
             </w:r>
             <w:r>
               <w:rPr>
@@ -4839,19 +4564,8 @@
                 <w:sz w:val="32"/>
                 <w:szCs w:val="40"/>
               </w:rPr>
-              <w:t>)</w:t>
-            </w:r>
-            <w:proofErr w:type="gramStart"/>
-            <w:r>
-              <w:rPr>
-                <w:rFonts w:ascii="BRH Devanagari Extra" w:hAnsi="BRH Devanagari Extra" w:cs="BRH Devanagari Extra"/>
-                <w:color w:val="000000"/>
-                <w:sz w:val="32"/>
-                <w:szCs w:val="40"/>
-              </w:rPr>
-              <w:t>-  G</w:t>
-            </w:r>
-            <w:proofErr w:type="gramEnd"/>
+              <w:t>)-  G</w:t>
+            </w:r>
             <w:r>
               <w:rPr>
                 <w:rFonts w:ascii="BRH Malayalam Extra" w:hAnsi="BRH Malayalam Extra" w:cs="BRH Devanagari Extra"/>
@@ -5186,19 +4900,8 @@
                 <w:sz w:val="32"/>
                 <w:szCs w:val="40"/>
               </w:rPr>
-              <w:t>)</w:t>
-            </w:r>
-            <w:proofErr w:type="gramStart"/>
-            <w:r>
-              <w:rPr>
-                <w:rFonts w:ascii="BRH Devanagari Extra" w:hAnsi="BRH Devanagari Extra" w:cs="BRH Devanagari Extra"/>
-                <w:color w:val="000000"/>
-                <w:sz w:val="32"/>
-                <w:szCs w:val="40"/>
-              </w:rPr>
-              <w:t>-  qÉÉ</w:t>
-            </w:r>
-            <w:proofErr w:type="gramEnd"/>
+              <w:t>)-  qÉÉ</w:t>
+            </w:r>
             <w:r>
               <w:rPr>
                 <w:rFonts w:ascii="BRH Malayalam Extra" w:hAnsi="BRH Malayalam Extra" w:cs="BRH Devanagari Extra"/>
@@ -5559,19 +5262,8 @@
                 <w:sz w:val="32"/>
                 <w:szCs w:val="40"/>
               </w:rPr>
-              <w:t>)</w:t>
-            </w:r>
-            <w:proofErr w:type="gramStart"/>
-            <w:r>
-              <w:rPr>
-                <w:rFonts w:ascii="BRH Devanagari Extra" w:hAnsi="BRH Devanagari Extra" w:cs="BRH Devanagari Extra"/>
-                <w:color w:val="000000"/>
-                <w:sz w:val="32"/>
-                <w:szCs w:val="40"/>
-              </w:rPr>
-              <w:t>-  A</w:t>
-            </w:r>
-            <w:proofErr w:type="gramEnd"/>
+              <w:t>)-  A</w:t>
+            </w:r>
             <w:r>
               <w:rPr>
                 <w:rFonts w:ascii="BRH Malayalam Extra" w:hAnsi="BRH Malayalam Extra" w:cs="BRH Devanagari Extra"/>
@@ -5947,19 +5639,8 @@
                 <w:sz w:val="32"/>
                 <w:szCs w:val="40"/>
               </w:rPr>
-              <w:t>)</w:t>
-            </w:r>
-            <w:proofErr w:type="gramStart"/>
-            <w:r>
-              <w:rPr>
-                <w:rFonts w:ascii="BRH Devanagari Extra" w:hAnsi="BRH Devanagari Extra" w:cs="BRH Devanagari Extra"/>
-                <w:color w:val="000000"/>
-                <w:sz w:val="32"/>
-                <w:szCs w:val="40"/>
-              </w:rPr>
-              <w:t>-  qÉÉ</w:t>
-            </w:r>
-            <w:proofErr w:type="gramEnd"/>
+              <w:t>)-  qÉÉ</w:t>
+            </w:r>
             <w:r>
               <w:rPr>
                 <w:rFonts w:ascii="BRH Malayalam Extra" w:hAnsi="BRH Malayalam Extra" w:cs="BRH Devanagari Extra"/>
@@ -6302,19 +5983,8 @@
                 <w:sz w:val="32"/>
                 <w:szCs w:val="40"/>
               </w:rPr>
-              <w:t>)</w:t>
-            </w:r>
-            <w:proofErr w:type="gramStart"/>
-            <w:r>
-              <w:rPr>
-                <w:rFonts w:ascii="BRH Devanagari Extra" w:hAnsi="BRH Devanagari Extra" w:cs="BRH Devanagari Extra"/>
-                <w:color w:val="000000"/>
-                <w:sz w:val="32"/>
-                <w:szCs w:val="40"/>
-              </w:rPr>
-              <w:t>-  A</w:t>
-            </w:r>
-            <w:proofErr w:type="gramEnd"/>
+              <w:t>)-  A</w:t>
+            </w:r>
             <w:r>
               <w:rPr>
                 <w:rFonts w:ascii="BRH Malayalam Extra" w:hAnsi="BRH Malayalam Extra" w:cs="BRH Devanagari Extra"/>
@@ -6707,27 +6377,7 @@
                 <w:sz w:val="32"/>
                 <w:szCs w:val="40"/>
               </w:rPr>
-              <w:t>)</w:t>
-            </w:r>
-            <w:proofErr w:type="gramStart"/>
-            <w:r>
-              <w:rPr>
-                <w:rFonts w:ascii="BRH Devanagari Extra" w:hAnsi="BRH Devanagari Extra" w:cs="BRH Devanagari Extra"/>
-                <w:color w:val="000000"/>
-                <w:sz w:val="32"/>
-                <w:szCs w:val="40"/>
-              </w:rPr>
-              <w:t>-  mÉÑlÉþÈ</w:t>
-            </w:r>
-            <w:proofErr w:type="gramEnd"/>
-            <w:r>
-              <w:rPr>
-                <w:rFonts w:ascii="BRH Devanagari Extra" w:hAnsi="BRH Devanagari Extra" w:cs="BRH Devanagari Extra"/>
-                <w:color w:val="000000"/>
-                <w:sz w:val="32"/>
-                <w:szCs w:val="40"/>
-              </w:rPr>
-              <w:t xml:space="preserve"> | S</w:t>
+              <w:t>)-  mÉÑlÉþÈ | S</w:t>
             </w:r>
             <w:r>
               <w:rPr>
@@ -6990,27 +6640,7 @@
                 <w:sz w:val="32"/>
                 <w:szCs w:val="40"/>
               </w:rPr>
-              <w:t>)</w:t>
-            </w:r>
-            <w:proofErr w:type="gramStart"/>
-            <w:r>
-              <w:rPr>
-                <w:rFonts w:ascii="BRH Devanagari Extra" w:hAnsi="BRH Devanagari Extra" w:cs="BRH Devanagari Extra"/>
-                <w:color w:val="000000"/>
-                <w:sz w:val="32"/>
-                <w:szCs w:val="40"/>
-              </w:rPr>
-              <w:t>-  mÉÑlÉþÈ</w:t>
-            </w:r>
-            <w:proofErr w:type="gramEnd"/>
-            <w:r>
-              <w:rPr>
-                <w:rFonts w:ascii="BRH Devanagari Extra" w:hAnsi="BRH Devanagari Extra" w:cs="BRH Devanagari Extra"/>
-                <w:color w:val="000000"/>
-                <w:sz w:val="32"/>
-                <w:szCs w:val="40"/>
-              </w:rPr>
-              <w:t xml:space="preserve"> | S</w:t>
+              <w:t>)-  mÉÑlÉþÈ | S</w:t>
             </w:r>
             <w:r>
               <w:rPr>
@@ -7281,19 +6911,8 @@
                 <w:sz w:val="32"/>
                 <w:szCs w:val="40"/>
               </w:rPr>
-              <w:t>)</w:t>
-            </w:r>
-            <w:proofErr w:type="gramStart"/>
-            <w:r>
-              <w:rPr>
-                <w:rFonts w:ascii="BRH Devanagari Extra" w:hAnsi="BRH Devanagari Extra" w:cs="BRH Devanagari Extra"/>
-                <w:color w:val="000000"/>
-                <w:sz w:val="32"/>
-                <w:szCs w:val="40"/>
-              </w:rPr>
-              <w:t>-  Wû</w:t>
-            </w:r>
-            <w:proofErr w:type="gramEnd"/>
+              <w:t>)-  Wû</w:t>
+            </w:r>
             <w:r>
               <w:rPr>
                 <w:rFonts w:ascii="BRH Malayalam Extra" w:hAnsi="BRH Malayalam Extra" w:cs="BRH Devanagari Extra"/>
@@ -7644,19 +7263,8 @@
                 <w:sz w:val="32"/>
                 <w:szCs w:val="40"/>
               </w:rPr>
-              <w:t>)</w:t>
-            </w:r>
-            <w:proofErr w:type="gramStart"/>
-            <w:r>
-              <w:rPr>
-                <w:rFonts w:ascii="BRH Devanagari Extra" w:hAnsi="BRH Devanagari Extra" w:cs="BRH Devanagari Extra"/>
-                <w:color w:val="000000"/>
-                <w:sz w:val="32"/>
-                <w:szCs w:val="40"/>
-              </w:rPr>
-              <w:t>-  Wû</w:t>
-            </w:r>
-            <w:proofErr w:type="gramEnd"/>
+              <w:t>)-  Wû</w:t>
+            </w:r>
             <w:r>
               <w:rPr>
                 <w:rFonts w:ascii="BRH Malayalam Extra" w:hAnsi="BRH Malayalam Extra" w:cs="BRH Devanagari Extra"/>
@@ -8013,19 +7621,8 @@
                 <w:sz w:val="32"/>
                 <w:szCs w:val="40"/>
               </w:rPr>
-              <w:t>)</w:t>
-            </w:r>
-            <w:proofErr w:type="gramStart"/>
-            <w:r>
-              <w:rPr>
-                <w:rFonts w:ascii="BRH Devanagari Extra" w:hAnsi="BRH Devanagari Extra" w:cs="BRH Devanagari Extra"/>
-                <w:color w:val="000000"/>
-                <w:sz w:val="32"/>
-                <w:szCs w:val="40"/>
-              </w:rPr>
-              <w:t>-  C</w:t>
-            </w:r>
-            <w:proofErr w:type="gramEnd"/>
+              <w:t>)-  C</w:t>
+            </w:r>
             <w:r>
               <w:rPr>
                 <w:rFonts w:ascii="BRH Malayalam Extra" w:hAnsi="BRH Malayalam Extra" w:cs="BRH Devanagari Extra"/>
@@ -8308,19 +7905,8 @@
                 <w:sz w:val="32"/>
                 <w:szCs w:val="40"/>
               </w:rPr>
-              <w:t>)</w:t>
-            </w:r>
-            <w:proofErr w:type="gramStart"/>
-            <w:r>
-              <w:rPr>
-                <w:rFonts w:ascii="BRH Devanagari Extra" w:hAnsi="BRH Devanagari Extra" w:cs="BRH Devanagari Extra"/>
-                <w:color w:val="000000"/>
-                <w:sz w:val="32"/>
-                <w:szCs w:val="40"/>
-              </w:rPr>
-              <w:t>-  C</w:t>
-            </w:r>
-            <w:proofErr w:type="gramEnd"/>
+              <w:t>)-  C</w:t>
+            </w:r>
             <w:r>
               <w:rPr>
                 <w:rFonts w:ascii="BRH Malayalam Extra" w:hAnsi="BRH Malayalam Extra" w:cs="BRH Devanagari Extra"/>
@@ -8609,19 +8195,8 @@
                 <w:sz w:val="32"/>
                 <w:szCs w:val="40"/>
               </w:rPr>
-              <w:t>)</w:t>
-            </w:r>
-            <w:proofErr w:type="gramStart"/>
-            <w:r>
-              <w:rPr>
-                <w:rFonts w:ascii="BRH Devanagari Extra" w:hAnsi="BRH Devanagari Extra" w:cs="BRH Devanagari Extra"/>
-                <w:color w:val="000000"/>
-                <w:sz w:val="32"/>
-                <w:szCs w:val="40"/>
-              </w:rPr>
-              <w:t>-  lÉ</w:t>
-            </w:r>
-            <w:proofErr w:type="gramEnd"/>
+              <w:t>)-  lÉ</w:t>
+            </w:r>
             <w:r>
               <w:rPr>
                 <w:rFonts w:ascii="BRH Malayalam Extra" w:hAnsi="BRH Malayalam Extra" w:cs="BRH Devanagari Extra"/>
@@ -8950,17 +8525,7 @@
                 <w:sz w:val="32"/>
                 <w:szCs w:val="40"/>
               </w:rPr>
-              <w:t>)</w:t>
-            </w:r>
-            <w:proofErr w:type="gramStart"/>
-            <w:r>
-              <w:rPr>
-                <w:rFonts w:ascii="BRH Devanagari Extra" w:hAnsi="BRH Devanagari Extra" w:cs="BRH Devanagari Extra"/>
-                <w:color w:val="000000"/>
-                <w:sz w:val="32"/>
-                <w:szCs w:val="40"/>
-              </w:rPr>
-              <w:t>-  xÉ</w:t>
+              <w:t>)-  xÉ</w:t>
             </w:r>
             <w:r>
               <w:rPr>
@@ -8972,7 +8537,6 @@
               </w:rPr>
               <w:t>ÑmÉëÉ</w:t>
             </w:r>
-            <w:proofErr w:type="gramEnd"/>
             <w:r>
               <w:rPr>
                 <w:rFonts w:ascii="BRH Malayalam Extra" w:hAnsi="BRH Malayalam Extra" w:cs="BRH Devanagari Extra"/>
@@ -9374,17 +8938,7 @@
                 <w:sz w:val="32"/>
                 <w:szCs w:val="40"/>
               </w:rPr>
-              <w:t>)</w:t>
-            </w:r>
-            <w:proofErr w:type="gramStart"/>
-            <w:r>
-              <w:rPr>
-                <w:rFonts w:ascii="BRH Devanagari Extra" w:hAnsi="BRH Devanagari Extra" w:cs="BRH Devanagari Extra"/>
-                <w:color w:val="000000"/>
-                <w:sz w:val="32"/>
-                <w:szCs w:val="40"/>
-              </w:rPr>
-              <w:t>-  xÉÑ</w:t>
+              <w:t>)-  xÉÑ</w:t>
             </w:r>
             <w:r>
               <w:rPr>
@@ -9396,7 +8950,6 @@
               </w:rPr>
               <w:t>mÉëÉ</w:t>
             </w:r>
-            <w:proofErr w:type="gramEnd"/>
             <w:r>
               <w:rPr>
                 <w:rFonts w:ascii="BRH Malayalam Extra" w:hAnsi="BRH Malayalam Extra" w:cs="BRH Devanagari Extra"/>
@@ -9621,17 +9174,7 @@
                 <w:sz w:val="32"/>
                 <w:szCs w:val="40"/>
               </w:rPr>
-              <w:t>)</w:t>
-            </w:r>
-            <w:proofErr w:type="gramStart"/>
-            <w:r>
-              <w:rPr>
-                <w:rFonts w:ascii="BRH Devanagari Extra" w:hAnsi="BRH Devanagari Extra" w:cs="BRH Devanagari Extra"/>
-                <w:color w:val="000000"/>
-                <w:sz w:val="32"/>
-                <w:szCs w:val="40"/>
-              </w:rPr>
-              <w:t>-  xÉÑmÉ</w:t>
+              <w:t>)-  xÉÑmÉ</w:t>
             </w:r>
             <w:r>
               <w:rPr>
@@ -9643,7 +9186,6 @@
               </w:rPr>
               <w:t>ëþiÉÏ</w:t>
             </w:r>
-            <w:proofErr w:type="gramEnd"/>
             <w:r>
               <w:rPr>
                 <w:rFonts w:ascii="BRH Malayalam Extra" w:hAnsi="BRH Malayalam Extra" w:cs="BRH Devanagari Extra"/>
@@ -9915,17 +9457,7 @@
                 <w:sz w:val="32"/>
                 <w:szCs w:val="40"/>
               </w:rPr>
-              <w:t>)</w:t>
-            </w:r>
-            <w:proofErr w:type="gramStart"/>
-            <w:r>
-              <w:rPr>
-                <w:rFonts w:ascii="BRH Devanagari Extra" w:hAnsi="BRH Devanagari Extra" w:cs="BRH Devanagari Extra"/>
-                <w:color w:val="000000"/>
-                <w:sz w:val="32"/>
-                <w:szCs w:val="40"/>
-              </w:rPr>
-              <w:t>-  xÉÑmÉë</w:t>
+              <w:t>)-  xÉÑmÉë</w:t>
             </w:r>
             <w:r>
               <w:rPr>
@@ -9937,7 +9469,6 @@
               </w:rPr>
               <w:t>þiÉÏ</w:t>
             </w:r>
-            <w:proofErr w:type="gramEnd"/>
             <w:r>
               <w:rPr>
                 <w:rFonts w:ascii="BRH Malayalam Extra" w:hAnsi="BRH Malayalam Extra" w:cs="BRH Devanagari Extra"/>
@@ -10195,19 +9726,8 @@
                 <w:sz w:val="32"/>
                 <w:szCs w:val="40"/>
               </w:rPr>
-              <w:t>)</w:t>
-            </w:r>
-            <w:proofErr w:type="gramStart"/>
-            <w:r>
-              <w:rPr>
-                <w:rFonts w:ascii="BRH Devanagari Extra" w:hAnsi="BRH Devanagari Extra" w:cs="BRH Devanagari Extra"/>
-                <w:color w:val="000000"/>
-                <w:sz w:val="32"/>
-                <w:szCs w:val="40"/>
-              </w:rPr>
-              <w:t>-  lÉ</w:t>
-            </w:r>
-            <w:proofErr w:type="gramEnd"/>
+              <w:t>)-  lÉ</w:t>
+            </w:r>
             <w:r>
               <w:rPr>
                 <w:rFonts w:ascii="BRH Malayalam Extra" w:hAnsi="BRH Malayalam Extra" w:cs="BRH Devanagari Extra"/>
@@ -10501,17 +10021,7 @@
                 <w:sz w:val="32"/>
                 <w:szCs w:val="40"/>
               </w:rPr>
-              <w:t>)</w:t>
-            </w:r>
-            <w:proofErr w:type="gramStart"/>
-            <w:r>
-              <w:rPr>
-                <w:rFonts w:ascii="BRH Devanagari Extra" w:hAnsi="BRH Devanagari Extra" w:cs="BRH Devanagari Extra"/>
-                <w:color w:val="000000"/>
-                <w:sz w:val="32"/>
-                <w:szCs w:val="40"/>
-              </w:rPr>
-              <w:t>-  xÉ</w:t>
+              <w:t>)-  xÉ</w:t>
             </w:r>
             <w:r>
               <w:rPr>
@@ -10530,17 +10040,7 @@
                 <w:sz w:val="32"/>
                 <w:szCs w:val="40"/>
               </w:rPr>
-              <w:t>cÉÏ</w:t>
-            </w:r>
-            <w:proofErr w:type="gramEnd"/>
-            <w:r>
-              <w:rPr>
-                <w:rFonts w:ascii="BRH Devanagari Extra" w:hAnsi="BRH Devanagari Extra" w:cs="BRH Devanagari Extra"/>
-                <w:color w:val="000000"/>
-                <w:sz w:val="32"/>
-                <w:szCs w:val="40"/>
-              </w:rPr>
-              <w:t xml:space="preserve"> | xÉÑmÉëþiÉÏ</w:t>
+              <w:t>cÉÏ | xÉÑmÉëþiÉÏ</w:t>
             </w:r>
             <w:r>
               <w:rPr>
@@ -10877,17 +10377,7 @@
                 <w:sz w:val="32"/>
                 <w:szCs w:val="40"/>
               </w:rPr>
-              <w:t>)</w:t>
-            </w:r>
-            <w:proofErr w:type="gramStart"/>
-            <w:r>
-              <w:rPr>
-                <w:rFonts w:ascii="BRH Devanagari Extra" w:hAnsi="BRH Devanagari Extra" w:cs="BRH Devanagari Extra"/>
-                <w:color w:val="000000"/>
-                <w:sz w:val="32"/>
-                <w:szCs w:val="40"/>
-              </w:rPr>
-              <w:t>-  xÉ</w:t>
+              <w:t>)-  xÉ</w:t>
             </w:r>
             <w:r>
               <w:rPr>
@@ -10906,17 +10396,7 @@
                 <w:sz w:val="32"/>
                 <w:szCs w:val="40"/>
               </w:rPr>
-              <w:t>cÉÏ</w:t>
-            </w:r>
-            <w:proofErr w:type="gramEnd"/>
-            <w:r>
-              <w:rPr>
-                <w:rFonts w:ascii="BRH Devanagari Extra" w:hAnsi="BRH Devanagari Extra" w:cs="BRH Devanagari Extra"/>
-                <w:color w:val="000000"/>
-                <w:sz w:val="32"/>
-                <w:szCs w:val="40"/>
-              </w:rPr>
-              <w:t xml:space="preserve"> |</w:t>
+              <w:t>cÉÏ |</w:t>
             </w:r>
           </w:p>
           <w:p>
@@ -11125,17 +10605,7 @@
                 <w:sz w:val="32"/>
                 <w:szCs w:val="40"/>
               </w:rPr>
-              <w:t>)</w:t>
-            </w:r>
-            <w:proofErr w:type="gramStart"/>
-            <w:r>
-              <w:rPr>
-                <w:rFonts w:ascii="BRH Devanagari Extra" w:hAnsi="BRH Devanagari Extra" w:cs="BRH Devanagari Extra"/>
-                <w:color w:val="000000"/>
-                <w:sz w:val="32"/>
-                <w:szCs w:val="40"/>
-              </w:rPr>
-              <w:t>-  xÉÑmÉëþ</w:t>
+              <w:t>)-  xÉÑmÉëþ</w:t>
             </w:r>
             <w:r>
               <w:rPr>
@@ -11166,17 +10636,7 @@
                 <w:sz w:val="32"/>
                 <w:szCs w:val="40"/>
               </w:rPr>
-              <w:t>cÉÏ</w:t>
-            </w:r>
-            <w:proofErr w:type="gramEnd"/>
-            <w:r>
-              <w:rPr>
-                <w:rFonts w:ascii="BRH Devanagari Extra" w:hAnsi="BRH Devanagari Extra" w:cs="BRH Devanagari Extra"/>
-                <w:color w:val="000000"/>
-                <w:sz w:val="32"/>
-                <w:szCs w:val="40"/>
-              </w:rPr>
-              <w:t xml:space="preserve"> | xÉqÉç |</w:t>
+              <w:t>cÉÏ | xÉqÉç |</w:t>
             </w:r>
           </w:p>
           <w:p>
@@ -11407,17 +10867,7 @@
                 <w:sz w:val="32"/>
                 <w:szCs w:val="40"/>
               </w:rPr>
-              <w:t>)</w:t>
-            </w:r>
-            <w:proofErr w:type="gramStart"/>
-            <w:r>
-              <w:rPr>
-                <w:rFonts w:ascii="BRH Devanagari Extra" w:hAnsi="BRH Devanagari Extra" w:cs="BRH Devanagari Extra"/>
-                <w:color w:val="000000"/>
-                <w:sz w:val="32"/>
-                <w:szCs w:val="40"/>
-              </w:rPr>
-              <w:t>-  xÉÑmÉëþ</w:t>
+              <w:t>)-  xÉÑmÉëþ</w:t>
             </w:r>
             <w:r>
               <w:rPr>
@@ -11436,17 +10886,7 @@
                 <w:sz w:val="32"/>
                 <w:szCs w:val="40"/>
               </w:rPr>
-              <w:t>cÉÏ</w:t>
-            </w:r>
-            <w:proofErr w:type="gramEnd"/>
-            <w:r>
-              <w:rPr>
-                <w:rFonts w:ascii="BRH Devanagari Extra" w:hAnsi="BRH Devanagari Extra" w:cs="BRH Devanagari Extra"/>
-                <w:color w:val="000000"/>
-                <w:sz w:val="32"/>
-                <w:szCs w:val="40"/>
-              </w:rPr>
-              <w:t xml:space="preserve"> |</w:t>
+              <w:t>cÉÏ |</w:t>
             </w:r>
           </w:p>
           <w:p>
@@ -11697,19 +11137,8 @@
                 <w:sz w:val="32"/>
                 <w:szCs w:val="40"/>
               </w:rPr>
-              <w:t>)</w:t>
-            </w:r>
-            <w:proofErr w:type="gramStart"/>
-            <w:r>
-              <w:rPr>
-                <w:rFonts w:ascii="BRH Devanagari Extra" w:hAnsi="BRH Devanagari Extra" w:cs="BRH Devanagari Extra"/>
-                <w:color w:val="000000"/>
-                <w:sz w:val="32"/>
-                <w:szCs w:val="40"/>
-              </w:rPr>
-              <w:t>-  mÉ</w:t>
-            </w:r>
-            <w:proofErr w:type="gramEnd"/>
+              <w:t>)-  mÉ</w:t>
+            </w:r>
             <w:r>
               <w:rPr>
                 <w:rFonts w:ascii="BRH Malayalam Extra" w:hAnsi="BRH Malayalam Extra" w:cs="BRH Devanagari Extra"/>
@@ -12061,17 +11490,7 @@
                 <w:sz w:val="32"/>
                 <w:szCs w:val="40"/>
               </w:rPr>
-              <w:t>)</w:t>
-            </w:r>
-            <w:proofErr w:type="gramStart"/>
-            <w:r>
-              <w:rPr>
-                <w:rFonts w:ascii="BRH Devanagari Extra" w:hAnsi="BRH Devanagari Extra" w:cs="BRH Devanagari Extra"/>
-                <w:color w:val="000000"/>
-                <w:sz w:val="32"/>
-                <w:szCs w:val="40"/>
-              </w:rPr>
-              <w:t>-  iuÉ</w:t>
+              <w:t>)-  iuÉ</w:t>
             </w:r>
             <w:r>
               <w:rPr>
@@ -12090,17 +11509,7 @@
                 <w:sz w:val="32"/>
                 <w:szCs w:val="40"/>
               </w:rPr>
-              <w:t>ÉþqÉiÉÏ</w:t>
-            </w:r>
-            <w:proofErr w:type="gramEnd"/>
-            <w:r>
-              <w:rPr>
-                <w:rFonts w:ascii="BRH Devanagari Extra" w:hAnsi="BRH Devanagari Extra" w:cs="BRH Devanagari Extra"/>
-                <w:color w:val="000000"/>
-                <w:sz w:val="32"/>
-                <w:szCs w:val="40"/>
-              </w:rPr>
-              <w:t xml:space="preserve"> | iÉå</w:t>
+              <w:t>ÉþqÉiÉÏ | iÉå</w:t>
             </w:r>
             <w:r>
               <w:rPr>
@@ -12354,19 +11763,8 @@
                 <w:sz w:val="32"/>
                 <w:szCs w:val="40"/>
               </w:rPr>
-              <w:t>)</w:t>
-            </w:r>
-            <w:proofErr w:type="gramStart"/>
-            <w:r>
-              <w:rPr>
-                <w:rFonts w:ascii="BRH Devanagari Extra" w:hAnsi="BRH Devanagari Extra" w:cs="BRH Devanagari Extra"/>
-                <w:color w:val="000000"/>
-                <w:sz w:val="32"/>
-                <w:szCs w:val="40"/>
-              </w:rPr>
-              <w:t>-  mÉ</w:t>
-            </w:r>
-            <w:proofErr w:type="gramEnd"/>
+              <w:t>)-  mÉ</w:t>
+            </w:r>
             <w:r>
               <w:rPr>
                 <w:rFonts w:ascii="BRH Malayalam Extra" w:hAnsi="BRH Malayalam Extra" w:cs="BRH Devanagari Extra"/>
@@ -12749,19 +12147,8 @@
                 <w:sz w:val="32"/>
                 <w:szCs w:val="40"/>
               </w:rPr>
-              <w:t>)</w:t>
-            </w:r>
-            <w:proofErr w:type="gramStart"/>
-            <w:r>
-              <w:rPr>
-                <w:rFonts w:ascii="BRH Devanagari Extra" w:hAnsi="BRH Devanagari Extra" w:cs="BRH Devanagari Extra"/>
-                <w:color w:val="000000"/>
-                <w:sz w:val="32"/>
-                <w:szCs w:val="40"/>
-              </w:rPr>
-              <w:t>-  iuÉ</w:t>
-            </w:r>
-            <w:proofErr w:type="gramEnd"/>
+              <w:t>)-  iuÉ</w:t>
+            </w:r>
             <w:r>
               <w:rPr>
                 <w:rFonts w:ascii="BRH Devanagari" w:hAnsi="BRH Devanagari" w:cs="BRH Devanagari"/>
@@ -13052,27 +12439,7 @@
                 <w:sz w:val="32"/>
                 <w:szCs w:val="40"/>
               </w:rPr>
-              <w:t>)</w:t>
-            </w:r>
-            <w:proofErr w:type="gramStart"/>
-            <w:r>
-              <w:rPr>
-                <w:rFonts w:ascii="BRH Devanagari Extra" w:hAnsi="BRH Devanagari Extra" w:cs="BRH Devanagari Extra"/>
-                <w:color w:val="000000"/>
-                <w:sz w:val="32"/>
-                <w:szCs w:val="40"/>
-              </w:rPr>
-              <w:t>-  M</w:t>
-            </w:r>
-            <w:proofErr w:type="gramEnd"/>
-            <w:r>
-              <w:rPr>
-                <w:rFonts w:ascii="BRH Devanagari Extra" w:hAnsi="BRH Devanagari Extra" w:cs="BRH Devanagari Extra"/>
-                <w:color w:val="000000"/>
-                <w:sz w:val="32"/>
-                <w:szCs w:val="40"/>
-              </w:rPr>
-              <w:t>×üzÉÉþlÉÉå | L</w:t>
+              <w:t>)-  M×üzÉÉþlÉÉå | L</w:t>
             </w:r>
             <w:r>
               <w:rPr>
@@ -13113,24 +12480,54 @@
                 <w:sz w:val="32"/>
                 <w:szCs w:val="40"/>
               </w:rPr>
-              <w:t>M×üzÉÉ</w:t>
-            </w:r>
-            <w:r>
-              <w:rPr>
-                <w:rFonts w:ascii="BRH Malayalam Extra" w:hAnsi="BRH Malayalam Extra" w:cs="BRH Devanagari Extra"/>
-                <w:color w:val="000000"/>
-                <w:szCs w:val="40"/>
-              </w:rPr>
-              <w:t>–</w:t>
-            </w:r>
-            <w:r>
-              <w:rPr>
-                <w:rFonts w:ascii="BRH Devanagari Extra" w:hAnsi="BRH Devanagari Extra" w:cs="BRH Devanagari Extra"/>
-                <w:color w:val="000000"/>
-                <w:sz w:val="32"/>
-                <w:szCs w:val="40"/>
-              </w:rPr>
-              <w:t>lÉuÉåiÉ L</w:t>
+              <w:t>M×</w:t>
+            </w:r>
+            <w:r>
+              <w:rPr>
+                <w:rFonts w:ascii="BRH Devanagari Extra" w:hAnsi="BRH Devanagari Extra" w:cs="BRH Devanagari Extra"/>
+                <w:color w:val="FF0000"/>
+                <w:sz w:val="32"/>
+                <w:szCs w:val="40"/>
+                <w:highlight w:val="yellow"/>
+              </w:rPr>
+              <w:t>üzÉÉ</w:t>
+            </w:r>
+            <w:r>
+              <w:rPr>
+                <w:rFonts w:ascii="BRH Malayalam Extra" w:hAnsi="BRH Malayalam Extra" w:cs="BRH Devanagari Extra"/>
+                <w:color w:val="FF0000"/>
+                <w:szCs w:val="40"/>
+                <w:highlight w:val="yellow"/>
+              </w:rPr>
+              <w:t>–</w:t>
+            </w:r>
+            <w:r>
+              <w:rPr>
+                <w:rFonts w:ascii="BRH Devanagari Extra" w:hAnsi="BRH Devanagari Extra" w:cs="BRH Devanagari Extra"/>
+                <w:color w:val="000000"/>
+                <w:sz w:val="32"/>
+                <w:szCs w:val="40"/>
+              </w:rPr>
+              <w:t>lÉ</w:t>
+            </w:r>
+            <w:r>
+              <w:rPr>
+                <w:rFonts w:ascii="BRH Devanagari Extra" w:hAnsi="BRH Devanagari Extra" w:cs="BRH Devanagari Extra"/>
+                <w:color w:val="FF0000"/>
+                <w:sz w:val="32"/>
+                <w:szCs w:val="40"/>
+                <w:highlight w:val="yellow"/>
+              </w:rPr>
+              <w:t>uÉå</w:t>
+            </w:r>
+            <w:r>
+              <w:rPr>
+                <w:rFonts w:ascii="BRH Devanagari Extra" w:hAnsi="BRH Devanagari Extra" w:cs="BRH Devanagari Extra"/>
+                <w:color w:val="000000"/>
+                <w:sz w:val="32"/>
+                <w:szCs w:val="40"/>
+              </w:rPr>
+              <w:t>iÉ L</w:t>
             </w:r>
             <w:r>
               <w:rPr>
@@ -13164,24 +12561,54 @@
                 <w:sz w:val="32"/>
                 <w:szCs w:val="40"/>
               </w:rPr>
-              <w:t xml:space="preserve"> M×üzÉÉ</w:t>
-            </w:r>
-            <w:r>
-              <w:rPr>
-                <w:rFonts w:ascii="BRH Malayalam Extra" w:hAnsi="BRH Malayalam Extra" w:cs="BRH Devanagari Extra"/>
-                <w:color w:val="000000"/>
-                <w:szCs w:val="40"/>
-              </w:rPr>
-              <w:t>–</w:t>
-            </w:r>
-            <w:r>
-              <w:rPr>
-                <w:rFonts w:ascii="BRH Devanagari Extra" w:hAnsi="BRH Devanagari Extra" w:cs="BRH Devanagari Extra"/>
-                <w:color w:val="000000"/>
-                <w:sz w:val="32"/>
-                <w:szCs w:val="40"/>
-              </w:rPr>
-              <w:t xml:space="preserve">lÉuÉåiÉå | </w:t>
+              <w:t xml:space="preserve"> M×ü</w:t>
+            </w:r>
+            <w:r>
+              <w:rPr>
+                <w:rFonts w:ascii="BRH Devanagari Extra" w:hAnsi="BRH Devanagari Extra" w:cs="BRH Devanagari Extra"/>
+                <w:color w:val="000000"/>
+                <w:sz w:val="32"/>
+                <w:szCs w:val="40"/>
+                <w:highlight w:val="yellow"/>
+              </w:rPr>
+              <w:t>zÉÉ</w:t>
+            </w:r>
+            <w:r>
+              <w:rPr>
+                <w:rFonts w:ascii="BRH Malayalam Extra" w:hAnsi="BRH Malayalam Extra" w:cs="BRH Devanagari Extra"/>
+                <w:color w:val="000000"/>
+                <w:szCs w:val="40"/>
+                <w:highlight w:val="yellow"/>
+              </w:rPr>
+              <w:t>–</w:t>
+            </w:r>
+            <w:r>
+              <w:rPr>
+                <w:rFonts w:ascii="BRH Devanagari Extra" w:hAnsi="BRH Devanagari Extra" w:cs="BRH Devanagari Extra"/>
+                <w:color w:val="000000"/>
+                <w:sz w:val="32"/>
+                <w:szCs w:val="40"/>
+              </w:rPr>
+              <w:t>lÉ</w:t>
+            </w:r>
+            <w:r>
+              <w:rPr>
+                <w:rFonts w:ascii="BRH Devanagari Extra" w:hAnsi="BRH Devanagari Extra" w:cs="BRH Devanagari Extra"/>
+                <w:color w:val="000000"/>
+                <w:sz w:val="32"/>
+                <w:szCs w:val="40"/>
+                <w:highlight w:val="yellow"/>
+              </w:rPr>
+              <w:t>uÉå</w:t>
+            </w:r>
+            <w:r>
+              <w:rPr>
+                <w:rFonts w:ascii="BRH Devanagari Extra" w:hAnsi="BRH Devanagari Extra" w:cs="BRH Devanagari Extra"/>
+                <w:color w:val="000000"/>
+                <w:sz w:val="32"/>
+                <w:szCs w:val="40"/>
+              </w:rPr>
+              <w:t xml:space="preserve">iÉå | </w:t>
             </w:r>
           </w:p>
         </w:tc>
@@ -13197,8 +12624,8 @@
               <w:adjustRightInd w:val="0"/>
               <w:spacing w:before="0" w:line="240" w:lineRule="auto"/>
               <w:rPr>
-                <w:rFonts w:ascii="BRH Devanagari Extra" w:hAnsi="BRH Devanagari Extra" w:cs="BRH Devanagari Extra"/>
-                <w:color w:val="000000"/>
+                <w:rFonts w:cs="Arial"/>
+                <w:color w:val="FF0000"/>
                 <w:sz w:val="32"/>
                 <w:szCs w:val="40"/>
               </w:rPr>
@@ -13303,27 +12730,7 @@
                 <w:sz w:val="32"/>
                 <w:szCs w:val="40"/>
               </w:rPr>
-              <w:t>)</w:t>
-            </w:r>
-            <w:proofErr w:type="gramStart"/>
-            <w:r>
-              <w:rPr>
-                <w:rFonts w:ascii="BRH Devanagari Extra" w:hAnsi="BRH Devanagari Extra" w:cs="BRH Devanagari Extra"/>
-                <w:color w:val="000000"/>
-                <w:sz w:val="32"/>
-                <w:szCs w:val="40"/>
-              </w:rPr>
-              <w:t>-  M</w:t>
-            </w:r>
-            <w:proofErr w:type="gramEnd"/>
-            <w:r>
-              <w:rPr>
-                <w:rFonts w:ascii="BRH Devanagari Extra" w:hAnsi="BRH Devanagari Extra" w:cs="BRH Devanagari Extra"/>
-                <w:color w:val="000000"/>
-                <w:sz w:val="32"/>
-                <w:szCs w:val="40"/>
-              </w:rPr>
-              <w:t>×üzÉÉþlÉÉå | L</w:t>
+              <w:t>)-  M×üzÉÉþlÉÉå | L</w:t>
             </w:r>
             <w:r>
               <w:rPr>
@@ -13341,6 +12748,25 @@
                 <w:szCs w:val="40"/>
               </w:rPr>
               <w:t>iÉå |</w:t>
+            </w:r>
+            <w:r>
+              <w:rPr>
+                <w:rFonts w:ascii="BRH Devanagari Extra" w:hAnsi="BRH Devanagari Extra" w:cs="BRH Devanagari Extra"/>
+                <w:color w:val="000000"/>
+                <w:sz w:val="32"/>
+                <w:szCs w:val="40"/>
+              </w:rPr>
+              <w:t xml:space="preserve"> </w:t>
+            </w:r>
+            <w:r>
+              <w:rPr>
+                <w:rFonts w:cs="Arial"/>
+                <w:color w:val="FF0000"/>
+                <w:sz w:val="32"/>
+                <w:szCs w:val="40"/>
+                <w:highlight w:val="yellow"/>
+              </w:rPr>
+              <w:t>NMV to correct</w:t>
             </w:r>
           </w:p>
           <w:p>
@@ -13464,7 +12890,26 @@
                 <w:sz w:val="32"/>
                 <w:szCs w:val="40"/>
               </w:rPr>
-              <w:t xml:space="preserve">þlÉuÉåiÉå | </w:t>
+              <w:t>þlÉ</w:t>
+            </w:r>
+            <w:r>
+              <w:rPr>
+                <w:rFonts w:ascii="BRH Devanagari Extra" w:hAnsi="BRH Devanagari Extra" w:cs="BRH Devanagari Extra"/>
+                <w:color w:val="FF0000"/>
+                <w:sz w:val="32"/>
+                <w:szCs w:val="40"/>
+                <w:highlight w:val="yellow"/>
+              </w:rPr>
+              <w:t>uÉ</w:t>
+            </w:r>
+            <w:r>
+              <w:rPr>
+                <w:rFonts w:ascii="BRH Devanagari Extra" w:hAnsi="BRH Devanagari Extra" w:cs="BRH Devanagari Extra"/>
+                <w:color w:val="000000"/>
+                <w:sz w:val="32"/>
+                <w:szCs w:val="40"/>
+              </w:rPr>
+              <w:t xml:space="preserve">åiÉå | </w:t>
             </w:r>
           </w:p>
         </w:tc>
@@ -13592,27 +13037,7 @@
                 <w:sz w:val="32"/>
                 <w:szCs w:val="40"/>
               </w:rPr>
-              <w:t>)</w:t>
-            </w:r>
-            <w:proofErr w:type="gramStart"/>
-            <w:r>
-              <w:rPr>
-                <w:rFonts w:ascii="BRH Devanagari Extra" w:hAnsi="BRH Devanagari Extra" w:cs="BRH Devanagari Extra"/>
-                <w:color w:val="000000"/>
-                <w:sz w:val="32"/>
-                <w:szCs w:val="40"/>
-              </w:rPr>
-              <w:t>-  rÉeÉþqÉÉlÉxrÉ</w:t>
-            </w:r>
-            <w:proofErr w:type="gramEnd"/>
-            <w:r>
-              <w:rPr>
-                <w:rFonts w:ascii="BRH Devanagari Extra" w:hAnsi="BRH Devanagari Extra" w:cs="BRH Devanagari Extra"/>
-                <w:color w:val="000000"/>
-                <w:sz w:val="32"/>
-                <w:szCs w:val="40"/>
-              </w:rPr>
-              <w:t xml:space="preserve"> | xuÉ</w:t>
+              <w:t>)-  rÉeÉþqÉÉlÉxrÉ | xuÉ</w:t>
             </w:r>
             <w:r>
               <w:rPr>
@@ -13912,19 +13337,8 @@
                 <w:sz w:val="32"/>
                 <w:szCs w:val="40"/>
               </w:rPr>
-              <w:t>)</w:t>
-            </w:r>
-            <w:proofErr w:type="gramStart"/>
-            <w:r>
-              <w:rPr>
-                <w:rFonts w:ascii="BRH Devanagari Extra" w:hAnsi="BRH Devanagari Extra" w:cs="BRH Devanagari Extra"/>
-                <w:color w:val="000000"/>
-                <w:sz w:val="32"/>
-                <w:szCs w:val="40"/>
-              </w:rPr>
-              <w:t>-  xuÉ</w:t>
-            </w:r>
-            <w:proofErr w:type="gramEnd"/>
+              <w:t>)-  xuÉ</w:t>
+            </w:r>
             <w:r>
               <w:rPr>
                 <w:rFonts w:ascii="BRH Malayalam Extra" w:hAnsi="BRH Malayalam Extra" w:cs="BRH Devanagari Extra"/>
@@ -14206,19 +13620,8 @@
                 <w:sz w:val="32"/>
                 <w:szCs w:val="40"/>
               </w:rPr>
-              <w:t>)</w:t>
-            </w:r>
-            <w:proofErr w:type="gramStart"/>
-            <w:r>
-              <w:rPr>
-                <w:rFonts w:ascii="BRH Devanagari Extra" w:hAnsi="BRH Devanagari Extra" w:cs="BRH Devanagari Extra"/>
-                <w:color w:val="000000"/>
-                <w:sz w:val="32"/>
-                <w:szCs w:val="40"/>
-              </w:rPr>
-              <w:t>-  xuÉ</w:t>
-            </w:r>
-            <w:proofErr w:type="gramEnd"/>
+              <w:t>)-  xuÉ</w:t>
+            </w:r>
             <w:r>
               <w:rPr>
                 <w:rFonts w:ascii="BRH Malayalam Extra" w:hAnsi="BRH Malayalam Extra" w:cs="BRH Devanagari Extra"/>
@@ -14435,27 +13838,7 @@
                 <w:sz w:val="32"/>
                 <w:szCs w:val="40"/>
               </w:rPr>
-              <w:t>)</w:t>
-            </w:r>
-            <w:proofErr w:type="gramStart"/>
-            <w:r>
-              <w:rPr>
-                <w:rFonts w:ascii="BRH Devanagari Extra" w:hAnsi="BRH Devanagari Extra" w:cs="BRH Devanagari Extra"/>
-                <w:color w:val="000000"/>
-                <w:sz w:val="32"/>
-                <w:szCs w:val="40"/>
-              </w:rPr>
-              <w:t>-  rÉeÉþqÉÉlÉxrÉ</w:t>
-            </w:r>
-            <w:proofErr w:type="gramEnd"/>
-            <w:r>
-              <w:rPr>
-                <w:rFonts w:ascii="BRH Devanagari Extra" w:hAnsi="BRH Devanagari Extra" w:cs="BRH Devanagari Extra"/>
-                <w:color w:val="000000"/>
-                <w:sz w:val="32"/>
-                <w:szCs w:val="40"/>
-              </w:rPr>
-              <w:t xml:space="preserve"> | xuÉ</w:t>
+              <w:t>)-  rÉeÉþqÉÉlÉxrÉ | xuÉ</w:t>
             </w:r>
             <w:r>
               <w:rPr>
@@ -14774,19 +14157,8 @@
                 <w:sz w:val="32"/>
                 <w:szCs w:val="40"/>
               </w:rPr>
-              <w:t>)</w:t>
-            </w:r>
-            <w:proofErr w:type="gramStart"/>
-            <w:r>
-              <w:rPr>
-                <w:rFonts w:ascii="BRH Devanagari Extra" w:hAnsi="BRH Devanagari Extra" w:cs="BRH Devanagari Extra"/>
-                <w:color w:val="000000"/>
-                <w:sz w:val="32"/>
-                <w:szCs w:val="40"/>
-              </w:rPr>
-              <w:t>-  xuÉ</w:t>
-            </w:r>
-            <w:proofErr w:type="gramEnd"/>
+              <w:t>)-  xuÉ</w:t>
+            </w:r>
             <w:r>
               <w:rPr>
                 <w:rFonts w:ascii="BRH Malayalam Extra" w:hAnsi="BRH Malayalam Extra" w:cs="BRH Devanagari Extra"/>
@@ -15140,19 +14512,8 @@
                 <w:sz w:val="32"/>
                 <w:szCs w:val="40"/>
               </w:rPr>
-              <w:t>)</w:t>
-            </w:r>
-            <w:proofErr w:type="gramStart"/>
-            <w:r>
-              <w:rPr>
-                <w:rFonts w:ascii="BRH Devanagari Extra" w:hAnsi="BRH Devanagari Extra" w:cs="BRH Devanagari Extra"/>
-                <w:color w:val="000000"/>
-                <w:sz w:val="32"/>
-                <w:szCs w:val="40"/>
-              </w:rPr>
-              <w:t>-  xuÉ</w:t>
-            </w:r>
-            <w:proofErr w:type="gramEnd"/>
+              <w:t>)-  xuÉ</w:t>
+            </w:r>
             <w:r>
               <w:rPr>
                 <w:rFonts w:ascii="BRH Malayalam Extra" w:hAnsi="BRH Malayalam Extra" w:cs="BRH Devanagari Extra"/>
@@ -15835,27 +15196,7 @@
                 <w:sz w:val="32"/>
                 <w:szCs w:val="40"/>
               </w:rPr>
-              <w:t>)</w:t>
-            </w:r>
-            <w:proofErr w:type="gramStart"/>
-            <w:r>
-              <w:rPr>
-                <w:rFonts w:ascii="BRH Devanagari Extra" w:hAnsi="BRH Devanagari Extra" w:cs="BRH Devanagari Extra"/>
-                <w:color w:val="000000"/>
-                <w:sz w:val="32"/>
-                <w:szCs w:val="40"/>
-              </w:rPr>
-              <w:t>-  rÉÈ</w:t>
-            </w:r>
-            <w:proofErr w:type="gramEnd"/>
-            <w:r>
-              <w:rPr>
-                <w:rFonts w:ascii="BRH Devanagari Extra" w:hAnsi="BRH Devanagari Extra" w:cs="BRH Devanagari Extra"/>
-                <w:color w:val="000000"/>
-                <w:sz w:val="32"/>
-                <w:szCs w:val="40"/>
-              </w:rPr>
-              <w:t xml:space="preserve"> | Ì²</w:t>
+              <w:t>)-  rÉÈ | Ì²</w:t>
             </w:r>
             <w:r>
               <w:rPr>
@@ -16121,27 +15462,7 @@
                 <w:sz w:val="32"/>
                 <w:szCs w:val="40"/>
               </w:rPr>
-              <w:t>)</w:t>
-            </w:r>
-            <w:proofErr w:type="gramStart"/>
-            <w:r>
-              <w:rPr>
-                <w:rFonts w:ascii="BRH Devanagari Extra" w:hAnsi="BRH Devanagari Extra" w:cs="BRH Devanagari Extra"/>
-                <w:color w:val="000000"/>
-                <w:sz w:val="32"/>
-                <w:szCs w:val="40"/>
-              </w:rPr>
-              <w:t>-  Ì</w:t>
-            </w:r>
-            <w:proofErr w:type="gramEnd"/>
-            <w:r>
-              <w:rPr>
-                <w:rFonts w:ascii="BRH Devanagari Extra" w:hAnsi="BRH Devanagari Extra" w:cs="BRH Devanagari Extra"/>
-                <w:color w:val="000000"/>
-                <w:sz w:val="32"/>
-                <w:szCs w:val="40"/>
-              </w:rPr>
-              <w:t>²</w:t>
+              <w:t>)-  Ì²</w:t>
             </w:r>
             <w:r>
               <w:rPr>
@@ -16522,19 +15843,8 @@
                 <w:sz w:val="32"/>
                 <w:szCs w:val="40"/>
               </w:rPr>
-              <w:t>)</w:t>
-            </w:r>
-            <w:proofErr w:type="gramStart"/>
-            <w:r>
-              <w:rPr>
-                <w:rFonts w:ascii="BRH Devanagari Extra" w:hAnsi="BRH Devanagari Extra" w:cs="BRH Devanagari Extra"/>
-                <w:color w:val="000000"/>
-                <w:sz w:val="32"/>
-                <w:szCs w:val="40"/>
-              </w:rPr>
-              <w:t>-  iÉ</w:t>
-            </w:r>
-            <w:proofErr w:type="gramEnd"/>
+              <w:t>)-  iÉ</w:t>
+            </w:r>
             <w:r>
               <w:rPr>
                 <w:rFonts w:ascii="BRH Devanagari Extra" w:hAnsi="BRH Devanagari Extra" w:cs="BRH Devanagari Extra"/>
@@ -16918,27 +16228,7 @@
                 <w:sz w:val="32"/>
                 <w:szCs w:val="40"/>
               </w:rPr>
-              <w:t>)</w:t>
-            </w:r>
-            <w:proofErr w:type="gramStart"/>
-            <w:r>
-              <w:rPr>
-                <w:rFonts w:ascii="BRH Devanagari Extra" w:hAnsi="BRH Devanagari Extra" w:cs="BRH Devanagari Extra"/>
-                <w:color w:val="000000"/>
-                <w:sz w:val="32"/>
-                <w:szCs w:val="40"/>
-              </w:rPr>
-              <w:t>-  rÉÈ</w:t>
-            </w:r>
-            <w:proofErr w:type="gramEnd"/>
-            <w:r>
-              <w:rPr>
-                <w:rFonts w:ascii="BRH Devanagari Extra" w:hAnsi="BRH Devanagari Extra" w:cs="BRH Devanagari Extra"/>
-                <w:color w:val="000000"/>
-                <w:sz w:val="32"/>
-                <w:szCs w:val="40"/>
-              </w:rPr>
-              <w:t xml:space="preserve"> | Ì²</w:t>
+              <w:t>)-  rÉÈ | Ì²</w:t>
             </w:r>
             <w:r>
               <w:rPr>
@@ -17240,27 +16530,7 @@
                 <w:sz w:val="32"/>
                 <w:szCs w:val="40"/>
               </w:rPr>
-              <w:t>)</w:t>
-            </w:r>
-            <w:proofErr w:type="gramStart"/>
-            <w:r>
-              <w:rPr>
-                <w:rFonts w:ascii="BRH Devanagari Extra" w:hAnsi="BRH Devanagari Extra" w:cs="BRH Devanagari Extra"/>
-                <w:color w:val="000000"/>
-                <w:sz w:val="32"/>
-                <w:szCs w:val="40"/>
-              </w:rPr>
-              <w:t>-  Ì</w:t>
-            </w:r>
-            <w:proofErr w:type="gramEnd"/>
-            <w:r>
-              <w:rPr>
-                <w:rFonts w:ascii="BRH Devanagari Extra" w:hAnsi="BRH Devanagari Extra" w:cs="BRH Devanagari Extra"/>
-                <w:color w:val="000000"/>
-                <w:sz w:val="32"/>
-                <w:szCs w:val="40"/>
-              </w:rPr>
-              <w:t>²</w:t>
+              <w:t>)-  Ì²</w:t>
             </w:r>
             <w:r>
               <w:rPr>
@@ -17715,27 +16985,7 @@
                 <w:sz w:val="32"/>
                 <w:szCs w:val="40"/>
               </w:rPr>
-              <w:t>)</w:t>
-            </w:r>
-            <w:proofErr w:type="gramStart"/>
-            <w:r>
-              <w:rPr>
-                <w:rFonts w:ascii="BRH Devanagari Extra" w:hAnsi="BRH Devanagari Extra" w:cs="BRH Devanagari Extra"/>
-                <w:color w:val="000000"/>
-                <w:sz w:val="32"/>
-                <w:szCs w:val="40"/>
-              </w:rPr>
-              <w:t>-  iÉ</w:t>
-            </w:r>
-            <w:proofErr w:type="gramEnd"/>
-            <w:r>
-              <w:rPr>
-                <w:rFonts w:ascii="BRH Devanagari Extra" w:hAnsi="BRH Devanagari Extra" w:cs="BRH Devanagari Extra"/>
-                <w:color w:val="000000"/>
-                <w:sz w:val="32"/>
-                <w:szCs w:val="40"/>
-              </w:rPr>
-              <w:t>×</w:t>
+              <w:t>)-  iÉ×</w:t>
             </w:r>
             <w:r>
               <w:rPr>
@@ -18117,19 +17367,8 @@
                 <w:sz w:val="32"/>
                 <w:szCs w:val="40"/>
               </w:rPr>
-              <w:t>)</w:t>
-            </w:r>
-            <w:proofErr w:type="gramStart"/>
-            <w:r>
-              <w:rPr>
-                <w:rFonts w:ascii="BRH Devanagari Extra" w:hAnsi="BRH Devanagari Extra" w:cs="BRH Devanagari Extra"/>
-                <w:color w:val="000000"/>
-                <w:sz w:val="32"/>
-                <w:szCs w:val="40"/>
-              </w:rPr>
-              <w:t>-  C</w:t>
-            </w:r>
-            <w:proofErr w:type="gramEnd"/>
+              <w:t>)-  C</w:t>
+            </w:r>
             <w:r>
               <w:rPr>
                 <w:rFonts w:ascii="BRH Malayalam Extra" w:hAnsi="BRH Malayalam Extra" w:cs="BRH Devanagari Extra"/>
@@ -18412,19 +17651,8 @@
                 <w:sz w:val="32"/>
                 <w:szCs w:val="40"/>
               </w:rPr>
-              <w:t>)</w:t>
-            </w:r>
-            <w:proofErr w:type="gramStart"/>
-            <w:r>
-              <w:rPr>
-                <w:rFonts w:ascii="BRH Devanagari Extra" w:hAnsi="BRH Devanagari Extra" w:cs="BRH Devanagari Extra"/>
-                <w:color w:val="000000"/>
-                <w:sz w:val="32"/>
-                <w:szCs w:val="40"/>
-              </w:rPr>
-              <w:t>-  C</w:t>
-            </w:r>
-            <w:proofErr w:type="gramEnd"/>
+              <w:t>)-  C</w:t>
+            </w:r>
             <w:r>
               <w:rPr>
                 <w:rFonts w:ascii="BRH Malayalam Extra" w:hAnsi="BRH Malayalam Extra" w:cs="BRH Devanagari Extra"/>
@@ -19573,19 +18801,8 @@
                 <w:sz w:val="32"/>
                 <w:szCs w:val="40"/>
               </w:rPr>
-              <w:t>)</w:t>
-            </w:r>
-            <w:proofErr w:type="gramStart"/>
-            <w:r>
-              <w:rPr>
-                <w:rFonts w:ascii="BRH Devanagari Extra" w:hAnsi="BRH Devanagari Extra" w:cs="BRH Devanagari Extra"/>
-                <w:color w:val="000000"/>
-                <w:sz w:val="32"/>
-                <w:szCs w:val="40"/>
-              </w:rPr>
-              <w:t>-  E</w:t>
-            </w:r>
-            <w:proofErr w:type="gramEnd"/>
+              <w:t>)-  E</w:t>
+            </w:r>
             <w:r>
               <w:rPr>
                 <w:rFonts w:ascii="BRH Malayalam Extra" w:hAnsi="BRH Malayalam Extra" w:cs="BRH Devanagari Extra"/>
@@ -19919,19 +19136,8 @@
                 <w:sz w:val="32"/>
                 <w:szCs w:val="40"/>
               </w:rPr>
-              <w:t>)</w:t>
-            </w:r>
-            <w:proofErr w:type="gramStart"/>
-            <w:r>
-              <w:rPr>
-                <w:rFonts w:ascii="BRH Devanagari Extra" w:hAnsi="BRH Devanagari Extra" w:cs="BRH Devanagari Extra"/>
-                <w:color w:val="000000"/>
-                <w:sz w:val="32"/>
-                <w:szCs w:val="40"/>
-              </w:rPr>
-              <w:t>-  E</w:t>
-            </w:r>
-            <w:proofErr w:type="gramEnd"/>
+              <w:t>)-  E</w:t>
+            </w:r>
             <w:r>
               <w:rPr>
                 <w:rFonts w:ascii="BRH Malayalam Extra" w:hAnsi="BRH Malayalam Extra" w:cs="BRH Devanagari Extra"/>
@@ -20271,19 +19477,8 @@
                 <w:sz w:val="32"/>
                 <w:szCs w:val="40"/>
               </w:rPr>
-              <w:t>)</w:t>
-            </w:r>
-            <w:proofErr w:type="gramStart"/>
-            <w:r>
-              <w:rPr>
-                <w:rFonts w:ascii="BRH Devanagari Extra" w:hAnsi="BRH Devanagari Extra" w:cs="BRH Devanagari Extra"/>
-                <w:color w:val="000000"/>
-                <w:sz w:val="32"/>
-                <w:szCs w:val="40"/>
-              </w:rPr>
-              <w:t>-  ÌuÉ</w:t>
-            </w:r>
-            <w:proofErr w:type="gramEnd"/>
+              <w:t>)-  ÌuÉ</w:t>
+            </w:r>
             <w:r>
               <w:rPr>
                 <w:rFonts w:ascii="BRH Malayalam Extra" w:hAnsi="BRH Malayalam Extra" w:cs="BRH Devanagari Extra"/>
@@ -20552,19 +19747,8 @@
                 <w:sz w:val="32"/>
                 <w:szCs w:val="40"/>
               </w:rPr>
-              <w:t>)</w:t>
-            </w:r>
-            <w:proofErr w:type="gramStart"/>
-            <w:r>
-              <w:rPr>
-                <w:rFonts w:ascii="BRH Devanagari Extra" w:hAnsi="BRH Devanagari Extra" w:cs="BRH Devanagari Extra"/>
-                <w:color w:val="000000"/>
-                <w:sz w:val="32"/>
-                <w:szCs w:val="40"/>
-              </w:rPr>
-              <w:t>-  ÌuÉ</w:t>
-            </w:r>
-            <w:proofErr w:type="gramEnd"/>
+              <w:t>)-  ÌuÉ</w:t>
+            </w:r>
             <w:r>
               <w:rPr>
                 <w:rFonts w:ascii="BRH Malayalam Extra" w:hAnsi="BRH Malayalam Extra" w:cs="BRH Devanagari Extra"/>
@@ -20857,19 +20041,8 @@
                 <w:sz w:val="32"/>
                 <w:szCs w:val="40"/>
               </w:rPr>
-              <w:t>)</w:t>
-            </w:r>
-            <w:proofErr w:type="gramStart"/>
-            <w:r>
-              <w:rPr>
-                <w:rFonts w:ascii="BRH Devanagari Extra" w:hAnsi="BRH Devanagari Extra" w:cs="BRH Devanagari Extra"/>
-                <w:color w:val="000000"/>
-                <w:sz w:val="32"/>
-                <w:szCs w:val="40"/>
-              </w:rPr>
-              <w:t>-  ÌuÉ</w:t>
-            </w:r>
-            <w:proofErr w:type="gramEnd"/>
+              <w:t>)-  ÌuÉ</w:t>
+            </w:r>
             <w:r>
               <w:rPr>
                 <w:rFonts w:ascii="BRH Malayalam Extra" w:hAnsi="BRH Malayalam Extra" w:cs="BRH Devanagari Extra"/>
@@ -21138,19 +20311,8 @@
                 <w:sz w:val="32"/>
                 <w:szCs w:val="40"/>
               </w:rPr>
-              <w:t>)</w:t>
-            </w:r>
-            <w:proofErr w:type="gramStart"/>
-            <w:r>
-              <w:rPr>
-                <w:rFonts w:ascii="BRH Devanagari Extra" w:hAnsi="BRH Devanagari Extra" w:cs="BRH Devanagari Extra"/>
-                <w:color w:val="000000"/>
-                <w:sz w:val="32"/>
-                <w:szCs w:val="40"/>
-              </w:rPr>
-              <w:t>-  ÌuÉ</w:t>
-            </w:r>
-            <w:proofErr w:type="gramEnd"/>
+              <w:t>)-  ÌuÉ</w:t>
+            </w:r>
             <w:r>
               <w:rPr>
                 <w:rFonts w:ascii="BRH Malayalam Extra" w:hAnsi="BRH Malayalam Extra" w:cs="BRH Devanagari Extra"/>
@@ -21546,7 +20708,6 @@
                 <w:szCs w:val="32"/>
               </w:rPr>
             </w:pPr>
-            <w:proofErr w:type="gramStart"/>
             <w:r>
               <w:rPr>
                 <w:b/>
@@ -21572,18 +20733,7 @@
                 <w:szCs w:val="40"/>
                 <w:highlight w:val="yellow"/>
               </w:rPr>
-              <w:t>whÉÉåþUç</w:t>
-            </w:r>
-            <w:proofErr w:type="gramEnd"/>
-            <w:r>
-              <w:rPr>
-                <w:rFonts w:ascii="BRH Devanagari Extra" w:hAnsi="BRH Devanagari Extra" w:cs="BRH Devanagari Extra"/>
-                <w:color w:val="FF0000"/>
-                <w:sz w:val="32"/>
-                <w:szCs w:val="40"/>
-                <w:highlight w:val="yellow"/>
-              </w:rPr>
-              <w:t xml:space="preserve"> </w:t>
+              <w:t xml:space="preserve">whÉÉåþUç </w:t>
             </w:r>
             <w:r>
               <w:rPr>
@@ -21878,7 +21028,6 @@
                 <w:szCs w:val="32"/>
               </w:rPr>
             </w:pPr>
-            <w:proofErr w:type="gramStart"/>
             <w:r>
               <w:rPr>
                 <w:b/>
@@ -21913,17 +21062,7 @@
                 <w:szCs w:val="40"/>
                 <w:highlight w:val="green"/>
               </w:rPr>
-              <w:t>ÉÉåþ</w:t>
-            </w:r>
-            <w:proofErr w:type="gramEnd"/>
-            <w:r>
-              <w:rPr>
-                <w:rFonts w:ascii="BRH Devanagari Extra" w:hAnsi="BRH Devanagari Extra" w:cs="BRH Devanagari Extra"/>
-                <w:sz w:val="32"/>
-                <w:szCs w:val="40"/>
-                <w:highlight w:val="green"/>
-              </w:rPr>
-              <w:t xml:space="preserve"> U</w:t>
+              <w:t>ÉÉåþ U</w:t>
             </w:r>
             <w:r>
               <w:rPr>
@@ -22547,19 +21686,8 @@
                 <w:sz w:val="32"/>
                 <w:szCs w:val="40"/>
               </w:rPr>
-              <w:t>)</w:t>
-            </w:r>
-            <w:proofErr w:type="gramStart"/>
-            <w:r>
-              <w:rPr>
-                <w:rFonts w:ascii="BRH Devanagari Extra" w:hAnsi="BRH Devanagari Extra" w:cs="BRH Devanagari Extra"/>
-                <w:color w:val="000000"/>
-                <w:sz w:val="32"/>
-                <w:szCs w:val="40"/>
-              </w:rPr>
-              <w:t>-  A</w:t>
-            </w:r>
-            <w:proofErr w:type="gramEnd"/>
+              <w:t>)-  A</w:t>
+            </w:r>
             <w:r>
               <w:rPr>
                 <w:rFonts w:ascii="BRH Malayalam Extra" w:hAnsi="BRH Malayalam Extra" w:cs="BRH Devanagari Extra"/>
@@ -22860,17 +21988,7 @@
                 <w:sz w:val="32"/>
                 <w:szCs w:val="40"/>
               </w:rPr>
-              <w:t>)</w:t>
-            </w:r>
-            <w:proofErr w:type="gramStart"/>
-            <w:r>
-              <w:rPr>
-                <w:rFonts w:ascii="BRH Devanagari Extra" w:hAnsi="BRH Devanagari Extra" w:cs="BRH Devanagari Extra"/>
-                <w:color w:val="000000"/>
-                <w:sz w:val="32"/>
-                <w:szCs w:val="40"/>
-              </w:rPr>
-              <w:t>-  ASþ</w:t>
+              <w:t>)-  ASþ</w:t>
             </w:r>
             <w:r>
               <w:rPr>
@@ -22889,17 +22007,7 @@
                 <w:sz w:val="32"/>
                 <w:szCs w:val="40"/>
               </w:rPr>
-              <w:t>È</w:t>
-            </w:r>
-            <w:proofErr w:type="gramEnd"/>
-            <w:r>
-              <w:rPr>
-                <w:rFonts w:ascii="BRH Devanagari Extra" w:hAnsi="BRH Devanagari Extra" w:cs="BRH Devanagari Extra"/>
-                <w:color w:val="000000"/>
-                <w:sz w:val="32"/>
-                <w:szCs w:val="40"/>
-              </w:rPr>
-              <w:t xml:space="preserve"> ||</w:t>
+              <w:t>È ||</w:t>
             </w:r>
           </w:p>
           <w:p>
@@ -23062,19 +22170,8 @@
                 <w:sz w:val="32"/>
                 <w:szCs w:val="40"/>
               </w:rPr>
-              <w:t>)</w:t>
-            </w:r>
-            <w:proofErr w:type="gramStart"/>
-            <w:r>
-              <w:rPr>
-                <w:rFonts w:ascii="BRH Devanagari Extra" w:hAnsi="BRH Devanagari Extra" w:cs="BRH Devanagari Extra"/>
-                <w:color w:val="000000"/>
-                <w:sz w:val="32"/>
-                <w:szCs w:val="40"/>
-              </w:rPr>
-              <w:t>-  A</w:t>
-            </w:r>
-            <w:proofErr w:type="gramEnd"/>
+              <w:t>)-  A</w:t>
+            </w:r>
             <w:r>
               <w:rPr>
                 <w:rFonts w:ascii="BRH Malayalam Extra" w:hAnsi="BRH Malayalam Extra" w:cs="BRH Devanagari Extra"/>
@@ -23375,17 +22472,7 @@
                 <w:sz w:val="32"/>
                 <w:szCs w:val="40"/>
               </w:rPr>
-              <w:t>)</w:t>
-            </w:r>
-            <w:proofErr w:type="gramStart"/>
-            <w:r>
-              <w:rPr>
-                <w:rFonts w:ascii="BRH Devanagari Extra" w:hAnsi="BRH Devanagari Extra" w:cs="BRH Devanagari Extra"/>
-                <w:color w:val="000000"/>
-                <w:sz w:val="32"/>
-                <w:szCs w:val="40"/>
-              </w:rPr>
-              <w:t>-  ASþ</w:t>
+              <w:t>)-  ASþ</w:t>
             </w:r>
             <w:r>
               <w:rPr>
@@ -23404,17 +22491,7 @@
                 <w:sz w:val="32"/>
                 <w:szCs w:val="40"/>
               </w:rPr>
-              <w:t>È</w:t>
-            </w:r>
-            <w:proofErr w:type="gramEnd"/>
-            <w:r>
-              <w:rPr>
-                <w:rFonts w:ascii="BRH Devanagari Extra" w:hAnsi="BRH Devanagari Extra" w:cs="BRH Devanagari Extra"/>
-                <w:color w:val="000000"/>
-                <w:sz w:val="32"/>
-                <w:szCs w:val="40"/>
-              </w:rPr>
-              <w:t xml:space="preserve"> ||</w:t>
+              <w:t>È ||</w:t>
             </w:r>
           </w:p>
           <w:p>
@@ -23585,27 +22662,7 @@
                 <w:sz w:val="32"/>
                 <w:szCs w:val="40"/>
               </w:rPr>
-              <w:t>)</w:t>
-            </w:r>
-            <w:proofErr w:type="gramStart"/>
-            <w:r>
-              <w:rPr>
-                <w:rFonts w:ascii="BRH Devanagari Extra" w:hAnsi="BRH Devanagari Extra" w:cs="BRH Devanagari Extra"/>
-                <w:color w:val="000000"/>
-                <w:sz w:val="32"/>
-                <w:szCs w:val="40"/>
-              </w:rPr>
-              <w:t>-  M</w:t>
-            </w:r>
-            <w:proofErr w:type="gramEnd"/>
-            <w:r>
-              <w:rPr>
-                <w:rFonts w:ascii="BRH Devanagari Extra" w:hAnsi="BRH Devanagari Extra" w:cs="BRH Devanagari Extra"/>
-                <w:color w:val="000000"/>
-                <w:sz w:val="32"/>
-                <w:szCs w:val="40"/>
-              </w:rPr>
-              <w:t>×ü</w:t>
+              <w:t>)-  M×ü</w:t>
             </w:r>
             <w:r>
               <w:rPr>
@@ -23960,17 +23017,7 @@
                 <w:sz w:val="32"/>
                 <w:szCs w:val="40"/>
               </w:rPr>
-              <w:t>)</w:t>
-            </w:r>
-            <w:proofErr w:type="gramStart"/>
-            <w:r>
-              <w:rPr>
-                <w:rFonts w:ascii="BRH Devanagari Extra" w:hAnsi="BRH Devanagari Extra" w:cs="BRH Devanagari Extra"/>
-                <w:color w:val="000000"/>
-                <w:sz w:val="32"/>
-                <w:szCs w:val="40"/>
-              </w:rPr>
-              <w:t>-  SæurÉÉ</w:t>
+              <w:t>)-  SæurÉÉ</w:t>
             </w:r>
             <w:r>
               <w:rPr>
@@ -23989,17 +23036,7 @@
                 <w:sz w:val="32"/>
                 <w:szCs w:val="40"/>
               </w:rPr>
-              <w:t>Ï</w:t>
-            </w:r>
-            <w:proofErr w:type="gramEnd"/>
-            <w:r>
-              <w:rPr>
-                <w:rFonts w:ascii="BRH Devanagari Extra" w:hAnsi="BRH Devanagari Extra" w:cs="BRH Devanagari Extra"/>
-                <w:color w:val="000000"/>
-                <w:sz w:val="32"/>
-                <w:szCs w:val="40"/>
-              </w:rPr>
-              <w:t xml:space="preserve"> | A</w:t>
+              <w:t>Ï | A</w:t>
             </w:r>
             <w:r>
               <w:rPr>
@@ -24222,27 +23259,7 @@
                 <w:sz w:val="32"/>
                 <w:szCs w:val="40"/>
               </w:rPr>
-              <w:t>)</w:t>
-            </w:r>
-            <w:proofErr w:type="gramStart"/>
-            <w:r>
-              <w:rPr>
-                <w:rFonts w:ascii="BRH Devanagari Extra" w:hAnsi="BRH Devanagari Extra" w:cs="BRH Devanagari Extra"/>
-                <w:color w:val="000000"/>
-                <w:sz w:val="32"/>
-                <w:szCs w:val="40"/>
-              </w:rPr>
-              <w:t>-  M</w:t>
-            </w:r>
-            <w:proofErr w:type="gramEnd"/>
-            <w:r>
-              <w:rPr>
-                <w:rFonts w:ascii="BRH Devanagari Extra" w:hAnsi="BRH Devanagari Extra" w:cs="BRH Devanagari Extra"/>
-                <w:color w:val="000000"/>
-                <w:sz w:val="32"/>
-                <w:szCs w:val="40"/>
-              </w:rPr>
-              <w:t>×ü</w:t>
+              <w:t>)-  M×ü</w:t>
             </w:r>
             <w:r>
               <w:rPr>
@@ -24586,17 +23603,7 @@
                 <w:sz w:val="32"/>
                 <w:szCs w:val="40"/>
               </w:rPr>
-              <w:t>)</w:t>
-            </w:r>
-            <w:proofErr w:type="gramStart"/>
-            <w:r>
-              <w:rPr>
-                <w:rFonts w:ascii="BRH Devanagari Extra" w:hAnsi="BRH Devanagari Extra" w:cs="BRH Devanagari Extra"/>
-                <w:color w:val="000000"/>
-                <w:sz w:val="32"/>
-                <w:szCs w:val="40"/>
-              </w:rPr>
-              <w:t>-  SæurÉÉþ</w:t>
+              <w:t>)-  SæurÉÉþ</w:t>
             </w:r>
             <w:r>
               <w:rPr>
@@ -24608,7 +23615,6 @@
               </w:rPr>
               <w:t>ÌlÉ</w:t>
             </w:r>
-            <w:proofErr w:type="gramEnd"/>
             <w:r>
               <w:rPr>
                 <w:rFonts w:ascii="BRH Devanagari Extra" w:hAnsi="BRH Devanagari Extra" w:cs="BRH Devanagari Extra"/>
@@ -24846,19 +23852,8 @@
                 <w:sz w:val="32"/>
                 <w:szCs w:val="40"/>
               </w:rPr>
-              <w:t>)</w:t>
-            </w:r>
-            <w:proofErr w:type="gramStart"/>
-            <w:r>
-              <w:rPr>
-                <w:rFonts w:ascii="BRH Devanagari Extra" w:hAnsi="BRH Devanagari Extra" w:cs="BRH Devanagari Extra"/>
-                <w:color w:val="000000"/>
-                <w:sz w:val="32"/>
-                <w:szCs w:val="40"/>
-              </w:rPr>
-              <w:t>-  E</w:t>
-            </w:r>
-            <w:proofErr w:type="gramEnd"/>
+              <w:t>)-  E</w:t>
+            </w:r>
             <w:r>
               <w:rPr>
                 <w:rFonts w:ascii="BRH Malayalam Extra" w:hAnsi="BRH Malayalam Extra" w:cs="BRH Devanagari Extra"/>
@@ -25089,19 +24084,8 @@
                 <w:sz w:val="32"/>
                 <w:szCs w:val="40"/>
               </w:rPr>
-              <w:t>)</w:t>
-            </w:r>
-            <w:proofErr w:type="gramStart"/>
-            <w:r>
-              <w:rPr>
-                <w:rFonts w:ascii="BRH Devanagari Extra" w:hAnsi="BRH Devanagari Extra" w:cs="BRH Devanagari Extra"/>
-                <w:color w:val="000000"/>
-                <w:sz w:val="32"/>
-                <w:szCs w:val="40"/>
-              </w:rPr>
-              <w:t>-  E</w:t>
-            </w:r>
-            <w:proofErr w:type="gramEnd"/>
+              <w:t>)-  E</w:t>
+            </w:r>
             <w:r>
               <w:rPr>
                 <w:rFonts w:ascii="BRH Malayalam Extra" w:hAnsi="BRH Malayalam Extra" w:cs="BRH Devanagari Extra"/>

</xml_diff>

<commit_message>
nmv  28 11 2022
</commit_message>
<xml_diff>
--- a/TS Jatai Ghanam Project/TS 1.2/TS 1.2 Jatai Sanskrit Corrections.docx
+++ b/TS Jatai Ghanam Project/TS 1.2/TS 1.2 Jatai Sanskrit Corrections.docx
@@ -144,7 +144,27 @@
           <w:sz w:val="28"/>
           <w:szCs w:val="32"/>
         </w:rPr>
-        <w:t>(ignore those which are already incorporated in your book’s version and date)</w:t>
+        <w:t>(</w:t>
+      </w:r>
+      <w:proofErr w:type="gramStart"/>
+      <w:r>
+        <w:rPr>
+          <w:b/>
+          <w:bCs/>
+          <w:sz w:val="28"/>
+          <w:szCs w:val="32"/>
+        </w:rPr>
+        <w:t>ignore</w:t>
+      </w:r>
+      <w:proofErr w:type="gramEnd"/>
+      <w:r>
+        <w:rPr>
+          <w:b/>
+          <w:bCs/>
+          <w:sz w:val="28"/>
+          <w:szCs w:val="32"/>
+        </w:rPr>
+        <w:t xml:space="preserve"> those which are already incorporated in your book’s version and date)</w:t>
       </w:r>
     </w:p>
     <w:tbl>
@@ -369,7 +389,27 @@
                 <w:sz w:val="32"/>
                 <w:szCs w:val="40"/>
               </w:rPr>
-              <w:t>)-  AÉmÉþÈ | E</w:t>
+              <w:t>)</w:t>
+            </w:r>
+            <w:proofErr w:type="gramStart"/>
+            <w:r>
+              <w:rPr>
+                <w:rFonts w:ascii="BRH Devanagari Extra" w:hAnsi="BRH Devanagari Extra" w:cs="BRH Devanagari Extra"/>
+                <w:color w:val="000000"/>
+                <w:sz w:val="32"/>
+                <w:szCs w:val="40"/>
+              </w:rPr>
+              <w:t>-  AÉmÉþÈ</w:t>
+            </w:r>
+            <w:proofErr w:type="gramEnd"/>
+            <w:r>
+              <w:rPr>
+                <w:rFonts w:ascii="BRH Devanagari Extra" w:hAnsi="BRH Devanagari Extra" w:cs="BRH Devanagari Extra"/>
+                <w:color w:val="000000"/>
+                <w:sz w:val="32"/>
+                <w:szCs w:val="40"/>
+              </w:rPr>
+              <w:t xml:space="preserve"> | E</w:t>
             </w:r>
             <w:r>
               <w:rPr>
@@ -614,8 +654,19 @@
                 <w:sz w:val="32"/>
                 <w:szCs w:val="40"/>
               </w:rPr>
-              <w:t>)-  E</w:t>
-            </w:r>
+              <w:t>)</w:t>
+            </w:r>
+            <w:proofErr w:type="gramStart"/>
+            <w:r>
+              <w:rPr>
+                <w:rFonts w:ascii="BRH Devanagari Extra" w:hAnsi="BRH Devanagari Extra" w:cs="BRH Devanagari Extra"/>
+                <w:color w:val="000000"/>
+                <w:sz w:val="32"/>
+                <w:szCs w:val="40"/>
+              </w:rPr>
+              <w:t>-  E</w:t>
+            </w:r>
+            <w:proofErr w:type="gramEnd"/>
             <w:r>
               <w:rPr>
                 <w:rFonts w:ascii="BRH Malayalam Extra" w:hAnsi="BRH Malayalam Extra" w:cs="BRH Devanagari Extra"/>
@@ -960,7 +1011,27 @@
                 <w:sz w:val="32"/>
                 <w:szCs w:val="40"/>
               </w:rPr>
-              <w:t>)-  AÉmÉþÈ | E</w:t>
+              <w:t>)</w:t>
+            </w:r>
+            <w:proofErr w:type="gramStart"/>
+            <w:r>
+              <w:rPr>
+                <w:rFonts w:ascii="BRH Devanagari Extra" w:hAnsi="BRH Devanagari Extra" w:cs="BRH Devanagari Extra"/>
+                <w:color w:val="000000"/>
+                <w:sz w:val="32"/>
+                <w:szCs w:val="40"/>
+              </w:rPr>
+              <w:t>-  AÉmÉþÈ</w:t>
+            </w:r>
+            <w:proofErr w:type="gramEnd"/>
+            <w:r>
+              <w:rPr>
+                <w:rFonts w:ascii="BRH Devanagari Extra" w:hAnsi="BRH Devanagari Extra" w:cs="BRH Devanagari Extra"/>
+                <w:color w:val="000000"/>
+                <w:sz w:val="32"/>
+                <w:szCs w:val="40"/>
+              </w:rPr>
+              <w:t xml:space="preserve"> | E</w:t>
             </w:r>
             <w:r>
               <w:rPr>
@@ -1205,8 +1276,19 @@
                 <w:sz w:val="32"/>
                 <w:szCs w:val="40"/>
               </w:rPr>
-              <w:t>)-  E</w:t>
-            </w:r>
+              <w:t>)</w:t>
+            </w:r>
+            <w:proofErr w:type="gramStart"/>
+            <w:r>
+              <w:rPr>
+                <w:rFonts w:ascii="BRH Devanagari Extra" w:hAnsi="BRH Devanagari Extra" w:cs="BRH Devanagari Extra"/>
+                <w:color w:val="000000"/>
+                <w:sz w:val="32"/>
+                <w:szCs w:val="40"/>
+              </w:rPr>
+              <w:t>-  E</w:t>
+            </w:r>
+            <w:proofErr w:type="gramEnd"/>
             <w:r>
               <w:rPr>
                 <w:rFonts w:ascii="BRH Malayalam Extra" w:hAnsi="BRH Malayalam Extra" w:cs="BRH Devanagari Extra"/>
@@ -1558,24 +1640,45 @@
                 <w:sz w:val="32"/>
                 <w:szCs w:val="40"/>
               </w:rPr>
-              <w:t>)-  xuÉ</w:t>
-            </w:r>
-            <w:r>
-              <w:rPr>
-                <w:rFonts w:ascii="BRH Malayalam Extra" w:hAnsi="BRH Malayalam Extra" w:cs="BRH Devanagari Extra"/>
-                <w:color w:val="000000"/>
-                <w:szCs w:val="40"/>
-              </w:rPr>
-              <w:t>–</w:t>
-            </w:r>
-            <w:r>
-              <w:rPr>
-                <w:rFonts w:ascii="BRH Devanagari Extra" w:hAnsi="BRH Devanagari Extra" w:cs="BRH Devanagari Extra"/>
-                <w:color w:val="000000"/>
-                <w:sz w:val="32"/>
-                <w:szCs w:val="40"/>
-              </w:rPr>
-              <w:t>ÎxiÉ | E¨ÉþUÉ</w:t>
+              <w:t>)</w:t>
+            </w:r>
+            <w:proofErr w:type="gramStart"/>
+            <w:r>
+              <w:rPr>
+                <w:rFonts w:ascii="BRH Devanagari Extra" w:hAnsi="BRH Devanagari Extra" w:cs="BRH Devanagari Extra"/>
+                <w:color w:val="000000"/>
+                <w:sz w:val="32"/>
+                <w:szCs w:val="40"/>
+              </w:rPr>
+              <w:t>-  xuÉ</w:t>
+            </w:r>
+            <w:proofErr w:type="gramEnd"/>
+            <w:r>
+              <w:rPr>
+                <w:rFonts w:ascii="BRH Malayalam Extra" w:hAnsi="BRH Malayalam Extra" w:cs="BRH Devanagari Extra"/>
+                <w:color w:val="000000"/>
+                <w:szCs w:val="40"/>
+              </w:rPr>
+              <w:t>–</w:t>
+            </w:r>
+            <w:r>
+              <w:rPr>
+                <w:rFonts w:ascii="BRH Devanagari Extra" w:hAnsi="BRH Devanagari Extra" w:cs="BRH Devanagari Extra"/>
+                <w:color w:val="000000"/>
+                <w:sz w:val="32"/>
+                <w:szCs w:val="40"/>
+              </w:rPr>
+              <w:t>ÎxiÉ | E¨Éþ</w:t>
+            </w:r>
+            <w:r>
+              <w:rPr>
+                <w:rFonts w:ascii="BRH Devanagari Extra" w:hAnsi="BRH Devanagari Extra" w:cs="BRH Devanagari Extra"/>
+                <w:color w:val="000000"/>
+                <w:sz w:val="32"/>
+                <w:szCs w:val="40"/>
+                <w:highlight w:val="yellow"/>
+              </w:rPr>
+              <w:t>UÉ</w:t>
             </w:r>
             <w:r>
               <w:rPr>
@@ -1650,7 +1753,17 @@
                 <w:sz w:val="32"/>
                 <w:szCs w:val="40"/>
               </w:rPr>
-              <w:t xml:space="preserve"> hrÉÑ¨ÉþUÉ</w:t>
+              <w:t xml:space="preserve"> hrÉÑ¨É</w:t>
+            </w:r>
+            <w:r>
+              <w:rPr>
+                <w:rFonts w:ascii="BRH Devanagari Extra" w:hAnsi="BRH Devanagari Extra" w:cs="BRH Devanagari Extra"/>
+                <w:color w:val="000000"/>
+                <w:sz w:val="32"/>
+                <w:szCs w:val="40"/>
+                <w:highlight w:val="yellow"/>
+              </w:rPr>
+              <w:t>þUÉ</w:t>
             </w:r>
             <w:r>
               <w:rPr>
@@ -1701,7 +1814,17 @@
                 <w:sz w:val="32"/>
                 <w:szCs w:val="40"/>
               </w:rPr>
-              <w:t xml:space="preserve"> xirÉÑ¨ÉþUÉ</w:t>
+              <w:t xml:space="preserve"> xirÉÑ¨É</w:t>
+            </w:r>
+            <w:r>
+              <w:rPr>
+                <w:rFonts w:ascii="BRH Devanagari Extra" w:hAnsi="BRH Devanagari Extra" w:cs="BRH Devanagari Extra"/>
+                <w:color w:val="000000"/>
+                <w:sz w:val="32"/>
+                <w:szCs w:val="40"/>
+                <w:highlight w:val="yellow"/>
+              </w:rPr>
+              <w:t>þUÉ</w:t>
             </w:r>
             <w:r>
               <w:rPr>
@@ -1835,24 +1958,65 @@
                 <w:sz w:val="32"/>
                 <w:szCs w:val="40"/>
               </w:rPr>
-              <w:t>)-  E¨ÉþUÉ</w:t>
-            </w:r>
-            <w:r>
-              <w:rPr>
-                <w:rFonts w:ascii="BRH Malayalam Extra" w:hAnsi="BRH Malayalam Extra" w:cs="BRH Devanagari Extra"/>
-                <w:color w:val="000000"/>
-                <w:szCs w:val="40"/>
-              </w:rPr>
-              <w:t>–</w:t>
-            </w:r>
-            <w:r>
-              <w:rPr>
-                <w:rFonts w:ascii="BRH Devanagari Extra" w:hAnsi="BRH Devanagari Extra" w:cs="BRH Devanagari Extra"/>
-                <w:color w:val="000000"/>
-                <w:sz w:val="32"/>
-                <w:szCs w:val="40"/>
-              </w:rPr>
-              <w:t>ÍhÉ | A</w:t>
+              <w:t>)</w:t>
+            </w:r>
+            <w:proofErr w:type="gramStart"/>
+            <w:r>
+              <w:rPr>
+                <w:rFonts w:ascii="BRH Devanagari Extra" w:hAnsi="BRH Devanagari Extra" w:cs="BRH Devanagari Extra"/>
+                <w:color w:val="000000"/>
+                <w:sz w:val="32"/>
+                <w:szCs w:val="40"/>
+              </w:rPr>
+              <w:t>-  E</w:t>
+            </w:r>
+            <w:proofErr w:type="gramEnd"/>
+            <w:r>
+              <w:rPr>
+                <w:rFonts w:ascii="BRH Devanagari Extra" w:hAnsi="BRH Devanagari Extra" w:cs="BRH Devanagari Extra"/>
+                <w:color w:val="000000"/>
+                <w:sz w:val="32"/>
+                <w:szCs w:val="40"/>
+              </w:rPr>
+              <w:t>¨</w:t>
+            </w:r>
+            <w:r>
+              <w:rPr>
+                <w:rFonts w:ascii="BRH Devanagari Extra" w:hAnsi="BRH Devanagari Extra" w:cs="BRH Devanagari Extra"/>
+                <w:color w:val="000000"/>
+                <w:sz w:val="32"/>
+                <w:szCs w:val="40"/>
+                <w:highlight w:val="yellow"/>
+              </w:rPr>
+              <w:t>ÉþUÉ</w:t>
+            </w:r>
+            <w:r>
+              <w:rPr>
+                <w:rFonts w:ascii="BRH Malayalam Extra" w:hAnsi="BRH Malayalam Extra" w:cs="BRH Devanagari Extra"/>
+                <w:color w:val="000000"/>
+                <w:szCs w:val="40"/>
+                <w:highlight w:val="yellow"/>
+              </w:rPr>
+              <w:t>–</w:t>
+            </w:r>
+            <w:r>
+              <w:rPr>
+                <w:rFonts w:ascii="BRH Devanagari Extra" w:hAnsi="BRH Devanagari Extra" w:cs="BRH Devanagari Extra"/>
+                <w:color w:val="000000"/>
+                <w:sz w:val="32"/>
+                <w:szCs w:val="40"/>
+                <w:highlight w:val="yellow"/>
+              </w:rPr>
+              <w:t>Í</w:t>
+            </w:r>
+            <w:r>
+              <w:rPr>
+                <w:rFonts w:ascii="BRH Devanagari Extra" w:hAnsi="BRH Devanagari Extra" w:cs="BRH Devanagari Extra"/>
+                <w:color w:val="000000"/>
+                <w:sz w:val="32"/>
+                <w:szCs w:val="40"/>
+              </w:rPr>
+              <w:t>hÉ | A</w:t>
             </w:r>
             <w:r>
               <w:rPr>
@@ -1927,24 +2091,45 @@
                 <w:sz w:val="32"/>
                 <w:szCs w:val="40"/>
               </w:rPr>
-              <w:t>E¨ÉþUÉ</w:t>
-            </w:r>
-            <w:r>
-              <w:rPr>
-                <w:rFonts w:ascii="BRH Malayalam Extra" w:hAnsi="BRH Malayalam Extra" w:cs="BRH Devanagari Extra"/>
-                <w:color w:val="000000"/>
-                <w:szCs w:val="40"/>
-              </w:rPr>
-              <w:t>–</w:t>
-            </w:r>
-            <w:r>
-              <w:rPr>
-                <w:rFonts w:ascii="BRH Devanagari Extra" w:hAnsi="BRH Devanagari Extra" w:cs="BRH Devanagari Extra"/>
-                <w:color w:val="000000"/>
-                <w:sz w:val="32"/>
-                <w:szCs w:val="40"/>
-              </w:rPr>
-              <w:t xml:space="preserve"> hrÉþzÉÏrÉÉzÉÏ</w:t>
+              <w:t>E¨</w:t>
+            </w:r>
+            <w:r>
+              <w:rPr>
+                <w:rFonts w:ascii="BRH Devanagari Extra" w:hAnsi="BRH Devanagari Extra" w:cs="BRH Devanagari Extra"/>
+                <w:color w:val="000000"/>
+                <w:sz w:val="32"/>
+                <w:szCs w:val="40"/>
+                <w:highlight w:val="yellow"/>
+              </w:rPr>
+              <w:t>ÉþUÉ</w:t>
+            </w:r>
+            <w:r>
+              <w:rPr>
+                <w:rFonts w:ascii="BRH Malayalam Extra" w:hAnsi="BRH Malayalam Extra" w:cs="BRH Devanagari Extra"/>
+                <w:color w:val="000000"/>
+                <w:szCs w:val="40"/>
+                <w:highlight w:val="yellow"/>
+              </w:rPr>
+              <w:t>–</w:t>
+            </w:r>
+            <w:r>
+              <w:rPr>
+                <w:rFonts w:ascii="BRH Devanagari Extra" w:hAnsi="BRH Devanagari Extra" w:cs="BRH Devanagari Extra"/>
+                <w:color w:val="000000"/>
+                <w:sz w:val="32"/>
+                <w:szCs w:val="40"/>
+                <w:highlight w:val="yellow"/>
+              </w:rPr>
+              <w:t xml:space="preserve"> hr</w:t>
+            </w:r>
+            <w:r>
+              <w:rPr>
+                <w:rFonts w:ascii="BRH Devanagari Extra" w:hAnsi="BRH Devanagari Extra" w:cs="BRH Devanagari Extra"/>
+                <w:color w:val="000000"/>
+                <w:sz w:val="32"/>
+                <w:szCs w:val="40"/>
+              </w:rPr>
+              <w:t>ÉþzÉÏrÉÉzÉÏ</w:t>
             </w:r>
             <w:r>
               <w:rPr>
@@ -1978,24 +2163,45 @@
                 <w:sz w:val="32"/>
                 <w:szCs w:val="40"/>
               </w:rPr>
-              <w:t xml:space="preserve"> hrÉÑ¨ÉþUÉ</w:t>
-            </w:r>
-            <w:r>
-              <w:rPr>
-                <w:rFonts w:ascii="BRH Malayalam Extra" w:hAnsi="BRH Malayalam Extra" w:cs="BRH Devanagari Extra"/>
-                <w:color w:val="000000"/>
-                <w:szCs w:val="40"/>
-              </w:rPr>
-              <w:t>–</w:t>
-            </w:r>
-            <w:r>
-              <w:rPr>
-                <w:rFonts w:ascii="BRH Devanagari Extra" w:hAnsi="BRH Devanagari Extra" w:cs="BRH Devanagari Extra"/>
-                <w:color w:val="000000"/>
-                <w:sz w:val="32"/>
-                <w:szCs w:val="40"/>
-              </w:rPr>
-              <w:t xml:space="preserve"> hrÉþzÉÏrÉ | </w:t>
+              <w:t xml:space="preserve"> hrÉÑ¨</w:t>
+            </w:r>
+            <w:r>
+              <w:rPr>
+                <w:rFonts w:ascii="BRH Devanagari Extra" w:hAnsi="BRH Devanagari Extra" w:cs="BRH Devanagari Extra"/>
+                <w:color w:val="000000"/>
+                <w:sz w:val="32"/>
+                <w:szCs w:val="40"/>
+                <w:highlight w:val="yellow"/>
+              </w:rPr>
+              <w:t>ÉþUÉ</w:t>
+            </w:r>
+            <w:r>
+              <w:rPr>
+                <w:rFonts w:ascii="BRH Malayalam Extra" w:hAnsi="BRH Malayalam Extra" w:cs="BRH Devanagari Extra"/>
+                <w:color w:val="000000"/>
+                <w:szCs w:val="40"/>
+                <w:highlight w:val="yellow"/>
+              </w:rPr>
+              <w:t>–</w:t>
+            </w:r>
+            <w:r>
+              <w:rPr>
+                <w:rFonts w:ascii="BRH Devanagari Extra" w:hAnsi="BRH Devanagari Extra" w:cs="BRH Devanagari Extra"/>
+                <w:color w:val="000000"/>
+                <w:sz w:val="32"/>
+                <w:szCs w:val="40"/>
+                <w:highlight w:val="yellow"/>
+              </w:rPr>
+              <w:t xml:space="preserve"> hr</w:t>
+            </w:r>
+            <w:r>
+              <w:rPr>
+                <w:rFonts w:ascii="BRH Devanagari Extra" w:hAnsi="BRH Devanagari Extra" w:cs="BRH Devanagari Extra"/>
+                <w:color w:val="000000"/>
+                <w:sz w:val="32"/>
+                <w:szCs w:val="40"/>
+              </w:rPr>
+              <w:t xml:space="preserve">ÉþzÉÏrÉ | </w:t>
             </w:r>
           </w:p>
           <w:p>
@@ -2112,7 +2318,37 @@
                 <w:sz w:val="32"/>
                 <w:szCs w:val="40"/>
               </w:rPr>
-              <w:t>)-  E¨ÉþUÉ</w:t>
+              <w:t>)</w:t>
+            </w:r>
+            <w:proofErr w:type="gramStart"/>
+            <w:r>
+              <w:rPr>
+                <w:rFonts w:ascii="BRH Devanagari Extra" w:hAnsi="BRH Devanagari Extra" w:cs="BRH Devanagari Extra"/>
+                <w:color w:val="000000"/>
+                <w:sz w:val="32"/>
+                <w:szCs w:val="40"/>
+              </w:rPr>
+              <w:t>-  E</w:t>
+            </w:r>
+            <w:proofErr w:type="gramEnd"/>
+            <w:r>
+              <w:rPr>
+                <w:rFonts w:ascii="BRH Devanagari Extra" w:hAnsi="BRH Devanagari Extra" w:cs="BRH Devanagari Extra"/>
+                <w:color w:val="000000"/>
+                <w:sz w:val="32"/>
+                <w:szCs w:val="40"/>
+              </w:rPr>
+              <w:t>¨Éþ</w:t>
+            </w:r>
+            <w:r>
+              <w:rPr>
+                <w:rFonts w:ascii="BRH Devanagari Extra" w:hAnsi="BRH Devanagari Extra" w:cs="BRH Devanagari Extra"/>
+                <w:color w:val="000000"/>
+                <w:sz w:val="32"/>
+                <w:szCs w:val="40"/>
+                <w:highlight w:val="yellow"/>
+              </w:rPr>
+              <w:t>UÉ</w:t>
             </w:r>
             <w:r>
               <w:rPr>
@@ -2354,8 +2590,19 @@
                 <w:sz w:val="32"/>
                 <w:szCs w:val="40"/>
               </w:rPr>
-              <w:t>)-  xuÉ</w:t>
-            </w:r>
+              <w:t>)</w:t>
+            </w:r>
+            <w:proofErr w:type="gramStart"/>
+            <w:r>
+              <w:rPr>
+                <w:rFonts w:ascii="BRH Devanagari Extra" w:hAnsi="BRH Devanagari Extra" w:cs="BRH Devanagari Extra"/>
+                <w:color w:val="000000"/>
+                <w:sz w:val="32"/>
+                <w:szCs w:val="40"/>
+              </w:rPr>
+              <w:t>-  xuÉ</w:t>
+            </w:r>
+            <w:proofErr w:type="gramEnd"/>
             <w:r>
               <w:rPr>
                 <w:rFonts w:ascii="BRH Malayalam Extra" w:hAnsi="BRH Malayalam Extra" w:cs="BRH Devanagari Extra"/>
@@ -2637,7 +2884,27 @@
                 <w:sz w:val="32"/>
                 <w:szCs w:val="40"/>
               </w:rPr>
-              <w:t>)-  E¨Éþ</w:t>
+              <w:t>)</w:t>
+            </w:r>
+            <w:proofErr w:type="gramStart"/>
+            <w:r>
+              <w:rPr>
+                <w:rFonts w:ascii="BRH Devanagari Extra" w:hAnsi="BRH Devanagari Extra" w:cs="BRH Devanagari Extra"/>
+                <w:color w:val="000000"/>
+                <w:sz w:val="32"/>
+                <w:szCs w:val="40"/>
+              </w:rPr>
+              <w:t>-  E</w:t>
+            </w:r>
+            <w:proofErr w:type="gramEnd"/>
+            <w:r>
+              <w:rPr>
+                <w:rFonts w:ascii="BRH Devanagari Extra" w:hAnsi="BRH Devanagari Extra" w:cs="BRH Devanagari Extra"/>
+                <w:color w:val="000000"/>
+                <w:sz w:val="32"/>
+                <w:szCs w:val="40"/>
+              </w:rPr>
+              <w:t>¨Éþ</w:t>
             </w:r>
             <w:r>
               <w:rPr>
@@ -2939,7 +3206,27 @@
                 <w:sz w:val="32"/>
                 <w:szCs w:val="40"/>
               </w:rPr>
-              <w:t>)-  E¨Éþ</w:t>
+              <w:t>)</w:t>
+            </w:r>
+            <w:proofErr w:type="gramStart"/>
+            <w:r>
+              <w:rPr>
+                <w:rFonts w:ascii="BRH Devanagari Extra" w:hAnsi="BRH Devanagari Extra" w:cs="BRH Devanagari Extra"/>
+                <w:color w:val="000000"/>
+                <w:sz w:val="32"/>
+                <w:szCs w:val="40"/>
+              </w:rPr>
+              <w:t>-  E</w:t>
+            </w:r>
+            <w:proofErr w:type="gramEnd"/>
+            <w:r>
+              <w:rPr>
+                <w:rFonts w:ascii="BRH Devanagari Extra" w:hAnsi="BRH Devanagari Extra" w:cs="BRH Devanagari Extra"/>
+                <w:color w:val="000000"/>
+                <w:sz w:val="32"/>
+                <w:szCs w:val="40"/>
+              </w:rPr>
+              <w:t>¨Éþ</w:t>
             </w:r>
             <w:r>
               <w:rPr>
@@ -3219,7 +3506,27 @@
                 <w:sz w:val="32"/>
                 <w:szCs w:val="40"/>
               </w:rPr>
-              <w:t>)-  ClSìÉÿalÉÏ |</w:t>
+              <w:t>)</w:t>
+            </w:r>
+            <w:proofErr w:type="gramStart"/>
+            <w:r>
+              <w:rPr>
+                <w:rFonts w:ascii="BRH Devanagari Extra" w:hAnsi="BRH Devanagari Extra" w:cs="BRH Devanagari Extra"/>
+                <w:color w:val="000000"/>
+                <w:sz w:val="32"/>
+                <w:szCs w:val="40"/>
+              </w:rPr>
+              <w:t>-  ClSìÉÿalÉÏ</w:t>
+            </w:r>
+            <w:proofErr w:type="gramEnd"/>
+            <w:r>
+              <w:rPr>
+                <w:rFonts w:ascii="BRH Devanagari Extra" w:hAnsi="BRH Devanagari Extra" w:cs="BRH Devanagari Extra"/>
+                <w:color w:val="000000"/>
+                <w:sz w:val="32"/>
+                <w:szCs w:val="40"/>
+              </w:rPr>
+              <w:t xml:space="preserve"> |</w:t>
             </w:r>
           </w:p>
           <w:p>
@@ -3260,7 +3567,26 @@
                 <w:sz w:val="32"/>
                 <w:szCs w:val="40"/>
               </w:rPr>
-              <w:t xml:space="preserve"> CÌiÉlSìþ - A</w:t>
+              <w:t xml:space="preserve"> C</w:t>
+            </w:r>
+            <w:r>
+              <w:rPr>
+                <w:rFonts w:ascii="BRH Devanagari Extra" w:hAnsi="BRH Devanagari Extra" w:cs="BRH Devanagari Extra"/>
+                <w:color w:val="000000"/>
+                <w:sz w:val="32"/>
+                <w:szCs w:val="40"/>
+                <w:highlight w:val="yellow"/>
+              </w:rPr>
+              <w:t>ÌiÉ</w:t>
+            </w:r>
+            <w:r>
+              <w:rPr>
+                <w:rFonts w:ascii="BRH Devanagari Extra" w:hAnsi="BRH Devanagari Extra" w:cs="BRH Devanagari Extra"/>
+                <w:color w:val="000000"/>
+                <w:sz w:val="32"/>
+                <w:szCs w:val="40"/>
+              </w:rPr>
+              <w:t>lSìþ - A</w:t>
             </w:r>
             <w:r>
               <w:rPr>
@@ -3445,7 +3771,27 @@
                 <w:sz w:val="32"/>
                 <w:szCs w:val="40"/>
               </w:rPr>
-              <w:t>)-  ClSìÉÿalÉÏ |</w:t>
+              <w:t>)</w:t>
+            </w:r>
+            <w:proofErr w:type="gramStart"/>
+            <w:r>
+              <w:rPr>
+                <w:rFonts w:ascii="BRH Devanagari Extra" w:hAnsi="BRH Devanagari Extra" w:cs="BRH Devanagari Extra"/>
+                <w:color w:val="000000"/>
+                <w:sz w:val="32"/>
+                <w:szCs w:val="40"/>
+              </w:rPr>
+              <w:t>-  ClSìÉÿalÉÏ</w:t>
+            </w:r>
+            <w:proofErr w:type="gramEnd"/>
+            <w:r>
+              <w:rPr>
+                <w:rFonts w:ascii="BRH Devanagari Extra" w:hAnsi="BRH Devanagari Extra" w:cs="BRH Devanagari Extra"/>
+                <w:color w:val="000000"/>
+                <w:sz w:val="32"/>
+                <w:szCs w:val="40"/>
+              </w:rPr>
+              <w:t xml:space="preserve"> |</w:t>
             </w:r>
           </w:p>
           <w:p>
@@ -3676,7 +4022,27 @@
                 <w:sz w:val="32"/>
                 <w:szCs w:val="40"/>
               </w:rPr>
-              <w:t>)-  xuÉÉWûÉÿ | G</w:t>
+              <w:t>)</w:t>
+            </w:r>
+            <w:proofErr w:type="gramStart"/>
+            <w:r>
+              <w:rPr>
+                <w:rFonts w:ascii="BRH Devanagari Extra" w:hAnsi="BRH Devanagari Extra" w:cs="BRH Devanagari Extra"/>
+                <w:color w:val="000000"/>
+                <w:sz w:val="32"/>
+                <w:szCs w:val="40"/>
+              </w:rPr>
+              <w:t>-  xuÉÉWûÉÿ</w:t>
+            </w:r>
+            <w:proofErr w:type="gramEnd"/>
+            <w:r>
+              <w:rPr>
+                <w:rFonts w:ascii="BRH Devanagari Extra" w:hAnsi="BRH Devanagari Extra" w:cs="BRH Devanagari Extra"/>
+                <w:color w:val="000000"/>
+                <w:sz w:val="32"/>
+                <w:szCs w:val="40"/>
+              </w:rPr>
+              <w:t xml:space="preserve"> | G</w:t>
             </w:r>
             <w:r>
               <w:rPr>
@@ -3955,8 +4321,19 @@
                 <w:sz w:val="32"/>
                 <w:szCs w:val="40"/>
               </w:rPr>
-              <w:t>)-  G</w:t>
-            </w:r>
+              <w:t>)</w:t>
+            </w:r>
+            <w:proofErr w:type="gramStart"/>
+            <w:r>
+              <w:rPr>
+                <w:rFonts w:ascii="BRH Devanagari Extra" w:hAnsi="BRH Devanagari Extra" w:cs="BRH Devanagari Extra"/>
+                <w:color w:val="000000"/>
+                <w:sz w:val="32"/>
+                <w:szCs w:val="40"/>
+              </w:rPr>
+              <w:t>-  G</w:t>
+            </w:r>
+            <w:proofErr w:type="gramEnd"/>
             <w:r>
               <w:rPr>
                 <w:rFonts w:ascii="BRH Malayalam Extra" w:hAnsi="BRH Malayalam Extra" w:cs="BRH Devanagari Extra"/>
@@ -4285,7 +4662,27 @@
                 <w:sz w:val="32"/>
                 <w:szCs w:val="40"/>
               </w:rPr>
-              <w:t>)-  xuÉÉWûÉÿ | G</w:t>
+              <w:t>)</w:t>
+            </w:r>
+            <w:proofErr w:type="gramStart"/>
+            <w:r>
+              <w:rPr>
+                <w:rFonts w:ascii="BRH Devanagari Extra" w:hAnsi="BRH Devanagari Extra" w:cs="BRH Devanagari Extra"/>
+                <w:color w:val="000000"/>
+                <w:sz w:val="32"/>
+                <w:szCs w:val="40"/>
+              </w:rPr>
+              <w:t>-  xuÉÉWûÉÿ</w:t>
+            </w:r>
+            <w:proofErr w:type="gramEnd"/>
+            <w:r>
+              <w:rPr>
+                <w:rFonts w:ascii="BRH Devanagari Extra" w:hAnsi="BRH Devanagari Extra" w:cs="BRH Devanagari Extra"/>
+                <w:color w:val="000000"/>
+                <w:sz w:val="32"/>
+                <w:szCs w:val="40"/>
+              </w:rPr>
+              <w:t xml:space="preserve"> | G</w:t>
             </w:r>
             <w:r>
               <w:rPr>
@@ -4564,8 +4961,19 @@
                 <w:sz w:val="32"/>
                 <w:szCs w:val="40"/>
               </w:rPr>
-              <w:t>)-  G</w:t>
-            </w:r>
+              <w:t>)</w:t>
+            </w:r>
+            <w:proofErr w:type="gramStart"/>
+            <w:r>
+              <w:rPr>
+                <w:rFonts w:ascii="BRH Devanagari Extra" w:hAnsi="BRH Devanagari Extra" w:cs="BRH Devanagari Extra"/>
+                <w:color w:val="000000"/>
+                <w:sz w:val="32"/>
+                <w:szCs w:val="40"/>
+              </w:rPr>
+              <w:t>-  G</w:t>
+            </w:r>
+            <w:proofErr w:type="gramEnd"/>
             <w:r>
               <w:rPr>
                 <w:rFonts w:ascii="BRH Malayalam Extra" w:hAnsi="BRH Malayalam Extra" w:cs="BRH Devanagari Extra"/>
@@ -4900,8 +5308,19 @@
                 <w:sz w:val="32"/>
                 <w:szCs w:val="40"/>
               </w:rPr>
-              <w:t>)-  qÉÉ</w:t>
-            </w:r>
+              <w:t>)</w:t>
+            </w:r>
+            <w:proofErr w:type="gramStart"/>
+            <w:r>
+              <w:rPr>
+                <w:rFonts w:ascii="BRH Devanagari Extra" w:hAnsi="BRH Devanagari Extra" w:cs="BRH Devanagari Extra"/>
+                <w:color w:val="000000"/>
+                <w:sz w:val="32"/>
+                <w:szCs w:val="40"/>
+              </w:rPr>
+              <w:t>-  qÉÉ</w:t>
+            </w:r>
+            <w:proofErr w:type="gramEnd"/>
             <w:r>
               <w:rPr>
                 <w:rFonts w:ascii="BRH Malayalam Extra" w:hAnsi="BRH Malayalam Extra" w:cs="BRH Devanagari Extra"/>
@@ -5262,8 +5681,19 @@
                 <w:sz w:val="32"/>
                 <w:szCs w:val="40"/>
               </w:rPr>
-              <w:t>)-  A</w:t>
-            </w:r>
+              <w:t>)</w:t>
+            </w:r>
+            <w:proofErr w:type="gramStart"/>
+            <w:r>
+              <w:rPr>
+                <w:rFonts w:ascii="BRH Devanagari Extra" w:hAnsi="BRH Devanagari Extra" w:cs="BRH Devanagari Extra"/>
+                <w:color w:val="000000"/>
+                <w:sz w:val="32"/>
+                <w:szCs w:val="40"/>
+              </w:rPr>
+              <w:t>-  A</w:t>
+            </w:r>
+            <w:proofErr w:type="gramEnd"/>
             <w:r>
               <w:rPr>
                 <w:rFonts w:ascii="BRH Malayalam Extra" w:hAnsi="BRH Malayalam Extra" w:cs="BRH Devanagari Extra"/>
@@ -5639,8 +6069,19 @@
                 <w:sz w:val="32"/>
                 <w:szCs w:val="40"/>
               </w:rPr>
-              <w:t>)-  qÉÉ</w:t>
-            </w:r>
+              <w:t>)</w:t>
+            </w:r>
+            <w:proofErr w:type="gramStart"/>
+            <w:r>
+              <w:rPr>
+                <w:rFonts w:ascii="BRH Devanagari Extra" w:hAnsi="BRH Devanagari Extra" w:cs="BRH Devanagari Extra"/>
+                <w:color w:val="000000"/>
+                <w:sz w:val="32"/>
+                <w:szCs w:val="40"/>
+              </w:rPr>
+              <w:t>-  qÉÉ</w:t>
+            </w:r>
+            <w:proofErr w:type="gramEnd"/>
             <w:r>
               <w:rPr>
                 <w:rFonts w:ascii="BRH Malayalam Extra" w:hAnsi="BRH Malayalam Extra" w:cs="BRH Devanagari Extra"/>
@@ -5983,8 +6424,19 @@
                 <w:sz w:val="32"/>
                 <w:szCs w:val="40"/>
               </w:rPr>
-              <w:t>)-  A</w:t>
-            </w:r>
+              <w:t>)</w:t>
+            </w:r>
+            <w:proofErr w:type="gramStart"/>
+            <w:r>
+              <w:rPr>
+                <w:rFonts w:ascii="BRH Devanagari Extra" w:hAnsi="BRH Devanagari Extra" w:cs="BRH Devanagari Extra"/>
+                <w:color w:val="000000"/>
+                <w:sz w:val="32"/>
+                <w:szCs w:val="40"/>
+              </w:rPr>
+              <w:t>-  A</w:t>
+            </w:r>
+            <w:proofErr w:type="gramEnd"/>
             <w:r>
               <w:rPr>
                 <w:rFonts w:ascii="BRH Malayalam Extra" w:hAnsi="BRH Malayalam Extra" w:cs="BRH Devanagari Extra"/>
@@ -6377,7 +6829,27 @@
                 <w:sz w:val="32"/>
                 <w:szCs w:val="40"/>
               </w:rPr>
-              <w:t>)-  mÉÑlÉþÈ | S</w:t>
+              <w:t>)</w:t>
+            </w:r>
+            <w:proofErr w:type="gramStart"/>
+            <w:r>
+              <w:rPr>
+                <w:rFonts w:ascii="BRH Devanagari Extra" w:hAnsi="BRH Devanagari Extra" w:cs="BRH Devanagari Extra"/>
+                <w:color w:val="000000"/>
+                <w:sz w:val="32"/>
+                <w:szCs w:val="40"/>
+              </w:rPr>
+              <w:t>-  mÉÑlÉþÈ</w:t>
+            </w:r>
+            <w:proofErr w:type="gramEnd"/>
+            <w:r>
+              <w:rPr>
+                <w:rFonts w:ascii="BRH Devanagari Extra" w:hAnsi="BRH Devanagari Extra" w:cs="BRH Devanagari Extra"/>
+                <w:color w:val="000000"/>
+                <w:sz w:val="32"/>
+                <w:szCs w:val="40"/>
+              </w:rPr>
+              <w:t xml:space="preserve"> | S</w:t>
             </w:r>
             <w:r>
               <w:rPr>
@@ -6640,7 +7112,27 @@
                 <w:sz w:val="32"/>
                 <w:szCs w:val="40"/>
               </w:rPr>
-              <w:t>)-  mÉÑlÉþÈ | S</w:t>
+              <w:t>)</w:t>
+            </w:r>
+            <w:proofErr w:type="gramStart"/>
+            <w:r>
+              <w:rPr>
+                <w:rFonts w:ascii="BRH Devanagari Extra" w:hAnsi="BRH Devanagari Extra" w:cs="BRH Devanagari Extra"/>
+                <w:color w:val="000000"/>
+                <w:sz w:val="32"/>
+                <w:szCs w:val="40"/>
+              </w:rPr>
+              <w:t>-  mÉÑlÉþÈ</w:t>
+            </w:r>
+            <w:proofErr w:type="gramEnd"/>
+            <w:r>
+              <w:rPr>
+                <w:rFonts w:ascii="BRH Devanagari Extra" w:hAnsi="BRH Devanagari Extra" w:cs="BRH Devanagari Extra"/>
+                <w:color w:val="000000"/>
+                <w:sz w:val="32"/>
+                <w:szCs w:val="40"/>
+              </w:rPr>
+              <w:t xml:space="preserve"> | S</w:t>
             </w:r>
             <w:r>
               <w:rPr>
@@ -6911,8 +7403,19 @@
                 <w:sz w:val="32"/>
                 <w:szCs w:val="40"/>
               </w:rPr>
-              <w:t>)-  Wû</w:t>
-            </w:r>
+              <w:t>)</w:t>
+            </w:r>
+            <w:proofErr w:type="gramStart"/>
+            <w:r>
+              <w:rPr>
+                <w:rFonts w:ascii="BRH Devanagari Extra" w:hAnsi="BRH Devanagari Extra" w:cs="BRH Devanagari Extra"/>
+                <w:color w:val="000000"/>
+                <w:sz w:val="32"/>
+                <w:szCs w:val="40"/>
+              </w:rPr>
+              <w:t>-  Wû</w:t>
+            </w:r>
+            <w:proofErr w:type="gramEnd"/>
             <w:r>
               <w:rPr>
                 <w:rFonts w:ascii="BRH Malayalam Extra" w:hAnsi="BRH Malayalam Extra" w:cs="BRH Devanagari Extra"/>
@@ -7263,8 +7766,19 @@
                 <w:sz w:val="32"/>
                 <w:szCs w:val="40"/>
               </w:rPr>
-              <w:t>)-  Wû</w:t>
-            </w:r>
+              <w:t>)</w:t>
+            </w:r>
+            <w:proofErr w:type="gramStart"/>
+            <w:r>
+              <w:rPr>
+                <w:rFonts w:ascii="BRH Devanagari Extra" w:hAnsi="BRH Devanagari Extra" w:cs="BRH Devanagari Extra"/>
+                <w:color w:val="000000"/>
+                <w:sz w:val="32"/>
+                <w:szCs w:val="40"/>
+              </w:rPr>
+              <w:t>-  Wû</w:t>
+            </w:r>
+            <w:proofErr w:type="gramEnd"/>
             <w:r>
               <w:rPr>
                 <w:rFonts w:ascii="BRH Malayalam Extra" w:hAnsi="BRH Malayalam Extra" w:cs="BRH Devanagari Extra"/>
@@ -7621,8 +8135,19 @@
                 <w:sz w:val="32"/>
                 <w:szCs w:val="40"/>
               </w:rPr>
-              <w:t>)-  C</w:t>
-            </w:r>
+              <w:t>)</w:t>
+            </w:r>
+            <w:proofErr w:type="gramStart"/>
+            <w:r>
+              <w:rPr>
+                <w:rFonts w:ascii="BRH Devanagari Extra" w:hAnsi="BRH Devanagari Extra" w:cs="BRH Devanagari Extra"/>
+                <w:color w:val="000000"/>
+                <w:sz w:val="32"/>
+                <w:szCs w:val="40"/>
+              </w:rPr>
+              <w:t>-  C</w:t>
+            </w:r>
+            <w:proofErr w:type="gramEnd"/>
             <w:r>
               <w:rPr>
                 <w:rFonts w:ascii="BRH Malayalam Extra" w:hAnsi="BRH Malayalam Extra" w:cs="BRH Devanagari Extra"/>
@@ -7905,8 +8430,19 @@
                 <w:sz w:val="32"/>
                 <w:szCs w:val="40"/>
               </w:rPr>
-              <w:t>)-  C</w:t>
-            </w:r>
+              <w:t>)</w:t>
+            </w:r>
+            <w:proofErr w:type="gramStart"/>
+            <w:r>
+              <w:rPr>
+                <w:rFonts w:ascii="BRH Devanagari Extra" w:hAnsi="BRH Devanagari Extra" w:cs="BRH Devanagari Extra"/>
+                <w:color w:val="000000"/>
+                <w:sz w:val="32"/>
+                <w:szCs w:val="40"/>
+              </w:rPr>
+              <w:t>-  C</w:t>
+            </w:r>
+            <w:proofErr w:type="gramEnd"/>
             <w:r>
               <w:rPr>
                 <w:rFonts w:ascii="BRH Malayalam Extra" w:hAnsi="BRH Malayalam Extra" w:cs="BRH Devanagari Extra"/>
@@ -8195,8 +8731,19 @@
                 <w:sz w:val="32"/>
                 <w:szCs w:val="40"/>
               </w:rPr>
-              <w:t>)-  lÉ</w:t>
-            </w:r>
+              <w:t>)</w:t>
+            </w:r>
+            <w:proofErr w:type="gramStart"/>
+            <w:r>
+              <w:rPr>
+                <w:rFonts w:ascii="BRH Devanagari Extra" w:hAnsi="BRH Devanagari Extra" w:cs="BRH Devanagari Extra"/>
+                <w:color w:val="000000"/>
+                <w:sz w:val="32"/>
+                <w:szCs w:val="40"/>
+              </w:rPr>
+              <w:t>-  lÉ</w:t>
+            </w:r>
+            <w:proofErr w:type="gramEnd"/>
             <w:r>
               <w:rPr>
                 <w:rFonts w:ascii="BRH Malayalam Extra" w:hAnsi="BRH Malayalam Extra" w:cs="BRH Devanagari Extra"/>
@@ -8525,7 +9072,17 @@
                 <w:sz w:val="32"/>
                 <w:szCs w:val="40"/>
               </w:rPr>
-              <w:t>)-  xÉ</w:t>
+              <w:t>)</w:t>
+            </w:r>
+            <w:proofErr w:type="gramStart"/>
+            <w:r>
+              <w:rPr>
+                <w:rFonts w:ascii="BRH Devanagari Extra" w:hAnsi="BRH Devanagari Extra" w:cs="BRH Devanagari Extra"/>
+                <w:color w:val="000000"/>
+                <w:sz w:val="32"/>
+                <w:szCs w:val="40"/>
+              </w:rPr>
+              <w:t>-  xÉ</w:t>
             </w:r>
             <w:r>
               <w:rPr>
@@ -8537,6 +9094,7 @@
               </w:rPr>
               <w:t>ÑmÉëÉ</w:t>
             </w:r>
+            <w:proofErr w:type="gramEnd"/>
             <w:r>
               <w:rPr>
                 <w:rFonts w:ascii="BRH Malayalam Extra" w:hAnsi="BRH Malayalam Extra" w:cs="BRH Devanagari Extra"/>
@@ -8938,7 +9496,17 @@
                 <w:sz w:val="32"/>
                 <w:szCs w:val="40"/>
               </w:rPr>
-              <w:t>)-  xÉÑ</w:t>
+              <w:t>)</w:t>
+            </w:r>
+            <w:proofErr w:type="gramStart"/>
+            <w:r>
+              <w:rPr>
+                <w:rFonts w:ascii="BRH Devanagari Extra" w:hAnsi="BRH Devanagari Extra" w:cs="BRH Devanagari Extra"/>
+                <w:color w:val="000000"/>
+                <w:sz w:val="32"/>
+                <w:szCs w:val="40"/>
+              </w:rPr>
+              <w:t>-  xÉÑ</w:t>
             </w:r>
             <w:r>
               <w:rPr>
@@ -8950,6 +9518,7 @@
               </w:rPr>
               <w:t>mÉëÉ</w:t>
             </w:r>
+            <w:proofErr w:type="gramEnd"/>
             <w:r>
               <w:rPr>
                 <w:rFonts w:ascii="BRH Malayalam Extra" w:hAnsi="BRH Malayalam Extra" w:cs="BRH Devanagari Extra"/>
@@ -9174,7 +9743,17 @@
                 <w:sz w:val="32"/>
                 <w:szCs w:val="40"/>
               </w:rPr>
-              <w:t>)-  xÉÑmÉ</w:t>
+              <w:t>)</w:t>
+            </w:r>
+            <w:proofErr w:type="gramStart"/>
+            <w:r>
+              <w:rPr>
+                <w:rFonts w:ascii="BRH Devanagari Extra" w:hAnsi="BRH Devanagari Extra" w:cs="BRH Devanagari Extra"/>
+                <w:color w:val="000000"/>
+                <w:sz w:val="32"/>
+                <w:szCs w:val="40"/>
+              </w:rPr>
+              <w:t>-  xÉÑmÉ</w:t>
             </w:r>
             <w:r>
               <w:rPr>
@@ -9186,6 +9765,7 @@
               </w:rPr>
               <w:t>ëþiÉÏ</w:t>
             </w:r>
+            <w:proofErr w:type="gramEnd"/>
             <w:r>
               <w:rPr>
                 <w:rFonts w:ascii="BRH Malayalam Extra" w:hAnsi="BRH Malayalam Extra" w:cs="BRH Devanagari Extra"/>
@@ -9457,7 +10037,17 @@
                 <w:sz w:val="32"/>
                 <w:szCs w:val="40"/>
               </w:rPr>
-              <w:t>)-  xÉÑmÉë</w:t>
+              <w:t>)</w:t>
+            </w:r>
+            <w:proofErr w:type="gramStart"/>
+            <w:r>
+              <w:rPr>
+                <w:rFonts w:ascii="BRH Devanagari Extra" w:hAnsi="BRH Devanagari Extra" w:cs="BRH Devanagari Extra"/>
+                <w:color w:val="000000"/>
+                <w:sz w:val="32"/>
+                <w:szCs w:val="40"/>
+              </w:rPr>
+              <w:t>-  xÉÑmÉë</w:t>
             </w:r>
             <w:r>
               <w:rPr>
@@ -9469,6 +10059,7 @@
               </w:rPr>
               <w:t>þiÉÏ</w:t>
             </w:r>
+            <w:proofErr w:type="gramEnd"/>
             <w:r>
               <w:rPr>
                 <w:rFonts w:ascii="BRH Malayalam Extra" w:hAnsi="BRH Malayalam Extra" w:cs="BRH Devanagari Extra"/>
@@ -9726,8 +10317,19 @@
                 <w:sz w:val="32"/>
                 <w:szCs w:val="40"/>
               </w:rPr>
-              <w:t>)-  lÉ</w:t>
-            </w:r>
+              <w:t>)</w:t>
+            </w:r>
+            <w:proofErr w:type="gramStart"/>
+            <w:r>
+              <w:rPr>
+                <w:rFonts w:ascii="BRH Devanagari Extra" w:hAnsi="BRH Devanagari Extra" w:cs="BRH Devanagari Extra"/>
+                <w:color w:val="000000"/>
+                <w:sz w:val="32"/>
+                <w:szCs w:val="40"/>
+              </w:rPr>
+              <w:t>-  lÉ</w:t>
+            </w:r>
+            <w:proofErr w:type="gramEnd"/>
             <w:r>
               <w:rPr>
                 <w:rFonts w:ascii="BRH Malayalam Extra" w:hAnsi="BRH Malayalam Extra" w:cs="BRH Devanagari Extra"/>
@@ -10021,7 +10623,17 @@
                 <w:sz w:val="32"/>
                 <w:szCs w:val="40"/>
               </w:rPr>
-              <w:t>)-  xÉ</w:t>
+              <w:t>)</w:t>
+            </w:r>
+            <w:proofErr w:type="gramStart"/>
+            <w:r>
+              <w:rPr>
+                <w:rFonts w:ascii="BRH Devanagari Extra" w:hAnsi="BRH Devanagari Extra" w:cs="BRH Devanagari Extra"/>
+                <w:color w:val="000000"/>
+                <w:sz w:val="32"/>
+                <w:szCs w:val="40"/>
+              </w:rPr>
+              <w:t>-  xÉ</w:t>
             </w:r>
             <w:r>
               <w:rPr>
@@ -10040,7 +10652,17 @@
                 <w:sz w:val="32"/>
                 <w:szCs w:val="40"/>
               </w:rPr>
-              <w:t>cÉÏ | xÉÑmÉëþiÉÏ</w:t>
+              <w:t>cÉÏ</w:t>
+            </w:r>
+            <w:proofErr w:type="gramEnd"/>
+            <w:r>
+              <w:rPr>
+                <w:rFonts w:ascii="BRH Devanagari Extra" w:hAnsi="BRH Devanagari Extra" w:cs="BRH Devanagari Extra"/>
+                <w:color w:val="000000"/>
+                <w:sz w:val="32"/>
+                <w:szCs w:val="40"/>
+              </w:rPr>
+              <w:t xml:space="preserve"> | xÉÑmÉëþiÉÏ</w:t>
             </w:r>
             <w:r>
               <w:rPr>
@@ -10377,7 +10999,17 @@
                 <w:sz w:val="32"/>
                 <w:szCs w:val="40"/>
               </w:rPr>
-              <w:t>)-  xÉ</w:t>
+              <w:t>)</w:t>
+            </w:r>
+            <w:proofErr w:type="gramStart"/>
+            <w:r>
+              <w:rPr>
+                <w:rFonts w:ascii="BRH Devanagari Extra" w:hAnsi="BRH Devanagari Extra" w:cs="BRH Devanagari Extra"/>
+                <w:color w:val="000000"/>
+                <w:sz w:val="32"/>
+                <w:szCs w:val="40"/>
+              </w:rPr>
+              <w:t>-  xÉ</w:t>
             </w:r>
             <w:r>
               <w:rPr>
@@ -10396,7 +11028,17 @@
                 <w:sz w:val="32"/>
                 <w:szCs w:val="40"/>
               </w:rPr>
-              <w:t>cÉÏ |</w:t>
+              <w:t>cÉÏ</w:t>
+            </w:r>
+            <w:proofErr w:type="gramEnd"/>
+            <w:r>
+              <w:rPr>
+                <w:rFonts w:ascii="BRH Devanagari Extra" w:hAnsi="BRH Devanagari Extra" w:cs="BRH Devanagari Extra"/>
+                <w:color w:val="000000"/>
+                <w:sz w:val="32"/>
+                <w:szCs w:val="40"/>
+              </w:rPr>
+              <w:t xml:space="preserve"> |</w:t>
             </w:r>
           </w:p>
           <w:p>
@@ -10605,7 +11247,17 @@
                 <w:sz w:val="32"/>
                 <w:szCs w:val="40"/>
               </w:rPr>
-              <w:t>)-  xÉÑmÉëþ</w:t>
+              <w:t>)</w:t>
+            </w:r>
+            <w:proofErr w:type="gramStart"/>
+            <w:r>
+              <w:rPr>
+                <w:rFonts w:ascii="BRH Devanagari Extra" w:hAnsi="BRH Devanagari Extra" w:cs="BRH Devanagari Extra"/>
+                <w:color w:val="000000"/>
+                <w:sz w:val="32"/>
+                <w:szCs w:val="40"/>
+              </w:rPr>
+              <w:t>-  xÉÑmÉëþ</w:t>
             </w:r>
             <w:r>
               <w:rPr>
@@ -10636,7 +11288,17 @@
                 <w:sz w:val="32"/>
                 <w:szCs w:val="40"/>
               </w:rPr>
-              <w:t>cÉÏ | xÉqÉç |</w:t>
+              <w:t>cÉÏ</w:t>
+            </w:r>
+            <w:proofErr w:type="gramEnd"/>
+            <w:r>
+              <w:rPr>
+                <w:rFonts w:ascii="BRH Devanagari Extra" w:hAnsi="BRH Devanagari Extra" w:cs="BRH Devanagari Extra"/>
+                <w:color w:val="000000"/>
+                <w:sz w:val="32"/>
+                <w:szCs w:val="40"/>
+              </w:rPr>
+              <w:t xml:space="preserve"> | xÉqÉç |</w:t>
             </w:r>
           </w:p>
           <w:p>
@@ -10867,7 +11529,17 @@
                 <w:sz w:val="32"/>
                 <w:szCs w:val="40"/>
               </w:rPr>
-              <w:t>)-  xÉÑmÉëþ</w:t>
+              <w:t>)</w:t>
+            </w:r>
+            <w:proofErr w:type="gramStart"/>
+            <w:r>
+              <w:rPr>
+                <w:rFonts w:ascii="BRH Devanagari Extra" w:hAnsi="BRH Devanagari Extra" w:cs="BRH Devanagari Extra"/>
+                <w:color w:val="000000"/>
+                <w:sz w:val="32"/>
+                <w:szCs w:val="40"/>
+              </w:rPr>
+              <w:t>-  xÉÑmÉëþ</w:t>
             </w:r>
             <w:r>
               <w:rPr>
@@ -10886,7 +11558,17 @@
                 <w:sz w:val="32"/>
                 <w:szCs w:val="40"/>
               </w:rPr>
-              <w:t>cÉÏ |</w:t>
+              <w:t>cÉÏ</w:t>
+            </w:r>
+            <w:proofErr w:type="gramEnd"/>
+            <w:r>
+              <w:rPr>
+                <w:rFonts w:ascii="BRH Devanagari Extra" w:hAnsi="BRH Devanagari Extra" w:cs="BRH Devanagari Extra"/>
+                <w:color w:val="000000"/>
+                <w:sz w:val="32"/>
+                <w:szCs w:val="40"/>
+              </w:rPr>
+              <w:t xml:space="preserve"> |</w:t>
             </w:r>
           </w:p>
           <w:p>
@@ -11137,8 +11819,19 @@
                 <w:sz w:val="32"/>
                 <w:szCs w:val="40"/>
               </w:rPr>
-              <w:t>)-  mÉ</w:t>
-            </w:r>
+              <w:t>)</w:t>
+            </w:r>
+            <w:proofErr w:type="gramStart"/>
+            <w:r>
+              <w:rPr>
+                <w:rFonts w:ascii="BRH Devanagari Extra" w:hAnsi="BRH Devanagari Extra" w:cs="BRH Devanagari Extra"/>
+                <w:color w:val="000000"/>
+                <w:sz w:val="32"/>
+                <w:szCs w:val="40"/>
+              </w:rPr>
+              <w:t>-  mÉ</w:t>
+            </w:r>
+            <w:proofErr w:type="gramEnd"/>
             <w:r>
               <w:rPr>
                 <w:rFonts w:ascii="BRH Malayalam Extra" w:hAnsi="BRH Malayalam Extra" w:cs="BRH Devanagari Extra"/>
@@ -11490,7 +12183,17 @@
                 <w:sz w:val="32"/>
                 <w:szCs w:val="40"/>
               </w:rPr>
-              <w:t>)-  iuÉ</w:t>
+              <w:t>)</w:t>
+            </w:r>
+            <w:proofErr w:type="gramStart"/>
+            <w:r>
+              <w:rPr>
+                <w:rFonts w:ascii="BRH Devanagari Extra" w:hAnsi="BRH Devanagari Extra" w:cs="BRH Devanagari Extra"/>
+                <w:color w:val="000000"/>
+                <w:sz w:val="32"/>
+                <w:szCs w:val="40"/>
+              </w:rPr>
+              <w:t>-  iuÉ</w:t>
             </w:r>
             <w:r>
               <w:rPr>
@@ -11509,7 +12212,17 @@
                 <w:sz w:val="32"/>
                 <w:szCs w:val="40"/>
               </w:rPr>
-              <w:t>ÉþqÉiÉÏ | iÉå</w:t>
+              <w:t>ÉþqÉiÉÏ</w:t>
+            </w:r>
+            <w:proofErr w:type="gramEnd"/>
+            <w:r>
+              <w:rPr>
+                <w:rFonts w:ascii="BRH Devanagari Extra" w:hAnsi="BRH Devanagari Extra" w:cs="BRH Devanagari Extra"/>
+                <w:color w:val="000000"/>
+                <w:sz w:val="32"/>
+                <w:szCs w:val="40"/>
+              </w:rPr>
+              <w:t xml:space="preserve"> | iÉå</w:t>
             </w:r>
             <w:r>
               <w:rPr>
@@ -11763,8 +12476,19 @@
                 <w:sz w:val="32"/>
                 <w:szCs w:val="40"/>
               </w:rPr>
-              <w:t>)-  mÉ</w:t>
-            </w:r>
+              <w:t>)</w:t>
+            </w:r>
+            <w:proofErr w:type="gramStart"/>
+            <w:r>
+              <w:rPr>
+                <w:rFonts w:ascii="BRH Devanagari Extra" w:hAnsi="BRH Devanagari Extra" w:cs="BRH Devanagari Extra"/>
+                <w:color w:val="000000"/>
+                <w:sz w:val="32"/>
+                <w:szCs w:val="40"/>
+              </w:rPr>
+              <w:t>-  mÉ</w:t>
+            </w:r>
+            <w:proofErr w:type="gramEnd"/>
             <w:r>
               <w:rPr>
                 <w:rFonts w:ascii="BRH Malayalam Extra" w:hAnsi="BRH Malayalam Extra" w:cs="BRH Devanagari Extra"/>
@@ -12147,8 +12871,19 @@
                 <w:sz w:val="32"/>
                 <w:szCs w:val="40"/>
               </w:rPr>
-              <w:t>)-  iuÉ</w:t>
-            </w:r>
+              <w:t>)</w:t>
+            </w:r>
+            <w:proofErr w:type="gramStart"/>
+            <w:r>
+              <w:rPr>
+                <w:rFonts w:ascii="BRH Devanagari Extra" w:hAnsi="BRH Devanagari Extra" w:cs="BRH Devanagari Extra"/>
+                <w:color w:val="000000"/>
+                <w:sz w:val="32"/>
+                <w:szCs w:val="40"/>
+              </w:rPr>
+              <w:t>-  iuÉ</w:t>
+            </w:r>
+            <w:proofErr w:type="gramEnd"/>
             <w:r>
               <w:rPr>
                 <w:rFonts w:ascii="BRH Devanagari" w:hAnsi="BRH Devanagari" w:cs="BRH Devanagari"/>
@@ -12439,7 +13174,27 @@
                 <w:sz w:val="32"/>
                 <w:szCs w:val="40"/>
               </w:rPr>
-              <w:t>)-  M×üzÉÉþlÉÉå | L</w:t>
+              <w:t>)</w:t>
+            </w:r>
+            <w:proofErr w:type="gramStart"/>
+            <w:r>
+              <w:rPr>
+                <w:rFonts w:ascii="BRH Devanagari Extra" w:hAnsi="BRH Devanagari Extra" w:cs="BRH Devanagari Extra"/>
+                <w:color w:val="000000"/>
+                <w:sz w:val="32"/>
+                <w:szCs w:val="40"/>
+              </w:rPr>
+              <w:t>-  M</w:t>
+            </w:r>
+            <w:proofErr w:type="gramEnd"/>
+            <w:r>
+              <w:rPr>
+                <w:rFonts w:ascii="BRH Devanagari Extra" w:hAnsi="BRH Devanagari Extra" w:cs="BRH Devanagari Extra"/>
+                <w:color w:val="000000"/>
+                <w:sz w:val="32"/>
+                <w:szCs w:val="40"/>
+              </w:rPr>
+              <w:t>×üzÉÉþlÉÉå | L</w:t>
             </w:r>
             <w:r>
               <w:rPr>
@@ -12730,7 +13485,27 @@
                 <w:sz w:val="32"/>
                 <w:szCs w:val="40"/>
               </w:rPr>
-              <w:t>)-  M×üzÉÉþlÉÉå | L</w:t>
+              <w:t>)</w:t>
+            </w:r>
+            <w:proofErr w:type="gramStart"/>
+            <w:r>
+              <w:rPr>
+                <w:rFonts w:ascii="BRH Devanagari Extra" w:hAnsi="BRH Devanagari Extra" w:cs="BRH Devanagari Extra"/>
+                <w:color w:val="000000"/>
+                <w:sz w:val="32"/>
+                <w:szCs w:val="40"/>
+              </w:rPr>
+              <w:t>-  M</w:t>
+            </w:r>
+            <w:proofErr w:type="gramEnd"/>
+            <w:r>
+              <w:rPr>
+                <w:rFonts w:ascii="BRH Devanagari Extra" w:hAnsi="BRH Devanagari Extra" w:cs="BRH Devanagari Extra"/>
+                <w:color w:val="000000"/>
+                <w:sz w:val="32"/>
+                <w:szCs w:val="40"/>
+              </w:rPr>
+              <w:t>×üzÉÉþlÉÉå | L</w:t>
             </w:r>
             <w:r>
               <w:rPr>
@@ -12757,16 +13532,6 @@
                 <w:szCs w:val="40"/>
               </w:rPr>
               <w:t xml:space="preserve"> </w:t>
-            </w:r>
-            <w:r>
-              <w:rPr>
-                <w:rFonts w:cs="Arial"/>
-                <w:color w:val="FF0000"/>
-                <w:sz w:val="32"/>
-                <w:szCs w:val="40"/>
-                <w:highlight w:val="yellow"/>
-              </w:rPr>
-              <w:t>NMV to correct</w:t>
             </w:r>
           </w:p>
           <w:p>
@@ -12786,7 +13551,6 @@
             <w:r>
               <w:rPr>
                 <w:rFonts w:ascii="BRH Devanagari Extra" w:hAnsi="BRH Devanagari Extra" w:cs="BRH Devanagari Extra"/>
-                <w:color w:val="000000"/>
                 <w:sz w:val="32"/>
                 <w:szCs w:val="40"/>
               </w:rPr>
@@ -12795,7 +13559,6 @@
             <w:r>
               <w:rPr>
                 <w:rFonts w:ascii="BRH Devanagari Extra" w:hAnsi="BRH Devanagari Extra" w:cs="BRH Devanagari Extra"/>
-                <w:color w:val="000000"/>
                 <w:sz w:val="32"/>
                 <w:szCs w:val="40"/>
                 <w:highlight w:val="green"/>
@@ -12805,7 +13568,6 @@
             <w:r>
               <w:rPr>
                 <w:rFonts w:ascii="BRH Devanagari Extra" w:hAnsi="BRH Devanagari Extra" w:cs="BRH Devanagari Extra"/>
-                <w:color w:val="000000"/>
                 <w:sz w:val="32"/>
                 <w:szCs w:val="40"/>
               </w:rPr>
@@ -12814,7 +13576,6 @@
             <w:r>
               <w:rPr>
                 <w:rFonts w:ascii="BRH Devanagari Extra" w:hAnsi="BRH Devanagari Extra" w:cs="BRH Devanagari Extra"/>
-                <w:color w:val="000000"/>
                 <w:sz w:val="32"/>
                 <w:szCs w:val="40"/>
                 <w:highlight w:val="green"/>
@@ -12824,7 +13585,6 @@
             <w:r>
               <w:rPr>
                 <w:rFonts w:ascii="BRH Malayalam Extra" w:hAnsi="BRH Malayalam Extra" w:cs="BRH Devanagari Extra"/>
-                <w:color w:val="000000"/>
                 <w:szCs w:val="40"/>
                 <w:highlight w:val="green"/>
               </w:rPr>
@@ -12833,7 +13593,6 @@
             <w:r>
               <w:rPr>
                 <w:rFonts w:ascii="BRH Devanagari Extra" w:hAnsi="BRH Devanagari Extra" w:cs="BRH Devanagari Extra"/>
-                <w:color w:val="000000"/>
                 <w:sz w:val="32"/>
                 <w:szCs w:val="40"/>
               </w:rPr>
@@ -12842,15 +13601,13 @@
             <w:r>
               <w:rPr>
                 <w:rFonts w:ascii="BRH Malayalam Extra" w:hAnsi="BRH Malayalam Extra" w:cs="BRH Devanagari Extra"/>
-                <w:color w:val="000000"/>
-                <w:szCs w:val="40"/>
-              </w:rPr>
-              <w:t>–</w:t>
-            </w:r>
-            <w:r>
-              <w:rPr>
-                <w:rFonts w:ascii="BRH Devanagari Extra" w:hAnsi="BRH Devanagari Extra" w:cs="BRH Devanagari Extra"/>
-                <w:color w:val="000000"/>
+                <w:szCs w:val="40"/>
+              </w:rPr>
+              <w:t>–</w:t>
+            </w:r>
+            <w:r>
+              <w:rPr>
+                <w:rFonts w:ascii="BRH Devanagari Extra" w:hAnsi="BRH Devanagari Extra" w:cs="BRH Devanagari Extra"/>
                 <w:sz w:val="32"/>
                 <w:szCs w:val="40"/>
               </w:rPr>
@@ -12859,15 +13616,13 @@
             <w:r>
               <w:rPr>
                 <w:rFonts w:ascii="BRH Malayalam Extra" w:hAnsi="BRH Malayalam Extra" w:cs="BRH Devanagari Extra"/>
-                <w:color w:val="000000"/>
-                <w:szCs w:val="40"/>
-              </w:rPr>
-              <w:t>–</w:t>
-            </w:r>
-            <w:r>
-              <w:rPr>
-                <w:rFonts w:ascii="BRH Devanagari Extra" w:hAnsi="BRH Devanagari Extra" w:cs="BRH Devanagari Extra"/>
-                <w:color w:val="000000"/>
+                <w:szCs w:val="40"/>
+              </w:rPr>
+              <w:t>–</w:t>
+            </w:r>
+            <w:r>
+              <w:rPr>
+                <w:rFonts w:ascii="BRH Devanagari Extra" w:hAnsi="BRH Devanagari Extra" w:cs="BRH Devanagari Extra"/>
                 <w:sz w:val="32"/>
                 <w:szCs w:val="40"/>
               </w:rPr>
@@ -12876,7 +13631,6 @@
             <w:r>
               <w:rPr>
                 <w:rFonts w:ascii="BRH Devanagari Extra" w:hAnsi="BRH Devanagari Extra" w:cs="BRH Devanagari Extra"/>
-                <w:color w:val="000000"/>
                 <w:sz w:val="32"/>
                 <w:szCs w:val="40"/>
                 <w:highlight w:val="green"/>
@@ -12886,7 +13640,6 @@
             <w:r>
               <w:rPr>
                 <w:rFonts w:ascii="BRH Devanagari Extra" w:hAnsi="BRH Devanagari Extra" w:cs="BRH Devanagari Extra"/>
-                <w:color w:val="000000"/>
                 <w:sz w:val="32"/>
                 <w:szCs w:val="40"/>
               </w:rPr>
@@ -12895,21 +13648,36 @@
             <w:r>
               <w:rPr>
                 <w:rFonts w:ascii="BRH Devanagari Extra" w:hAnsi="BRH Devanagari Extra" w:cs="BRH Devanagari Extra"/>
-                <w:color w:val="FF0000"/>
-                <w:sz w:val="32"/>
-                <w:szCs w:val="40"/>
-                <w:highlight w:val="yellow"/>
-              </w:rPr>
-              <w:t>uÉ</w:t>
-            </w:r>
-            <w:r>
-              <w:rPr>
-                <w:rFonts w:ascii="BRH Devanagari Extra" w:hAnsi="BRH Devanagari Extra" w:cs="BRH Devanagari Extra"/>
-                <w:color w:val="000000"/>
-                <w:sz w:val="32"/>
-                <w:szCs w:val="40"/>
-              </w:rPr>
-              <w:t xml:space="preserve">åiÉå | </w:t>
+                <w:sz w:val="32"/>
+                <w:szCs w:val="40"/>
+                <w:highlight w:val="green"/>
+              </w:rPr>
+              <w:t>uÉå</w:t>
+            </w:r>
+            <w:r>
+              <w:rPr>
+                <w:rFonts w:ascii="BRH Malayalam Extra" w:hAnsi="BRH Malayalam Extra" w:cs="BRH Devanagari Extra"/>
+                <w:szCs w:val="40"/>
+                <w:highlight w:val="green"/>
+              </w:rPr>
+              <w:t>–</w:t>
+            </w:r>
+            <w:r>
+              <w:rPr>
+                <w:rFonts w:ascii="BRH Devanagari Extra" w:hAnsi="BRH Devanagari Extra" w:cs="BRH Devanagari Extra"/>
+                <w:sz w:val="32"/>
+                <w:szCs w:val="40"/>
+                <w:highlight w:val="green"/>
+              </w:rPr>
+              <w:t>i</w:t>
+            </w:r>
+            <w:r>
+              <w:rPr>
+                <w:rFonts w:ascii="BRH Devanagari Extra" w:hAnsi="BRH Devanagari Extra" w:cs="BRH Devanagari Extra"/>
+                <w:sz w:val="32"/>
+                <w:szCs w:val="40"/>
+              </w:rPr>
+              <w:t xml:space="preserve">Éå | </w:t>
             </w:r>
           </w:p>
         </w:tc>
@@ -13037,7 +13805,27 @@
                 <w:sz w:val="32"/>
                 <w:szCs w:val="40"/>
               </w:rPr>
-              <w:t>)-  rÉeÉþqÉÉlÉxrÉ | xuÉ</w:t>
+              <w:t>)</w:t>
+            </w:r>
+            <w:proofErr w:type="gramStart"/>
+            <w:r>
+              <w:rPr>
+                <w:rFonts w:ascii="BRH Devanagari Extra" w:hAnsi="BRH Devanagari Extra" w:cs="BRH Devanagari Extra"/>
+                <w:color w:val="000000"/>
+                <w:sz w:val="32"/>
+                <w:szCs w:val="40"/>
+              </w:rPr>
+              <w:t>-  rÉeÉþqÉÉlÉxrÉ</w:t>
+            </w:r>
+            <w:proofErr w:type="gramEnd"/>
+            <w:r>
+              <w:rPr>
+                <w:rFonts w:ascii="BRH Devanagari Extra" w:hAnsi="BRH Devanagari Extra" w:cs="BRH Devanagari Extra"/>
+                <w:color w:val="000000"/>
+                <w:sz w:val="32"/>
+                <w:szCs w:val="40"/>
+              </w:rPr>
+              <w:t xml:space="preserve"> | xuÉ</w:t>
             </w:r>
             <w:r>
               <w:rPr>
@@ -13337,8 +14125,19 @@
                 <w:sz w:val="32"/>
                 <w:szCs w:val="40"/>
               </w:rPr>
-              <w:t>)-  xuÉ</w:t>
-            </w:r>
+              <w:t>)</w:t>
+            </w:r>
+            <w:proofErr w:type="gramStart"/>
+            <w:r>
+              <w:rPr>
+                <w:rFonts w:ascii="BRH Devanagari Extra" w:hAnsi="BRH Devanagari Extra" w:cs="BRH Devanagari Extra"/>
+                <w:color w:val="000000"/>
+                <w:sz w:val="32"/>
+                <w:szCs w:val="40"/>
+              </w:rPr>
+              <w:t>-  xuÉ</w:t>
+            </w:r>
+            <w:proofErr w:type="gramEnd"/>
             <w:r>
               <w:rPr>
                 <w:rFonts w:ascii="BRH Malayalam Extra" w:hAnsi="BRH Malayalam Extra" w:cs="BRH Devanagari Extra"/>
@@ -13620,8 +14419,19 @@
                 <w:sz w:val="32"/>
                 <w:szCs w:val="40"/>
               </w:rPr>
-              <w:t>)-  xuÉ</w:t>
-            </w:r>
+              <w:t>)</w:t>
+            </w:r>
+            <w:proofErr w:type="gramStart"/>
+            <w:r>
+              <w:rPr>
+                <w:rFonts w:ascii="BRH Devanagari Extra" w:hAnsi="BRH Devanagari Extra" w:cs="BRH Devanagari Extra"/>
+                <w:color w:val="000000"/>
+                <w:sz w:val="32"/>
+                <w:szCs w:val="40"/>
+              </w:rPr>
+              <w:t>-  xuÉ</w:t>
+            </w:r>
+            <w:proofErr w:type="gramEnd"/>
             <w:r>
               <w:rPr>
                 <w:rFonts w:ascii="BRH Malayalam Extra" w:hAnsi="BRH Malayalam Extra" w:cs="BRH Devanagari Extra"/>
@@ -13838,7 +14648,27 @@
                 <w:sz w:val="32"/>
                 <w:szCs w:val="40"/>
               </w:rPr>
-              <w:t>)-  rÉeÉþqÉÉlÉxrÉ | xuÉ</w:t>
+              <w:t>)</w:t>
+            </w:r>
+            <w:proofErr w:type="gramStart"/>
+            <w:r>
+              <w:rPr>
+                <w:rFonts w:ascii="BRH Devanagari Extra" w:hAnsi="BRH Devanagari Extra" w:cs="BRH Devanagari Extra"/>
+                <w:color w:val="000000"/>
+                <w:sz w:val="32"/>
+                <w:szCs w:val="40"/>
+              </w:rPr>
+              <w:t>-  rÉeÉþqÉÉlÉxrÉ</w:t>
+            </w:r>
+            <w:proofErr w:type="gramEnd"/>
+            <w:r>
+              <w:rPr>
+                <w:rFonts w:ascii="BRH Devanagari Extra" w:hAnsi="BRH Devanagari Extra" w:cs="BRH Devanagari Extra"/>
+                <w:color w:val="000000"/>
+                <w:sz w:val="32"/>
+                <w:szCs w:val="40"/>
+              </w:rPr>
+              <w:t xml:space="preserve"> | xuÉ</w:t>
             </w:r>
             <w:r>
               <w:rPr>
@@ -14157,8 +14987,19 @@
                 <w:sz w:val="32"/>
                 <w:szCs w:val="40"/>
               </w:rPr>
-              <w:t>)-  xuÉ</w:t>
-            </w:r>
+              <w:t>)</w:t>
+            </w:r>
+            <w:proofErr w:type="gramStart"/>
+            <w:r>
+              <w:rPr>
+                <w:rFonts w:ascii="BRH Devanagari Extra" w:hAnsi="BRH Devanagari Extra" w:cs="BRH Devanagari Extra"/>
+                <w:color w:val="000000"/>
+                <w:sz w:val="32"/>
+                <w:szCs w:val="40"/>
+              </w:rPr>
+              <w:t>-  xuÉ</w:t>
+            </w:r>
+            <w:proofErr w:type="gramEnd"/>
             <w:r>
               <w:rPr>
                 <w:rFonts w:ascii="BRH Malayalam Extra" w:hAnsi="BRH Malayalam Extra" w:cs="BRH Devanagari Extra"/>
@@ -14512,8 +15353,19 @@
                 <w:sz w:val="32"/>
                 <w:szCs w:val="40"/>
               </w:rPr>
-              <w:t>)-  xuÉ</w:t>
-            </w:r>
+              <w:t>)</w:t>
+            </w:r>
+            <w:proofErr w:type="gramStart"/>
+            <w:r>
+              <w:rPr>
+                <w:rFonts w:ascii="BRH Devanagari Extra" w:hAnsi="BRH Devanagari Extra" w:cs="BRH Devanagari Extra"/>
+                <w:color w:val="000000"/>
+                <w:sz w:val="32"/>
+                <w:szCs w:val="40"/>
+              </w:rPr>
+              <w:t>-  xuÉ</w:t>
+            </w:r>
+            <w:proofErr w:type="gramEnd"/>
             <w:r>
               <w:rPr>
                 <w:rFonts w:ascii="BRH Malayalam Extra" w:hAnsi="BRH Malayalam Extra" w:cs="BRH Devanagari Extra"/>
@@ -15196,7 +16048,27 @@
                 <w:sz w:val="32"/>
                 <w:szCs w:val="40"/>
               </w:rPr>
-              <w:t>)-  rÉÈ | Ì²</w:t>
+              <w:t>)</w:t>
+            </w:r>
+            <w:proofErr w:type="gramStart"/>
+            <w:r>
+              <w:rPr>
+                <w:rFonts w:ascii="BRH Devanagari Extra" w:hAnsi="BRH Devanagari Extra" w:cs="BRH Devanagari Extra"/>
+                <w:color w:val="000000"/>
+                <w:sz w:val="32"/>
+                <w:szCs w:val="40"/>
+              </w:rPr>
+              <w:t>-  rÉÈ</w:t>
+            </w:r>
+            <w:proofErr w:type="gramEnd"/>
+            <w:r>
+              <w:rPr>
+                <w:rFonts w:ascii="BRH Devanagari Extra" w:hAnsi="BRH Devanagari Extra" w:cs="BRH Devanagari Extra"/>
+                <w:color w:val="000000"/>
+                <w:sz w:val="32"/>
+                <w:szCs w:val="40"/>
+              </w:rPr>
+              <w:t xml:space="preserve"> | Ì²</w:t>
             </w:r>
             <w:r>
               <w:rPr>
@@ -15462,7 +16334,27 @@
                 <w:sz w:val="32"/>
                 <w:szCs w:val="40"/>
               </w:rPr>
-              <w:t>)-  Ì²</w:t>
+              <w:t>)</w:t>
+            </w:r>
+            <w:proofErr w:type="gramStart"/>
+            <w:r>
+              <w:rPr>
+                <w:rFonts w:ascii="BRH Devanagari Extra" w:hAnsi="BRH Devanagari Extra" w:cs="BRH Devanagari Extra"/>
+                <w:color w:val="000000"/>
+                <w:sz w:val="32"/>
+                <w:szCs w:val="40"/>
+              </w:rPr>
+              <w:t>-  Ì</w:t>
+            </w:r>
+            <w:proofErr w:type="gramEnd"/>
+            <w:r>
+              <w:rPr>
+                <w:rFonts w:ascii="BRH Devanagari Extra" w:hAnsi="BRH Devanagari Extra" w:cs="BRH Devanagari Extra"/>
+                <w:color w:val="000000"/>
+                <w:sz w:val="32"/>
+                <w:szCs w:val="40"/>
+              </w:rPr>
+              <w:t>²</w:t>
             </w:r>
             <w:r>
               <w:rPr>
@@ -15843,8 +16735,19 @@
                 <w:sz w:val="32"/>
                 <w:szCs w:val="40"/>
               </w:rPr>
-              <w:t>)-  iÉ</w:t>
-            </w:r>
+              <w:t>)</w:t>
+            </w:r>
+            <w:proofErr w:type="gramStart"/>
+            <w:r>
+              <w:rPr>
+                <w:rFonts w:ascii="BRH Devanagari Extra" w:hAnsi="BRH Devanagari Extra" w:cs="BRH Devanagari Extra"/>
+                <w:color w:val="000000"/>
+                <w:sz w:val="32"/>
+                <w:szCs w:val="40"/>
+              </w:rPr>
+              <w:t>-  iÉ</w:t>
+            </w:r>
+            <w:proofErr w:type="gramEnd"/>
             <w:r>
               <w:rPr>
                 <w:rFonts w:ascii="BRH Devanagari Extra" w:hAnsi="BRH Devanagari Extra" w:cs="BRH Devanagari Extra"/>
@@ -16228,7 +17131,27 @@
                 <w:sz w:val="32"/>
                 <w:szCs w:val="40"/>
               </w:rPr>
-              <w:t>)-  rÉÈ | Ì²</w:t>
+              <w:t>)</w:t>
+            </w:r>
+            <w:proofErr w:type="gramStart"/>
+            <w:r>
+              <w:rPr>
+                <w:rFonts w:ascii="BRH Devanagari Extra" w:hAnsi="BRH Devanagari Extra" w:cs="BRH Devanagari Extra"/>
+                <w:color w:val="000000"/>
+                <w:sz w:val="32"/>
+                <w:szCs w:val="40"/>
+              </w:rPr>
+              <w:t>-  rÉÈ</w:t>
+            </w:r>
+            <w:proofErr w:type="gramEnd"/>
+            <w:r>
+              <w:rPr>
+                <w:rFonts w:ascii="BRH Devanagari Extra" w:hAnsi="BRH Devanagari Extra" w:cs="BRH Devanagari Extra"/>
+                <w:color w:val="000000"/>
+                <w:sz w:val="32"/>
+                <w:szCs w:val="40"/>
+              </w:rPr>
+              <w:t xml:space="preserve"> | Ì²</w:t>
             </w:r>
             <w:r>
               <w:rPr>
@@ -16530,7 +17453,27 @@
                 <w:sz w:val="32"/>
                 <w:szCs w:val="40"/>
               </w:rPr>
-              <w:t>)-  Ì²</w:t>
+              <w:t>)</w:t>
+            </w:r>
+            <w:proofErr w:type="gramStart"/>
+            <w:r>
+              <w:rPr>
+                <w:rFonts w:ascii="BRH Devanagari Extra" w:hAnsi="BRH Devanagari Extra" w:cs="BRH Devanagari Extra"/>
+                <w:color w:val="000000"/>
+                <w:sz w:val="32"/>
+                <w:szCs w:val="40"/>
+              </w:rPr>
+              <w:t>-  Ì</w:t>
+            </w:r>
+            <w:proofErr w:type="gramEnd"/>
+            <w:r>
+              <w:rPr>
+                <w:rFonts w:ascii="BRH Devanagari Extra" w:hAnsi="BRH Devanagari Extra" w:cs="BRH Devanagari Extra"/>
+                <w:color w:val="000000"/>
+                <w:sz w:val="32"/>
+                <w:szCs w:val="40"/>
+              </w:rPr>
+              <w:t>²</w:t>
             </w:r>
             <w:r>
               <w:rPr>
@@ -16985,7 +17928,27 @@
                 <w:sz w:val="32"/>
                 <w:szCs w:val="40"/>
               </w:rPr>
-              <w:t>)-  iÉ×</w:t>
+              <w:t>)</w:t>
+            </w:r>
+            <w:proofErr w:type="gramStart"/>
+            <w:r>
+              <w:rPr>
+                <w:rFonts w:ascii="BRH Devanagari Extra" w:hAnsi="BRH Devanagari Extra" w:cs="BRH Devanagari Extra"/>
+                <w:color w:val="000000"/>
+                <w:sz w:val="32"/>
+                <w:szCs w:val="40"/>
+              </w:rPr>
+              <w:t>-  iÉ</w:t>
+            </w:r>
+            <w:proofErr w:type="gramEnd"/>
+            <w:r>
+              <w:rPr>
+                <w:rFonts w:ascii="BRH Devanagari Extra" w:hAnsi="BRH Devanagari Extra" w:cs="BRH Devanagari Extra"/>
+                <w:color w:val="000000"/>
+                <w:sz w:val="32"/>
+                <w:szCs w:val="40"/>
+              </w:rPr>
+              <w:t>×</w:t>
             </w:r>
             <w:r>
               <w:rPr>
@@ -17367,8 +18330,19 @@
                 <w:sz w:val="32"/>
                 <w:szCs w:val="40"/>
               </w:rPr>
-              <w:t>)-  C</w:t>
-            </w:r>
+              <w:t>)</w:t>
+            </w:r>
+            <w:proofErr w:type="gramStart"/>
+            <w:r>
+              <w:rPr>
+                <w:rFonts w:ascii="BRH Devanagari Extra" w:hAnsi="BRH Devanagari Extra" w:cs="BRH Devanagari Extra"/>
+                <w:color w:val="000000"/>
+                <w:sz w:val="32"/>
+                <w:szCs w:val="40"/>
+              </w:rPr>
+              <w:t>-  C</w:t>
+            </w:r>
+            <w:proofErr w:type="gramEnd"/>
             <w:r>
               <w:rPr>
                 <w:rFonts w:ascii="BRH Malayalam Extra" w:hAnsi="BRH Malayalam Extra" w:cs="BRH Devanagari Extra"/>
@@ -17651,8 +18625,19 @@
                 <w:sz w:val="32"/>
                 <w:szCs w:val="40"/>
               </w:rPr>
-              <w:t>)-  C</w:t>
-            </w:r>
+              <w:t>)</w:t>
+            </w:r>
+            <w:proofErr w:type="gramStart"/>
+            <w:r>
+              <w:rPr>
+                <w:rFonts w:ascii="BRH Devanagari Extra" w:hAnsi="BRH Devanagari Extra" w:cs="BRH Devanagari Extra"/>
+                <w:color w:val="000000"/>
+                <w:sz w:val="32"/>
+                <w:szCs w:val="40"/>
+              </w:rPr>
+              <w:t>-  C</w:t>
+            </w:r>
+            <w:proofErr w:type="gramEnd"/>
             <w:r>
               <w:rPr>
                 <w:rFonts w:ascii="BRH Malayalam Extra" w:hAnsi="BRH Malayalam Extra" w:cs="BRH Devanagari Extra"/>
@@ -18801,8 +19786,19 @@
                 <w:sz w:val="32"/>
                 <w:szCs w:val="40"/>
               </w:rPr>
-              <w:t>)-  E</w:t>
-            </w:r>
+              <w:t>)</w:t>
+            </w:r>
+            <w:proofErr w:type="gramStart"/>
+            <w:r>
+              <w:rPr>
+                <w:rFonts w:ascii="BRH Devanagari Extra" w:hAnsi="BRH Devanagari Extra" w:cs="BRH Devanagari Extra"/>
+                <w:color w:val="000000"/>
+                <w:sz w:val="32"/>
+                <w:szCs w:val="40"/>
+              </w:rPr>
+              <w:t>-  E</w:t>
+            </w:r>
+            <w:proofErr w:type="gramEnd"/>
             <w:r>
               <w:rPr>
                 <w:rFonts w:ascii="BRH Malayalam Extra" w:hAnsi="BRH Malayalam Extra" w:cs="BRH Devanagari Extra"/>
@@ -19136,8 +20132,19 @@
                 <w:sz w:val="32"/>
                 <w:szCs w:val="40"/>
               </w:rPr>
-              <w:t>)-  E</w:t>
-            </w:r>
+              <w:t>)</w:t>
+            </w:r>
+            <w:proofErr w:type="gramStart"/>
+            <w:r>
+              <w:rPr>
+                <w:rFonts w:ascii="BRH Devanagari Extra" w:hAnsi="BRH Devanagari Extra" w:cs="BRH Devanagari Extra"/>
+                <w:color w:val="000000"/>
+                <w:sz w:val="32"/>
+                <w:szCs w:val="40"/>
+              </w:rPr>
+              <w:t>-  E</w:t>
+            </w:r>
+            <w:proofErr w:type="gramEnd"/>
             <w:r>
               <w:rPr>
                 <w:rFonts w:ascii="BRH Malayalam Extra" w:hAnsi="BRH Malayalam Extra" w:cs="BRH Devanagari Extra"/>
@@ -19477,8 +20484,19 @@
                 <w:sz w:val="32"/>
                 <w:szCs w:val="40"/>
               </w:rPr>
-              <w:t>)-  ÌuÉ</w:t>
-            </w:r>
+              <w:t>)</w:t>
+            </w:r>
+            <w:proofErr w:type="gramStart"/>
+            <w:r>
+              <w:rPr>
+                <w:rFonts w:ascii="BRH Devanagari Extra" w:hAnsi="BRH Devanagari Extra" w:cs="BRH Devanagari Extra"/>
+                <w:color w:val="000000"/>
+                <w:sz w:val="32"/>
+                <w:szCs w:val="40"/>
+              </w:rPr>
+              <w:t>-  ÌuÉ</w:t>
+            </w:r>
+            <w:proofErr w:type="gramEnd"/>
             <w:r>
               <w:rPr>
                 <w:rFonts w:ascii="BRH Malayalam Extra" w:hAnsi="BRH Malayalam Extra" w:cs="BRH Devanagari Extra"/>
@@ -19747,8 +20765,19 @@
                 <w:sz w:val="32"/>
                 <w:szCs w:val="40"/>
               </w:rPr>
-              <w:t>)-  ÌuÉ</w:t>
-            </w:r>
+              <w:t>)</w:t>
+            </w:r>
+            <w:proofErr w:type="gramStart"/>
+            <w:r>
+              <w:rPr>
+                <w:rFonts w:ascii="BRH Devanagari Extra" w:hAnsi="BRH Devanagari Extra" w:cs="BRH Devanagari Extra"/>
+                <w:color w:val="000000"/>
+                <w:sz w:val="32"/>
+                <w:szCs w:val="40"/>
+              </w:rPr>
+              <w:t>-  ÌuÉ</w:t>
+            </w:r>
+            <w:proofErr w:type="gramEnd"/>
             <w:r>
               <w:rPr>
                 <w:rFonts w:ascii="BRH Malayalam Extra" w:hAnsi="BRH Malayalam Extra" w:cs="BRH Devanagari Extra"/>
@@ -20041,8 +21070,19 @@
                 <w:sz w:val="32"/>
                 <w:szCs w:val="40"/>
               </w:rPr>
-              <w:t>)-  ÌuÉ</w:t>
-            </w:r>
+              <w:t>)</w:t>
+            </w:r>
+            <w:proofErr w:type="gramStart"/>
+            <w:r>
+              <w:rPr>
+                <w:rFonts w:ascii="BRH Devanagari Extra" w:hAnsi="BRH Devanagari Extra" w:cs="BRH Devanagari Extra"/>
+                <w:color w:val="000000"/>
+                <w:sz w:val="32"/>
+                <w:szCs w:val="40"/>
+              </w:rPr>
+              <w:t>-  ÌuÉ</w:t>
+            </w:r>
+            <w:proofErr w:type="gramEnd"/>
             <w:r>
               <w:rPr>
                 <w:rFonts w:ascii="BRH Malayalam Extra" w:hAnsi="BRH Malayalam Extra" w:cs="BRH Devanagari Extra"/>
@@ -20311,8 +21351,19 @@
                 <w:sz w:val="32"/>
                 <w:szCs w:val="40"/>
               </w:rPr>
-              <w:t>)-  ÌuÉ</w:t>
-            </w:r>
+              <w:t>)</w:t>
+            </w:r>
+            <w:proofErr w:type="gramStart"/>
+            <w:r>
+              <w:rPr>
+                <w:rFonts w:ascii="BRH Devanagari Extra" w:hAnsi="BRH Devanagari Extra" w:cs="BRH Devanagari Extra"/>
+                <w:color w:val="000000"/>
+                <w:sz w:val="32"/>
+                <w:szCs w:val="40"/>
+              </w:rPr>
+              <w:t>-  ÌuÉ</w:t>
+            </w:r>
+            <w:proofErr w:type="gramEnd"/>
             <w:r>
               <w:rPr>
                 <w:rFonts w:ascii="BRH Malayalam Extra" w:hAnsi="BRH Malayalam Extra" w:cs="BRH Devanagari Extra"/>
@@ -20708,6 +21759,7 @@
                 <w:szCs w:val="32"/>
               </w:rPr>
             </w:pPr>
+            <w:proofErr w:type="gramStart"/>
             <w:r>
               <w:rPr>
                 <w:b/>
@@ -20733,7 +21785,18 @@
                 <w:szCs w:val="40"/>
                 <w:highlight w:val="yellow"/>
               </w:rPr>
-              <w:t xml:space="preserve">whÉÉåþUç </w:t>
+              <w:t>whÉÉåþUç</w:t>
+            </w:r>
+            <w:proofErr w:type="gramEnd"/>
+            <w:r>
+              <w:rPr>
+                <w:rFonts w:ascii="BRH Devanagari Extra" w:hAnsi="BRH Devanagari Extra" w:cs="BRH Devanagari Extra"/>
+                <w:color w:val="FF0000"/>
+                <w:sz w:val="32"/>
+                <w:szCs w:val="40"/>
+                <w:highlight w:val="yellow"/>
+              </w:rPr>
+              <w:t xml:space="preserve"> </w:t>
             </w:r>
             <w:r>
               <w:rPr>
@@ -21028,6 +22091,7 @@
                 <w:szCs w:val="32"/>
               </w:rPr>
             </w:pPr>
+            <w:proofErr w:type="gramStart"/>
             <w:r>
               <w:rPr>
                 <w:b/>
@@ -21062,7 +22126,17 @@
                 <w:szCs w:val="40"/>
                 <w:highlight w:val="green"/>
               </w:rPr>
-              <w:t>ÉÉåþ U</w:t>
+              <w:t>ÉÉåþ</w:t>
+            </w:r>
+            <w:proofErr w:type="gramEnd"/>
+            <w:r>
+              <w:rPr>
+                <w:rFonts w:ascii="BRH Devanagari Extra" w:hAnsi="BRH Devanagari Extra" w:cs="BRH Devanagari Extra"/>
+                <w:sz w:val="32"/>
+                <w:szCs w:val="40"/>
+                <w:highlight w:val="green"/>
+              </w:rPr>
+              <w:t xml:space="preserve"> U</w:t>
             </w:r>
             <w:r>
               <w:rPr>
@@ -21686,8 +22760,19 @@
                 <w:sz w:val="32"/>
                 <w:szCs w:val="40"/>
               </w:rPr>
-              <w:t>)-  A</w:t>
-            </w:r>
+              <w:t>)</w:t>
+            </w:r>
+            <w:proofErr w:type="gramStart"/>
+            <w:r>
+              <w:rPr>
+                <w:rFonts w:ascii="BRH Devanagari Extra" w:hAnsi="BRH Devanagari Extra" w:cs="BRH Devanagari Extra"/>
+                <w:color w:val="000000"/>
+                <w:sz w:val="32"/>
+                <w:szCs w:val="40"/>
+              </w:rPr>
+              <w:t>-  A</w:t>
+            </w:r>
+            <w:proofErr w:type="gramEnd"/>
             <w:r>
               <w:rPr>
                 <w:rFonts w:ascii="BRH Malayalam Extra" w:hAnsi="BRH Malayalam Extra" w:cs="BRH Devanagari Extra"/>
@@ -21988,7 +23073,17 @@
                 <w:sz w:val="32"/>
                 <w:szCs w:val="40"/>
               </w:rPr>
-              <w:t>)-  ASþ</w:t>
+              <w:t>)</w:t>
+            </w:r>
+            <w:proofErr w:type="gramStart"/>
+            <w:r>
+              <w:rPr>
+                <w:rFonts w:ascii="BRH Devanagari Extra" w:hAnsi="BRH Devanagari Extra" w:cs="BRH Devanagari Extra"/>
+                <w:color w:val="000000"/>
+                <w:sz w:val="32"/>
+                <w:szCs w:val="40"/>
+              </w:rPr>
+              <w:t>-  ASþ</w:t>
             </w:r>
             <w:r>
               <w:rPr>
@@ -22007,7 +23102,17 @@
                 <w:sz w:val="32"/>
                 <w:szCs w:val="40"/>
               </w:rPr>
-              <w:t>È ||</w:t>
+              <w:t>È</w:t>
+            </w:r>
+            <w:proofErr w:type="gramEnd"/>
+            <w:r>
+              <w:rPr>
+                <w:rFonts w:ascii="BRH Devanagari Extra" w:hAnsi="BRH Devanagari Extra" w:cs="BRH Devanagari Extra"/>
+                <w:color w:val="000000"/>
+                <w:sz w:val="32"/>
+                <w:szCs w:val="40"/>
+              </w:rPr>
+              <w:t xml:space="preserve"> ||</w:t>
             </w:r>
           </w:p>
           <w:p>
@@ -22170,8 +23275,19 @@
                 <w:sz w:val="32"/>
                 <w:szCs w:val="40"/>
               </w:rPr>
-              <w:t>)-  A</w:t>
-            </w:r>
+              <w:t>)</w:t>
+            </w:r>
+            <w:proofErr w:type="gramStart"/>
+            <w:r>
+              <w:rPr>
+                <w:rFonts w:ascii="BRH Devanagari Extra" w:hAnsi="BRH Devanagari Extra" w:cs="BRH Devanagari Extra"/>
+                <w:color w:val="000000"/>
+                <w:sz w:val="32"/>
+                <w:szCs w:val="40"/>
+              </w:rPr>
+              <w:t>-  A</w:t>
+            </w:r>
+            <w:proofErr w:type="gramEnd"/>
             <w:r>
               <w:rPr>
                 <w:rFonts w:ascii="BRH Malayalam Extra" w:hAnsi="BRH Malayalam Extra" w:cs="BRH Devanagari Extra"/>
@@ -22472,7 +23588,17 @@
                 <w:sz w:val="32"/>
                 <w:szCs w:val="40"/>
               </w:rPr>
-              <w:t>)-  ASþ</w:t>
+              <w:t>)</w:t>
+            </w:r>
+            <w:proofErr w:type="gramStart"/>
+            <w:r>
+              <w:rPr>
+                <w:rFonts w:ascii="BRH Devanagari Extra" w:hAnsi="BRH Devanagari Extra" w:cs="BRH Devanagari Extra"/>
+                <w:color w:val="000000"/>
+                <w:sz w:val="32"/>
+                <w:szCs w:val="40"/>
+              </w:rPr>
+              <w:t>-  ASþ</w:t>
             </w:r>
             <w:r>
               <w:rPr>
@@ -22491,7 +23617,17 @@
                 <w:sz w:val="32"/>
                 <w:szCs w:val="40"/>
               </w:rPr>
-              <w:t>È ||</w:t>
+              <w:t>È</w:t>
+            </w:r>
+            <w:proofErr w:type="gramEnd"/>
+            <w:r>
+              <w:rPr>
+                <w:rFonts w:ascii="BRH Devanagari Extra" w:hAnsi="BRH Devanagari Extra" w:cs="BRH Devanagari Extra"/>
+                <w:color w:val="000000"/>
+                <w:sz w:val="32"/>
+                <w:szCs w:val="40"/>
+              </w:rPr>
+              <w:t xml:space="preserve"> ||</w:t>
             </w:r>
           </w:p>
           <w:p>
@@ -22662,7 +23798,27 @@
                 <w:sz w:val="32"/>
                 <w:szCs w:val="40"/>
               </w:rPr>
-              <w:t>)-  M×ü</w:t>
+              <w:t>)</w:t>
+            </w:r>
+            <w:proofErr w:type="gramStart"/>
+            <w:r>
+              <w:rPr>
+                <w:rFonts w:ascii="BRH Devanagari Extra" w:hAnsi="BRH Devanagari Extra" w:cs="BRH Devanagari Extra"/>
+                <w:color w:val="000000"/>
+                <w:sz w:val="32"/>
+                <w:szCs w:val="40"/>
+              </w:rPr>
+              <w:t>-  M</w:t>
+            </w:r>
+            <w:proofErr w:type="gramEnd"/>
+            <w:r>
+              <w:rPr>
+                <w:rFonts w:ascii="BRH Devanagari Extra" w:hAnsi="BRH Devanagari Extra" w:cs="BRH Devanagari Extra"/>
+                <w:color w:val="000000"/>
+                <w:sz w:val="32"/>
+                <w:szCs w:val="40"/>
+              </w:rPr>
+              <w:t>×ü</w:t>
             </w:r>
             <w:r>
               <w:rPr>
@@ -23017,7 +24173,17 @@
                 <w:sz w:val="32"/>
                 <w:szCs w:val="40"/>
               </w:rPr>
-              <w:t>)-  SæurÉÉ</w:t>
+              <w:t>)</w:t>
+            </w:r>
+            <w:proofErr w:type="gramStart"/>
+            <w:r>
+              <w:rPr>
+                <w:rFonts w:ascii="BRH Devanagari Extra" w:hAnsi="BRH Devanagari Extra" w:cs="BRH Devanagari Extra"/>
+                <w:color w:val="000000"/>
+                <w:sz w:val="32"/>
+                <w:szCs w:val="40"/>
+              </w:rPr>
+              <w:t>-  SæurÉÉ</w:t>
             </w:r>
             <w:r>
               <w:rPr>
@@ -23036,7 +24202,17 @@
                 <w:sz w:val="32"/>
                 <w:szCs w:val="40"/>
               </w:rPr>
-              <w:t>Ï | A</w:t>
+              <w:t>Ï</w:t>
+            </w:r>
+            <w:proofErr w:type="gramEnd"/>
+            <w:r>
+              <w:rPr>
+                <w:rFonts w:ascii="BRH Devanagari Extra" w:hAnsi="BRH Devanagari Extra" w:cs="BRH Devanagari Extra"/>
+                <w:color w:val="000000"/>
+                <w:sz w:val="32"/>
+                <w:szCs w:val="40"/>
+              </w:rPr>
+              <w:t xml:space="preserve"> | A</w:t>
             </w:r>
             <w:r>
               <w:rPr>
@@ -23259,7 +24435,27 @@
                 <w:sz w:val="32"/>
                 <w:szCs w:val="40"/>
               </w:rPr>
-              <w:t>)-  M×ü</w:t>
+              <w:t>)</w:t>
+            </w:r>
+            <w:proofErr w:type="gramStart"/>
+            <w:r>
+              <w:rPr>
+                <w:rFonts w:ascii="BRH Devanagari Extra" w:hAnsi="BRH Devanagari Extra" w:cs="BRH Devanagari Extra"/>
+                <w:color w:val="000000"/>
+                <w:sz w:val="32"/>
+                <w:szCs w:val="40"/>
+              </w:rPr>
+              <w:t>-  M</w:t>
+            </w:r>
+            <w:proofErr w:type="gramEnd"/>
+            <w:r>
+              <w:rPr>
+                <w:rFonts w:ascii="BRH Devanagari Extra" w:hAnsi="BRH Devanagari Extra" w:cs="BRH Devanagari Extra"/>
+                <w:color w:val="000000"/>
+                <w:sz w:val="32"/>
+                <w:szCs w:val="40"/>
+              </w:rPr>
+              <w:t>×ü</w:t>
             </w:r>
             <w:r>
               <w:rPr>
@@ -23603,7 +24799,17 @@
                 <w:sz w:val="32"/>
                 <w:szCs w:val="40"/>
               </w:rPr>
-              <w:t>)-  SæurÉÉþ</w:t>
+              <w:t>)</w:t>
+            </w:r>
+            <w:proofErr w:type="gramStart"/>
+            <w:r>
+              <w:rPr>
+                <w:rFonts w:ascii="BRH Devanagari Extra" w:hAnsi="BRH Devanagari Extra" w:cs="BRH Devanagari Extra"/>
+                <w:color w:val="000000"/>
+                <w:sz w:val="32"/>
+                <w:szCs w:val="40"/>
+              </w:rPr>
+              <w:t>-  SæurÉÉþ</w:t>
             </w:r>
             <w:r>
               <w:rPr>
@@ -23615,6 +24821,7 @@
               </w:rPr>
               <w:t>ÌlÉ</w:t>
             </w:r>
+            <w:proofErr w:type="gramEnd"/>
             <w:r>
               <w:rPr>
                 <w:rFonts w:ascii="BRH Devanagari Extra" w:hAnsi="BRH Devanagari Extra" w:cs="BRH Devanagari Extra"/>
@@ -23852,8 +25059,19 @@
                 <w:sz w:val="32"/>
                 <w:szCs w:val="40"/>
               </w:rPr>
-              <w:t>)-  E</w:t>
-            </w:r>
+              <w:t>)</w:t>
+            </w:r>
+            <w:proofErr w:type="gramStart"/>
+            <w:r>
+              <w:rPr>
+                <w:rFonts w:ascii="BRH Devanagari Extra" w:hAnsi="BRH Devanagari Extra" w:cs="BRH Devanagari Extra"/>
+                <w:color w:val="000000"/>
+                <w:sz w:val="32"/>
+                <w:szCs w:val="40"/>
+              </w:rPr>
+              <w:t>-  E</w:t>
+            </w:r>
+            <w:proofErr w:type="gramEnd"/>
             <w:r>
               <w:rPr>
                 <w:rFonts w:ascii="BRH Malayalam Extra" w:hAnsi="BRH Malayalam Extra" w:cs="BRH Devanagari Extra"/>
@@ -24084,8 +25302,19 @@
                 <w:sz w:val="32"/>
                 <w:szCs w:val="40"/>
               </w:rPr>
-              <w:t>)-  E</w:t>
-            </w:r>
+              <w:t>)</w:t>
+            </w:r>
+            <w:proofErr w:type="gramStart"/>
+            <w:r>
+              <w:rPr>
+                <w:rFonts w:ascii="BRH Devanagari Extra" w:hAnsi="BRH Devanagari Extra" w:cs="BRH Devanagari Extra"/>
+                <w:color w:val="000000"/>
+                <w:sz w:val="32"/>
+                <w:szCs w:val="40"/>
+              </w:rPr>
+              <w:t>-  E</w:t>
+            </w:r>
+            <w:proofErr w:type="gramEnd"/>
             <w:r>
               <w:rPr>
                 <w:rFonts w:ascii="BRH Malayalam Extra" w:hAnsi="BRH Malayalam Extra" w:cs="BRH Devanagari Extra"/>
@@ -24420,7 +25649,27 @@
           <w:sz w:val="28"/>
           <w:szCs w:val="32"/>
         </w:rPr>
-        <w:t>(ignore those which are already incorporated in your book’s version and date)</w:t>
+        <w:t>(</w:t>
+      </w:r>
+      <w:proofErr w:type="gramStart"/>
+      <w:r>
+        <w:rPr>
+          <w:b/>
+          <w:bCs/>
+          <w:sz w:val="28"/>
+          <w:szCs w:val="32"/>
+        </w:rPr>
+        <w:t>ignore</w:t>
+      </w:r>
+      <w:proofErr w:type="gramEnd"/>
+      <w:r>
+        <w:rPr>
+          <w:b/>
+          <w:bCs/>
+          <w:sz w:val="28"/>
+          <w:szCs w:val="32"/>
+        </w:rPr>
+        <w:t xml:space="preserve"> those which are already incorporated in your book’s version and date)</w:t>
       </w:r>
     </w:p>
     <w:tbl>
@@ -25258,7 +26507,27 @@
                 <w:sz w:val="28"/>
                 <w:szCs w:val="32"/>
               </w:rPr>
-              <w:t>(no elision for “a”</w:t>
+              <w:t>(</w:t>
+            </w:r>
+            <w:proofErr w:type="gramStart"/>
+            <w:r>
+              <w:rPr>
+                <w:b/>
+                <w:bCs/>
+                <w:sz w:val="28"/>
+                <w:szCs w:val="32"/>
+              </w:rPr>
+              <w:t>no</w:t>
+            </w:r>
+            <w:proofErr w:type="gramEnd"/>
+            <w:r>
+              <w:rPr>
+                <w:b/>
+                <w:bCs/>
+                <w:sz w:val="28"/>
+                <w:szCs w:val="32"/>
+              </w:rPr>
+              <w:t xml:space="preserve"> elision for “a”</w:t>
             </w:r>
             <w:r>
               <w:rPr>
@@ -25509,7 +26778,27 @@
           <w:sz w:val="28"/>
           <w:szCs w:val="32"/>
         </w:rPr>
-        <w:t>(ignore those which are already incorporated in your book’s version and date)</w:t>
+        <w:t>(</w:t>
+      </w:r>
+      <w:proofErr w:type="gramStart"/>
+      <w:r>
+        <w:rPr>
+          <w:b/>
+          <w:bCs/>
+          <w:sz w:val="28"/>
+          <w:szCs w:val="32"/>
+        </w:rPr>
+        <w:t>ignore</w:t>
+      </w:r>
+      <w:proofErr w:type="gramEnd"/>
+      <w:r>
+        <w:rPr>
+          <w:b/>
+          <w:bCs/>
+          <w:sz w:val="28"/>
+          <w:szCs w:val="32"/>
+        </w:rPr>
+        <w:t xml:space="preserve"> those which are already incorporated in your book’s version and date)</w:t>
       </w:r>
     </w:p>
     <w:tbl>

</xml_diff>